<commit_message>
Added reservation test plan. Styles on site and POS changed slightly.
</commit_message>
<xml_diff>
--- a/Documentation/PorkShopTestPlan.docx
+++ b/Documentation/PorkShopTestPlan.docx
@@ -1,6 +1,6 @@
 
 <file path=word/document.xml><?xml version="1.0" encoding="utf-8"?>
-<w:document xmlns:wpc="http://schemas.microsoft.com/office/word/2010/wordprocessingCanvas" xmlns:mc="http://schemas.openxmlformats.org/markup-compatibility/2006" xmlns:o="urn:schemas-microsoft-com:office:office" xmlns:r="http://schemas.openxmlformats.org/officeDocument/2006/relationships" xmlns:m="http://schemas.openxmlformats.org/officeDocument/2006/math" xmlns:v="urn:schemas-microsoft-com:vml" xmlns:wp14="http://schemas.microsoft.com/office/word/2010/wordprocessingDrawing" xmlns:wp="http://schemas.openxmlformats.org/drawingml/2006/wordprocessingDrawing" xmlns:w10="urn:schemas-microsoft-com:office:word" xmlns:w="http://schemas.openxmlformats.org/wordprocessingml/2006/main" xmlns:w14="http://schemas.microsoft.com/office/word/2010/wordml" xmlns:w15="http://schemas.microsoft.com/office/word/2012/wordml" xmlns:wpg="http://schemas.microsoft.com/office/word/2010/wordprocessingGroup" xmlns:wpi="http://schemas.microsoft.com/office/word/2010/wordprocessingInk" xmlns:wne="http://schemas.microsoft.com/office/word/2006/wordml" xmlns:wps="http://schemas.microsoft.com/office/word/2010/wordprocessingShape" mc:Ignorable="w14 w15 wp14">
+<w:document xmlns:wpc="http://schemas.microsoft.com/office/word/2010/wordprocessingCanvas" xmlns:cx="http://schemas.microsoft.com/office/drawing/2014/chartex" xmlns:cx1="http://schemas.microsoft.com/office/drawing/2015/9/8/chartex" xmlns:cx2="http://schemas.microsoft.com/office/drawing/2015/10/21/chartex" xmlns:mc="http://schemas.openxmlformats.org/markup-compatibility/2006" xmlns:o="urn:schemas-microsoft-com:office:office" xmlns:r="http://schemas.openxmlformats.org/officeDocument/2006/relationships" xmlns:m="http://schemas.openxmlformats.org/officeDocument/2006/math" xmlns:v="urn:schemas-microsoft-com:vml" xmlns:wp14="http://schemas.microsoft.com/office/word/2010/wordprocessingDrawing" xmlns:wp="http://schemas.openxmlformats.org/drawingml/2006/wordprocessingDrawing" xmlns:w10="urn:schemas-microsoft-com:office:word" xmlns:w="http://schemas.openxmlformats.org/wordprocessingml/2006/main" xmlns:w14="http://schemas.microsoft.com/office/word/2010/wordml" xmlns:w15="http://schemas.microsoft.com/office/word/2012/wordml" xmlns:w16se="http://schemas.microsoft.com/office/word/2015/wordml/symex" xmlns:wpg="http://schemas.microsoft.com/office/word/2010/wordprocessingGroup" xmlns:wpi="http://schemas.microsoft.com/office/word/2010/wordprocessingInk" xmlns:wne="http://schemas.microsoft.com/office/word/2006/wordml" xmlns:wps="http://schemas.microsoft.com/office/word/2010/wordprocessingShape" mc:Ignorable="w14 w15 w16se wp14">
   <w:body>
     <w:p>
       <w:pPr>
@@ -2552,7 +2552,7 @@
             <v:path o:extrusionok="f" gradientshapeok="t" o:connecttype="rect"/>
             <o:lock v:ext="edit" aspectratio="t"/>
           </v:shapetype>
-          <v:shape id="_x0000_i1025" type="#_x0000_t75" alt="Microsoft Office Signature Line..." style="width:191.8pt;height:96.2pt">
+          <v:shape id="_x0000_i1025" type="#_x0000_t75" alt="Microsoft Office Signature Line..." style="width:192pt;height:96pt">
             <v:imagedata r:id="rId6" o:title=""/>
             <o:lock v:ext="edit" ungrouping="t" rotation="t" cropping="t" verticies="t" text="t" grouping="t"/>
             <o:signatureline v:ext="edit" id="{8F48D8FB-5065-4DBA-B596-E53C9E7098BB}" provid="{00000000-0000-0000-0000-000000000000}" o:suggestedsigner="Heather Watterson" o:suggestedsigner2="Quality Assurance Manager" issignatureline="t"/>
@@ -2616,7 +2616,6 @@
             <w:pPr>
               <w:rPr>
                 <w:rFonts w:cs="Times New Roman"/>
-                <w:b/>
                 <w:sz w:val="24"/>
                 <w:szCs w:val="24"/>
               </w:rPr>
@@ -2630,6 +2629,14 @@
               </w:rPr>
               <w:t xml:space="preserve">Test Description: </w:t>
             </w:r>
+            <w:r>
+              <w:rPr>
+                <w:rFonts w:cs="Times New Roman"/>
+                <w:sz w:val="24"/>
+                <w:szCs w:val="24"/>
+              </w:rPr>
+              <w:t>Add a reservation via website</w:t>
+            </w:r>
           </w:p>
         </w:tc>
       </w:tr>
@@ -2665,6 +2672,14 @@
               </w:rPr>
               <w:t xml:space="preserve"> </w:t>
             </w:r>
+            <w:r>
+              <w:rPr>
+                <w:rFonts w:cs="Times New Roman"/>
+                <w:sz w:val="24"/>
+                <w:szCs w:val="24"/>
+              </w:rPr>
+              <w:t>Add Reservation</w:t>
+            </w:r>
           </w:p>
         </w:tc>
       </w:tr>
@@ -2709,6 +2724,14 @@
               </w:rPr>
               <w:t xml:space="preserve"> </w:t>
             </w:r>
+            <w:r>
+              <w:rPr>
+                <w:rFonts w:cs="Times New Roman"/>
+                <w:sz w:val="24"/>
+                <w:szCs w:val="24"/>
+              </w:rPr>
+              <w:t>Reservations adding to the database.</w:t>
+            </w:r>
           </w:p>
         </w:tc>
       </w:tr>
@@ -2743,6 +2766,14 @@
                 <w:szCs w:val="24"/>
               </w:rPr>
               <w:t xml:space="preserve"> </w:t>
+            </w:r>
+            <w:r>
+              <w:rPr>
+                <w:rFonts w:cs="Times New Roman"/>
+                <w:sz w:val="24"/>
+                <w:szCs w:val="24"/>
+              </w:rPr>
+              <w:t>Reservation is added to the database and a confirmation message is shown.</w:t>
             </w:r>
           </w:p>
         </w:tc>
@@ -2760,7 +2791,6 @@
             <w:pPr>
               <w:rPr>
                 <w:rFonts w:cs="Times New Roman"/>
-                <w:b/>
                 <w:sz w:val="24"/>
                 <w:szCs w:val="24"/>
               </w:rPr>
@@ -2773,6 +2803,23 @@
                 <w:szCs w:val="24"/>
               </w:rPr>
               <w:t>Special Requirements:</w:t>
+            </w:r>
+            <w:r>
+              <w:rPr>
+                <w:rFonts w:cs="Times New Roman"/>
+                <w:b/>
+                <w:sz w:val="24"/>
+                <w:szCs w:val="24"/>
+              </w:rPr>
+              <w:t xml:space="preserve"> </w:t>
+            </w:r>
+            <w:r>
+              <w:rPr>
+                <w:rFonts w:cs="Times New Roman"/>
+                <w:sz w:val="24"/>
+                <w:szCs w:val="24"/>
+              </w:rPr>
+              <w:t>None</w:t>
             </w:r>
           </w:p>
         </w:tc>
@@ -3066,26 +3113,97 @@
           <w:tcPr>
             <w:tcW w:w="2137" w:type="dxa"/>
           </w:tcPr>
-          <w:p/>
+          <w:p>
+            <w:r>
+              <w:t>Website reserve page</w:t>
+            </w:r>
+          </w:p>
         </w:tc>
         <w:tc>
           <w:tcPr>
             <w:tcW w:w="1800" w:type="dxa"/>
           </w:tcPr>
-          <w:p/>
+          <w:p>
+            <w:r>
+              <w:t>Submit form values</w:t>
+            </w:r>
+          </w:p>
         </w:tc>
         <w:tc>
           <w:tcPr>
             <w:tcW w:w="1794" w:type="dxa"/>
             <w:gridSpan w:val="2"/>
           </w:tcPr>
-          <w:p/>
+          <w:p>
+            <w:r>
+              <w:rPr>
+                <w:b/>
+              </w:rPr>
+              <w:t>Date</w:t>
+            </w:r>
+            <w:r>
+              <w:t>: Current Date</w:t>
+            </w:r>
+          </w:p>
+          <w:p>
+            <w:r>
+              <w:rPr>
+                <w:b/>
+              </w:rPr>
+              <w:t>Table</w:t>
+            </w:r>
+            <w:r>
+              <w:t>: BTH001</w:t>
+            </w:r>
+          </w:p>
+          <w:p>
+            <w:r>
+              <w:rPr>
+                <w:b/>
+              </w:rPr>
+              <w:t>Name</w:t>
+            </w:r>
+            <w:r>
+              <w:t>: Test</w:t>
+            </w:r>
+          </w:p>
+          <w:p>
+            <w:r>
+              <w:rPr>
+                <w:b/>
+              </w:rPr>
+              <w:t>Phone</w:t>
+            </w:r>
+            <w:r>
+              <w:t>: (555) 555-5555</w:t>
+            </w:r>
+          </w:p>
+          <w:p>
+            <w:r>
+              <w:rPr>
+                <w:b/>
+              </w:rPr>
+              <w:t>Time</w:t>
+            </w:r>
+            <w:r>
+              <w:t>: 12:00:00 AM</w:t>
+            </w:r>
+          </w:p>
         </w:tc>
         <w:tc>
           <w:tcPr>
             <w:tcW w:w="1819" w:type="dxa"/>
           </w:tcPr>
-          <w:p/>
+          <w:p>
+            <w:r>
+              <w:t>No error message</w:t>
+            </w:r>
+            <w:r>
+              <w:t>. Confirmation screen showing the submitted data shows up.</w:t>
+            </w:r>
+            <w:bookmarkStart w:id="5" w:name="_GoBack"/>
+            <w:bookmarkEnd w:id="5"/>
+          </w:p>
         </w:tc>
         <w:tc>
           <w:tcPr>
@@ -3154,7 +3272,6 @@
             <w:pPr>
               <w:rPr>
                 <w:rFonts w:cs="Times New Roman"/>
-                <w:b/>
                 <w:sz w:val="24"/>
                 <w:szCs w:val="24"/>
               </w:rPr>
@@ -3168,6 +3285,14 @@
               </w:rPr>
               <w:t xml:space="preserve">Test Description: </w:t>
             </w:r>
+            <w:r>
+              <w:rPr>
+                <w:rFonts w:cs="Times New Roman"/>
+                <w:sz w:val="24"/>
+                <w:szCs w:val="24"/>
+              </w:rPr>
+              <w:t xml:space="preserve">Add a reservation via POS application. </w:t>
+            </w:r>
           </w:p>
         </w:tc>
       </w:tr>
@@ -3194,6 +3319,14 @@
               </w:rPr>
               <w:t xml:space="preserve">Use Case: </w:t>
             </w:r>
+            <w:r>
+              <w:rPr>
+                <w:rFonts w:cs="Times New Roman"/>
+                <w:sz w:val="24"/>
+                <w:szCs w:val="24"/>
+              </w:rPr>
+              <w:t>Add Reservation</w:t>
+            </w:r>
           </w:p>
         </w:tc>
       </w:tr>
@@ -3220,6 +3353,14 @@
               </w:rPr>
               <w:t xml:space="preserve">Functional Requirements Tested: </w:t>
             </w:r>
+            <w:r>
+              <w:rPr>
+                <w:rFonts w:cs="Times New Roman"/>
+                <w:sz w:val="24"/>
+                <w:szCs w:val="24"/>
+              </w:rPr>
+              <w:t>Reservations adding to the database.</w:t>
+            </w:r>
           </w:p>
         </w:tc>
       </w:tr>
@@ -3245,6 +3386,14 @@
                 <w:szCs w:val="24"/>
               </w:rPr>
               <w:t xml:space="preserve">Acceptance Criteria: </w:t>
+            </w:r>
+            <w:r>
+              <w:rPr>
+                <w:rFonts w:cs="Times New Roman"/>
+                <w:sz w:val="24"/>
+                <w:szCs w:val="24"/>
+              </w:rPr>
+              <w:t>Reservation is added to the database and a confirmation message is shown.</w:t>
             </w:r>
           </w:p>
         </w:tc>
@@ -3262,7 +3411,6 @@
             <w:pPr>
               <w:rPr>
                 <w:rFonts w:cs="Times New Roman"/>
-                <w:b/>
                 <w:sz w:val="24"/>
                 <w:szCs w:val="24"/>
               </w:rPr>
@@ -3275,6 +3423,23 @@
                 <w:szCs w:val="24"/>
               </w:rPr>
               <w:t>Special Requirements:</w:t>
+            </w:r>
+            <w:r>
+              <w:rPr>
+                <w:rFonts w:cs="Times New Roman"/>
+                <w:b/>
+                <w:sz w:val="24"/>
+                <w:szCs w:val="24"/>
+              </w:rPr>
+              <w:t xml:space="preserve"> </w:t>
+            </w:r>
+            <w:r>
+              <w:rPr>
+                <w:rFonts w:cs="Times New Roman"/>
+                <w:sz w:val="24"/>
+                <w:szCs w:val="24"/>
+              </w:rPr>
+              <w:t>User is logged into the Point-Of-Sale system and on the POS form.</w:t>
             </w:r>
           </w:p>
         </w:tc>
@@ -3568,26 +3733,92 @@
           <w:tcPr>
             <w:tcW w:w="2137" w:type="dxa"/>
           </w:tcPr>
-          <w:p/>
+          <w:p>
+            <w:r>
+              <w:t>Front of House</w:t>
+            </w:r>
+          </w:p>
         </w:tc>
         <w:tc>
           <w:tcPr>
             <w:tcW w:w="1800" w:type="dxa"/>
           </w:tcPr>
-          <w:p/>
+          <w:p>
+            <w:r>
+              <w:t>Submit form values</w:t>
+            </w:r>
+          </w:p>
         </w:tc>
         <w:tc>
           <w:tcPr>
             <w:tcW w:w="1794" w:type="dxa"/>
             <w:gridSpan w:val="2"/>
           </w:tcPr>
-          <w:p/>
+          <w:p>
+            <w:r>
+              <w:rPr>
+                <w:b/>
+              </w:rPr>
+              <w:t>Date</w:t>
+            </w:r>
+            <w:r>
+              <w:t>: Current Date</w:t>
+            </w:r>
+          </w:p>
+          <w:p>
+            <w:r>
+              <w:rPr>
+                <w:b/>
+              </w:rPr>
+              <w:t>Table</w:t>
+            </w:r>
+            <w:r>
+              <w:t>: BTH001</w:t>
+            </w:r>
+          </w:p>
+          <w:p>
+            <w:r>
+              <w:rPr>
+                <w:b/>
+              </w:rPr>
+              <w:t>Name</w:t>
+            </w:r>
+            <w:r>
+              <w:t>: Test</w:t>
+            </w:r>
+          </w:p>
+          <w:p>
+            <w:r>
+              <w:rPr>
+                <w:b/>
+              </w:rPr>
+              <w:t>Phone</w:t>
+            </w:r>
+            <w:r>
+              <w:t>: (555) 555-5555</w:t>
+            </w:r>
+          </w:p>
+          <w:p>
+            <w:r>
+              <w:rPr>
+                <w:b/>
+              </w:rPr>
+              <w:t>Time</w:t>
+            </w:r>
+            <w:r>
+              <w:t>: 12:00:00 AM</w:t>
+            </w:r>
+          </w:p>
         </w:tc>
         <w:tc>
           <w:tcPr>
             <w:tcW w:w="1819" w:type="dxa"/>
           </w:tcPr>
-          <w:p/>
+          <w:p>
+            <w:r>
+              <w:t>No error message</w:t>
+            </w:r>
+          </w:p>
         </w:tc>
         <w:tc>
           <w:tcPr>
@@ -3665,7 +3896,6 @@
             <w:pPr>
               <w:rPr>
                 <w:rFonts w:cs="Times New Roman"/>
-                <w:b/>
                 <w:sz w:val="24"/>
                 <w:szCs w:val="24"/>
               </w:rPr>
@@ -3679,6 +3909,14 @@
               </w:rPr>
               <w:t xml:space="preserve">Test Description: </w:t>
             </w:r>
+            <w:r>
+              <w:rPr>
+                <w:rFonts w:cs="Times New Roman"/>
+                <w:sz w:val="24"/>
+                <w:szCs w:val="24"/>
+              </w:rPr>
+              <w:t>Use the POS to view reservations</w:t>
+            </w:r>
           </w:p>
         </w:tc>
       </w:tr>
@@ -3705,6 +3943,14 @@
               </w:rPr>
               <w:t xml:space="preserve">Use Case: </w:t>
             </w:r>
+            <w:r>
+              <w:rPr>
+                <w:rFonts w:cs="Times New Roman"/>
+                <w:sz w:val="24"/>
+                <w:szCs w:val="24"/>
+              </w:rPr>
+              <w:t>View Reservations</w:t>
+            </w:r>
           </w:p>
         </w:tc>
       </w:tr>
@@ -3731,6 +3977,14 @@
               </w:rPr>
               <w:t xml:space="preserve">Functional Requirements Tested: </w:t>
             </w:r>
+            <w:r>
+              <w:rPr>
+                <w:rFonts w:cs="Times New Roman"/>
+                <w:sz w:val="24"/>
+                <w:szCs w:val="24"/>
+              </w:rPr>
+              <w:t>Functionality of the Show All Reservations form using the POS</w:t>
+            </w:r>
           </w:p>
         </w:tc>
       </w:tr>
@@ -3756,6 +4010,14 @@
                 <w:szCs w:val="24"/>
               </w:rPr>
               <w:t xml:space="preserve">Acceptance Criteria: </w:t>
+            </w:r>
+            <w:r>
+              <w:rPr>
+                <w:rFonts w:cs="Times New Roman"/>
+                <w:sz w:val="24"/>
+                <w:szCs w:val="24"/>
+              </w:rPr>
+              <w:t>Reservations can all be viewed</w:t>
             </w:r>
           </w:p>
         </w:tc>
@@ -3773,7 +4035,6 @@
             <w:pPr>
               <w:rPr>
                 <w:rFonts w:cs="Times New Roman"/>
-                <w:b/>
                 <w:sz w:val="24"/>
                 <w:szCs w:val="24"/>
               </w:rPr>
@@ -3786,6 +4047,23 @@
                 <w:szCs w:val="24"/>
               </w:rPr>
               <w:t>Special Requirements:</w:t>
+            </w:r>
+            <w:r>
+              <w:rPr>
+                <w:rFonts w:cs="Times New Roman"/>
+                <w:b/>
+                <w:sz w:val="24"/>
+                <w:szCs w:val="24"/>
+              </w:rPr>
+              <w:t xml:space="preserve"> </w:t>
+            </w:r>
+            <w:r>
+              <w:rPr>
+                <w:rFonts w:cs="Times New Roman"/>
+                <w:sz w:val="24"/>
+                <w:szCs w:val="24"/>
+              </w:rPr>
+              <w:t>User must be logged in</w:t>
             </w:r>
           </w:p>
         </w:tc>
@@ -4079,30 +4357,719 @@
           <w:tcPr>
             <w:tcW w:w="2137" w:type="dxa"/>
           </w:tcPr>
-          <w:p/>
+          <w:p>
+            <w:r>
+              <w:t>Front of house</w:t>
+            </w:r>
+          </w:p>
         </w:tc>
         <w:tc>
           <w:tcPr>
             <w:tcW w:w="1800" w:type="dxa"/>
           </w:tcPr>
-          <w:p/>
+          <w:p>
+            <w:r>
+              <w:t>Click “Show Reservations”</w:t>
+            </w:r>
+          </w:p>
         </w:tc>
         <w:tc>
           <w:tcPr>
             <w:tcW w:w="1794" w:type="dxa"/>
             <w:gridSpan w:val="2"/>
           </w:tcPr>
+          <w:p>
+            <w:r>
+              <w:t>N/A</w:t>
+            </w:r>
+          </w:p>
+        </w:tc>
+        <w:tc>
+          <w:tcPr>
+            <w:tcW w:w="1819" w:type="dxa"/>
+          </w:tcPr>
+          <w:p>
+            <w:r>
+              <w:t>Reservations show</w:t>
+            </w:r>
+          </w:p>
+        </w:tc>
+        <w:tc>
+          <w:tcPr>
+            <w:tcW w:w="1800" w:type="dxa"/>
+          </w:tcPr>
           <w:p/>
         </w:tc>
-        <w:tc>
-          <w:tcPr>
-            <w:tcW w:w="1819" w:type="dxa"/>
+      </w:tr>
+    </w:tbl>
+    <w:p/>
+    <w:p>
+      <w:r>
+        <w:br w:type="page"/>
+      </w:r>
+    </w:p>
+    <w:tbl>
+      <w:tblPr>
+        <w:tblStyle w:val="TableGrid"/>
+        <w:tblW w:w="0" w:type="auto"/>
+        <w:tblLook w:val="04A0" w:firstRow="1" w:lastRow="0" w:firstColumn="1" w:lastColumn="0" w:noHBand="0" w:noVBand="1"/>
+      </w:tblPr>
+      <w:tblGrid>
+        <w:gridCol w:w="2090"/>
+        <w:gridCol w:w="1829"/>
+        <w:gridCol w:w="919"/>
+        <w:gridCol w:w="891"/>
+        <w:gridCol w:w="1829"/>
+        <w:gridCol w:w="1792"/>
+      </w:tblGrid>
+      <w:tr>
+        <w:tc>
+          <w:tcPr>
+            <w:tcW w:w="9350" w:type="dxa"/>
+            <w:gridSpan w:val="6"/>
+          </w:tcPr>
+          <w:p>
+            <w:pPr>
+              <w:jc w:val="center"/>
+              <w:rPr>
+                <w:rFonts w:cs="Times New Roman"/>
+                <w:b/>
+                <w:sz w:val="24"/>
+                <w:szCs w:val="24"/>
+              </w:rPr>
+            </w:pPr>
+            <w:r>
+              <w:rPr>
+                <w:rFonts w:cs="Times New Roman"/>
+                <w:b/>
+                <w:sz w:val="24"/>
+                <w:szCs w:val="24"/>
+              </w:rPr>
+              <w:lastRenderedPageBreak/>
+              <w:t xml:space="preserve">Test Case #: </w:t>
+            </w:r>
+            <w:r>
+              <w:rPr>
+                <w:rFonts w:cs="Times New Roman"/>
+                <w:b/>
+                <w:sz w:val="24"/>
+                <w:szCs w:val="24"/>
+              </w:rPr>
+              <w:t>4</w:t>
+            </w:r>
+          </w:p>
+        </w:tc>
+      </w:tr>
+      <w:tr>
+        <w:tc>
+          <w:tcPr>
+            <w:tcW w:w="9350" w:type="dxa"/>
+            <w:gridSpan w:val="6"/>
+          </w:tcPr>
+          <w:p>
+            <w:pPr>
+              <w:rPr>
+                <w:rFonts w:cs="Times New Roman"/>
+                <w:sz w:val="24"/>
+                <w:szCs w:val="24"/>
+              </w:rPr>
+            </w:pPr>
+            <w:r>
+              <w:rPr>
+                <w:rFonts w:cs="Times New Roman"/>
+                <w:b/>
+                <w:sz w:val="24"/>
+                <w:szCs w:val="24"/>
+              </w:rPr>
+              <w:t xml:space="preserve">Test Description: </w:t>
+            </w:r>
+            <w:r>
+              <w:rPr>
+                <w:rFonts w:cs="Times New Roman"/>
+                <w:sz w:val="24"/>
+                <w:szCs w:val="24"/>
+              </w:rPr>
+              <w:t xml:space="preserve">Use the </w:t>
+            </w:r>
+            <w:r>
+              <w:rPr>
+                <w:rFonts w:cs="Times New Roman"/>
+                <w:sz w:val="24"/>
+                <w:szCs w:val="24"/>
+              </w:rPr>
+              <w:t>Back Office form</w:t>
+            </w:r>
+            <w:r>
+              <w:rPr>
+                <w:rFonts w:cs="Times New Roman"/>
+                <w:sz w:val="24"/>
+                <w:szCs w:val="24"/>
+              </w:rPr>
+              <w:t xml:space="preserve"> to view reservations</w:t>
+            </w:r>
+          </w:p>
+        </w:tc>
+      </w:tr>
+      <w:tr>
+        <w:tc>
+          <w:tcPr>
+            <w:tcW w:w="9350" w:type="dxa"/>
+            <w:gridSpan w:val="6"/>
+          </w:tcPr>
+          <w:p>
+            <w:pPr>
+              <w:rPr>
+                <w:rFonts w:cs="Times New Roman"/>
+                <w:sz w:val="24"/>
+                <w:szCs w:val="24"/>
+              </w:rPr>
+            </w:pPr>
+            <w:r>
+              <w:rPr>
+                <w:rFonts w:cs="Times New Roman"/>
+                <w:b/>
+                <w:sz w:val="24"/>
+                <w:szCs w:val="24"/>
+              </w:rPr>
+              <w:t xml:space="preserve">Use Case: </w:t>
+            </w:r>
+            <w:r>
+              <w:rPr>
+                <w:rFonts w:cs="Times New Roman"/>
+                <w:sz w:val="24"/>
+                <w:szCs w:val="24"/>
+              </w:rPr>
+              <w:t>View Reservations</w:t>
+            </w:r>
+          </w:p>
+        </w:tc>
+      </w:tr>
+      <w:tr>
+        <w:tc>
+          <w:tcPr>
+            <w:tcW w:w="9350" w:type="dxa"/>
+            <w:gridSpan w:val="6"/>
+          </w:tcPr>
+          <w:p>
+            <w:pPr>
+              <w:rPr>
+                <w:rFonts w:cs="Times New Roman"/>
+                <w:sz w:val="24"/>
+                <w:szCs w:val="24"/>
+              </w:rPr>
+            </w:pPr>
+            <w:r>
+              <w:rPr>
+                <w:rFonts w:cs="Times New Roman"/>
+                <w:b/>
+                <w:sz w:val="24"/>
+                <w:szCs w:val="24"/>
+              </w:rPr>
+              <w:t xml:space="preserve">Functional Requirements Tested: </w:t>
+            </w:r>
+            <w:r>
+              <w:rPr>
+                <w:rFonts w:cs="Times New Roman"/>
+                <w:sz w:val="24"/>
+                <w:szCs w:val="24"/>
+              </w:rPr>
+              <w:t xml:space="preserve">Functionality of the Show All Reservations form using the </w:t>
+            </w:r>
+            <w:r>
+              <w:rPr>
+                <w:rFonts w:cs="Times New Roman"/>
+                <w:sz w:val="24"/>
+                <w:szCs w:val="24"/>
+              </w:rPr>
+              <w:t xml:space="preserve">Back Office </w:t>
+            </w:r>
+          </w:p>
+        </w:tc>
+      </w:tr>
+      <w:tr>
+        <w:tc>
+          <w:tcPr>
+            <w:tcW w:w="9350" w:type="dxa"/>
+            <w:gridSpan w:val="6"/>
+          </w:tcPr>
+          <w:p>
+            <w:pPr>
+              <w:rPr>
+                <w:rFonts w:cs="Times New Roman"/>
+                <w:sz w:val="24"/>
+                <w:szCs w:val="24"/>
+              </w:rPr>
+            </w:pPr>
+            <w:r>
+              <w:rPr>
+                <w:rFonts w:cs="Times New Roman"/>
+                <w:b/>
+                <w:sz w:val="24"/>
+                <w:szCs w:val="24"/>
+              </w:rPr>
+              <w:t xml:space="preserve">Acceptance Criteria: </w:t>
+            </w:r>
+            <w:r>
+              <w:rPr>
+                <w:rFonts w:cs="Times New Roman"/>
+                <w:sz w:val="24"/>
+                <w:szCs w:val="24"/>
+              </w:rPr>
+              <w:t>Reservations can all be viewed</w:t>
+            </w:r>
+          </w:p>
+        </w:tc>
+      </w:tr>
+      <w:tr>
+        <w:trPr>
+          <w:trHeight w:val="98"/>
+        </w:trPr>
+        <w:tc>
+          <w:tcPr>
+            <w:tcW w:w="9350" w:type="dxa"/>
+            <w:gridSpan w:val="6"/>
+          </w:tcPr>
+          <w:p>
+            <w:pPr>
+              <w:rPr>
+                <w:rFonts w:cs="Times New Roman"/>
+                <w:sz w:val="24"/>
+                <w:szCs w:val="24"/>
+              </w:rPr>
+            </w:pPr>
+            <w:r>
+              <w:rPr>
+                <w:rFonts w:cs="Times New Roman"/>
+                <w:b/>
+                <w:sz w:val="24"/>
+                <w:szCs w:val="24"/>
+              </w:rPr>
+              <w:t>Special Requirements:</w:t>
+            </w:r>
+            <w:r>
+              <w:rPr>
+                <w:rFonts w:cs="Times New Roman"/>
+                <w:b/>
+                <w:sz w:val="24"/>
+                <w:szCs w:val="24"/>
+              </w:rPr>
+              <w:t xml:space="preserve"> </w:t>
+            </w:r>
+            <w:r>
+              <w:rPr>
+                <w:rFonts w:cs="Times New Roman"/>
+                <w:sz w:val="24"/>
+                <w:szCs w:val="24"/>
+              </w:rPr>
+              <w:t>User must be logged in</w:t>
+            </w:r>
+          </w:p>
+        </w:tc>
+      </w:tr>
+      <w:tr>
+        <w:tc>
+          <w:tcPr>
+            <w:tcW w:w="9350" w:type="dxa"/>
+            <w:gridSpan w:val="6"/>
+          </w:tcPr>
+          <w:p>
+            <w:pPr>
+              <w:rPr>
+                <w:rFonts w:cs="Times New Roman"/>
+                <w:b/>
+                <w:sz w:val="24"/>
+                <w:szCs w:val="24"/>
+              </w:rPr>
+            </w:pPr>
+            <w:r>
+              <w:rPr>
+                <w:rFonts w:cs="Times New Roman"/>
+                <w:b/>
+                <w:sz w:val="24"/>
+                <w:szCs w:val="24"/>
+              </w:rPr>
+              <w:t>Test Result:</w:t>
+            </w:r>
+          </w:p>
+        </w:tc>
+      </w:tr>
+      <w:tr>
+        <w:tc>
+          <w:tcPr>
+            <w:tcW w:w="9350" w:type="dxa"/>
+            <w:gridSpan w:val="6"/>
+          </w:tcPr>
+          <w:p>
+            <w:pPr>
+              <w:rPr>
+                <w:rFonts w:cs="Times New Roman"/>
+                <w:b/>
+                <w:sz w:val="24"/>
+                <w:szCs w:val="24"/>
+              </w:rPr>
+            </w:pPr>
+            <w:r>
+              <w:rPr>
+                <w:rFonts w:cs="Times New Roman"/>
+                <w:b/>
+                <w:sz w:val="24"/>
+                <w:szCs w:val="24"/>
+              </w:rPr>
+              <w:t>Issues/Comments:</w:t>
+            </w:r>
+          </w:p>
+        </w:tc>
+      </w:tr>
+      <w:tr>
+        <w:tc>
+          <w:tcPr>
+            <w:tcW w:w="4838" w:type="dxa"/>
+            <w:gridSpan w:val="3"/>
+          </w:tcPr>
+          <w:p>
+            <w:pPr>
+              <w:rPr>
+                <w:rFonts w:cs="Times New Roman"/>
+                <w:b/>
+                <w:sz w:val="24"/>
+                <w:szCs w:val="24"/>
+              </w:rPr>
+            </w:pPr>
+            <w:r>
+              <w:rPr>
+                <w:rFonts w:cs="Times New Roman"/>
+                <w:b/>
+                <w:sz w:val="24"/>
+                <w:szCs w:val="24"/>
+              </w:rPr>
+              <w:t xml:space="preserve">Tested </w:t>
+            </w:r>
+            <w:proofErr w:type="gramStart"/>
+            <w:r>
+              <w:rPr>
+                <w:rFonts w:cs="Times New Roman"/>
+                <w:b/>
+                <w:sz w:val="24"/>
+                <w:szCs w:val="24"/>
+              </w:rPr>
+              <w:t>By</w:t>
+            </w:r>
+            <w:proofErr w:type="gramEnd"/>
+            <w:r>
+              <w:rPr>
+                <w:rFonts w:cs="Times New Roman"/>
+                <w:b/>
+                <w:sz w:val="24"/>
+                <w:szCs w:val="24"/>
+              </w:rPr>
+              <w:t>:</w:t>
+            </w:r>
+          </w:p>
+        </w:tc>
+        <w:tc>
+          <w:tcPr>
+            <w:tcW w:w="4512" w:type="dxa"/>
+            <w:gridSpan w:val="3"/>
+          </w:tcPr>
+          <w:p>
+            <w:pPr>
+              <w:rPr>
+                <w:rFonts w:cs="Times New Roman"/>
+                <w:b/>
+                <w:sz w:val="24"/>
+                <w:szCs w:val="24"/>
+              </w:rPr>
+            </w:pPr>
+            <w:r>
+              <w:rPr>
+                <w:rFonts w:cs="Times New Roman"/>
+                <w:b/>
+                <w:sz w:val="24"/>
+                <w:szCs w:val="24"/>
+              </w:rPr>
+              <w:t>Date Tested:</w:t>
+            </w:r>
+          </w:p>
+        </w:tc>
+      </w:tr>
+      <w:tr>
+        <w:tc>
+          <w:tcPr>
+            <w:tcW w:w="9350" w:type="dxa"/>
+            <w:gridSpan w:val="6"/>
+          </w:tcPr>
+          <w:p>
+            <w:pPr>
+              <w:jc w:val="center"/>
+              <w:rPr>
+                <w:rFonts w:cs="Times New Roman"/>
+                <w:b/>
+                <w:sz w:val="24"/>
+                <w:szCs w:val="24"/>
+              </w:rPr>
+            </w:pPr>
+          </w:p>
+        </w:tc>
+      </w:tr>
+      <w:tr>
+        <w:trPr>
+          <w:trHeight w:val="98"/>
+        </w:trPr>
+        <w:tc>
+          <w:tcPr>
+            <w:tcW w:w="9350" w:type="dxa"/>
+            <w:gridSpan w:val="6"/>
+          </w:tcPr>
+          <w:p>
+            <w:pPr>
+              <w:jc w:val="center"/>
+              <w:rPr>
+                <w:rFonts w:cs="Times New Roman"/>
+                <w:b/>
+                <w:sz w:val="24"/>
+                <w:szCs w:val="24"/>
+              </w:rPr>
+            </w:pPr>
+            <w:r>
+              <w:rPr>
+                <w:rFonts w:cs="Times New Roman"/>
+                <w:b/>
+                <w:sz w:val="24"/>
+                <w:szCs w:val="24"/>
+              </w:rPr>
+              <w:t>Test Case Details</w:t>
+            </w:r>
+          </w:p>
+        </w:tc>
+      </w:tr>
+      <w:tr>
+        <w:tc>
+          <w:tcPr>
+            <w:tcW w:w="2090" w:type="dxa"/>
+          </w:tcPr>
+          <w:p>
+            <w:pPr>
+              <w:jc w:val="center"/>
+              <w:rPr>
+                <w:rFonts w:cs="Times New Roman"/>
+                <w:b/>
+                <w:sz w:val="24"/>
+                <w:szCs w:val="24"/>
+              </w:rPr>
+            </w:pPr>
+            <w:r>
+              <w:rPr>
+                <w:rFonts w:cs="Times New Roman"/>
+                <w:b/>
+                <w:sz w:val="24"/>
+                <w:szCs w:val="24"/>
+              </w:rPr>
+              <w:t>Screen/Field/Form</w:t>
+            </w:r>
+          </w:p>
+        </w:tc>
+        <w:tc>
+          <w:tcPr>
+            <w:tcW w:w="1829" w:type="dxa"/>
+          </w:tcPr>
+          <w:p>
+            <w:pPr>
+              <w:jc w:val="center"/>
+              <w:rPr>
+                <w:rFonts w:cs="Times New Roman"/>
+                <w:b/>
+                <w:sz w:val="24"/>
+                <w:szCs w:val="24"/>
+              </w:rPr>
+            </w:pPr>
+            <w:r>
+              <w:rPr>
+                <w:rFonts w:cs="Times New Roman"/>
+                <w:b/>
+                <w:sz w:val="24"/>
+                <w:szCs w:val="24"/>
+              </w:rPr>
+              <w:t>Action</w:t>
+            </w:r>
+          </w:p>
+        </w:tc>
+        <w:tc>
+          <w:tcPr>
+            <w:tcW w:w="1810" w:type="dxa"/>
+            <w:gridSpan w:val="2"/>
+          </w:tcPr>
+          <w:p>
+            <w:pPr>
+              <w:jc w:val="center"/>
+              <w:rPr>
+                <w:rFonts w:cs="Times New Roman"/>
+                <w:b/>
+                <w:sz w:val="24"/>
+                <w:szCs w:val="24"/>
+              </w:rPr>
+            </w:pPr>
+            <w:r>
+              <w:rPr>
+                <w:rFonts w:cs="Times New Roman"/>
+                <w:b/>
+                <w:sz w:val="24"/>
+                <w:szCs w:val="24"/>
+              </w:rPr>
+              <w:t>Data Value</w:t>
+            </w:r>
+          </w:p>
+        </w:tc>
+        <w:tc>
+          <w:tcPr>
+            <w:tcW w:w="1829" w:type="dxa"/>
+          </w:tcPr>
+          <w:p>
+            <w:pPr>
+              <w:jc w:val="center"/>
+              <w:rPr>
+                <w:rFonts w:cs="Times New Roman"/>
+                <w:b/>
+                <w:sz w:val="24"/>
+                <w:szCs w:val="24"/>
+              </w:rPr>
+            </w:pPr>
+            <w:r>
+              <w:rPr>
+                <w:rFonts w:cs="Times New Roman"/>
+                <w:b/>
+                <w:sz w:val="24"/>
+                <w:szCs w:val="24"/>
+              </w:rPr>
+              <w:t>Expected Result</w:t>
+            </w:r>
+          </w:p>
+        </w:tc>
+        <w:tc>
+          <w:tcPr>
+            <w:tcW w:w="1792" w:type="dxa"/>
+          </w:tcPr>
+          <w:p>
+            <w:pPr>
+              <w:jc w:val="center"/>
+              <w:rPr>
+                <w:rFonts w:cs="Times New Roman"/>
+                <w:b/>
+                <w:sz w:val="24"/>
+                <w:szCs w:val="24"/>
+              </w:rPr>
+            </w:pPr>
+            <w:r>
+              <w:rPr>
+                <w:rFonts w:cs="Times New Roman"/>
+                <w:b/>
+                <w:sz w:val="24"/>
+                <w:szCs w:val="24"/>
+              </w:rPr>
+              <w:t>Actual Result</w:t>
+            </w:r>
+          </w:p>
+        </w:tc>
+      </w:tr>
+      <w:tr>
+        <w:tc>
+          <w:tcPr>
+            <w:tcW w:w="2090" w:type="dxa"/>
+          </w:tcPr>
+          <w:p>
+            <w:r>
+              <w:t>Back office</w:t>
+            </w:r>
+          </w:p>
+        </w:tc>
+        <w:tc>
+          <w:tcPr>
+            <w:tcW w:w="1829" w:type="dxa"/>
+          </w:tcPr>
+          <w:p>
+            <w:r>
+              <w:t>Click Reservations tab on the bottom</w:t>
+            </w:r>
+          </w:p>
+        </w:tc>
+        <w:tc>
+          <w:tcPr>
+            <w:tcW w:w="1810" w:type="dxa"/>
+            <w:gridSpan w:val="2"/>
+          </w:tcPr>
+          <w:p>
+            <w:r>
+              <w:t>N/A</w:t>
+            </w:r>
+          </w:p>
+        </w:tc>
+        <w:tc>
+          <w:tcPr>
+            <w:tcW w:w="1829" w:type="dxa"/>
+          </w:tcPr>
+          <w:p>
+            <w:r>
+              <w:t>Reservation tab switches and has a “Show All” button</w:t>
+            </w:r>
+          </w:p>
+        </w:tc>
+        <w:tc>
+          <w:tcPr>
+            <w:tcW w:w="1792" w:type="dxa"/>
           </w:tcPr>
           <w:p/>
         </w:tc>
-        <w:tc>
-          <w:tcPr>
-            <w:tcW w:w="1800" w:type="dxa"/>
+      </w:tr>
+      <w:tr>
+        <w:tc>
+          <w:tcPr>
+            <w:tcW w:w="2090" w:type="dxa"/>
+          </w:tcPr>
+          <w:p>
+            <w:r>
+              <w:t>Back Office</w:t>
+            </w:r>
+          </w:p>
+        </w:tc>
+        <w:tc>
+          <w:tcPr>
+            <w:tcW w:w="1829" w:type="dxa"/>
+          </w:tcPr>
+          <w:p>
+            <w:r>
+              <w:t xml:space="preserve">Click “Show </w:t>
+            </w:r>
+            <w:r>
+              <w:t>All</w:t>
+            </w:r>
+            <w:r>
+              <w:t>”</w:t>
+            </w:r>
+          </w:p>
+        </w:tc>
+        <w:tc>
+          <w:tcPr>
+            <w:tcW w:w="1810" w:type="dxa"/>
+            <w:gridSpan w:val="2"/>
+          </w:tcPr>
+          <w:p>
+            <w:r>
+              <w:t>N/A</w:t>
+            </w:r>
+          </w:p>
+        </w:tc>
+        <w:tc>
+          <w:tcPr>
+            <w:tcW w:w="1829" w:type="dxa"/>
+          </w:tcPr>
+          <w:p>
+            <w:r>
+              <w:t>Reservations show</w:t>
+            </w:r>
+          </w:p>
+        </w:tc>
+        <w:tc>
+          <w:tcPr>
+            <w:tcW w:w="1792" w:type="dxa"/>
           </w:tcPr>
           <w:p/>
         </w:tc>
@@ -4161,22 +5128,21 @@
                 <w:sz w:val="24"/>
                 <w:szCs w:val="24"/>
               </w:rPr>
-              <w:t>4</w:t>
-            </w:r>
-          </w:p>
-        </w:tc>
-      </w:tr>
-      <w:tr>
-        <w:tc>
-          <w:tcPr>
-            <w:tcW w:w="9350" w:type="dxa"/>
-            <w:gridSpan w:val="6"/>
-          </w:tcPr>
-          <w:p>
-            <w:pPr>
-              <w:rPr>
-                <w:rFonts w:cs="Times New Roman"/>
-                <w:b/>
+              <w:t>5</w:t>
+            </w:r>
+          </w:p>
+        </w:tc>
+      </w:tr>
+      <w:tr>
+        <w:tc>
+          <w:tcPr>
+            <w:tcW w:w="9350" w:type="dxa"/>
+            <w:gridSpan w:val="6"/>
+          </w:tcPr>
+          <w:p>
+            <w:pPr>
+              <w:rPr>
+                <w:rFonts w:cs="Times New Roman"/>
                 <w:sz w:val="24"/>
                 <w:szCs w:val="24"/>
               </w:rPr>
@@ -4190,6 +5156,14 @@
               </w:rPr>
               <w:t xml:space="preserve">Test Description: </w:t>
             </w:r>
+            <w:r>
+              <w:rPr>
+                <w:rFonts w:cs="Times New Roman"/>
+                <w:sz w:val="24"/>
+                <w:szCs w:val="24"/>
+              </w:rPr>
+              <w:t>Update existing reservation</w:t>
+            </w:r>
           </w:p>
         </w:tc>
       </w:tr>
@@ -4216,6 +5190,14 @@
               </w:rPr>
               <w:t xml:space="preserve">Use Case: </w:t>
             </w:r>
+            <w:r>
+              <w:rPr>
+                <w:rFonts w:cs="Times New Roman"/>
+                <w:sz w:val="24"/>
+                <w:szCs w:val="24"/>
+              </w:rPr>
+              <w:t>Update Reservation</w:t>
+            </w:r>
           </w:p>
         </w:tc>
       </w:tr>
@@ -4242,6 +5224,14 @@
               </w:rPr>
               <w:t xml:space="preserve">Functional Requirements Tested: </w:t>
             </w:r>
+            <w:r>
+              <w:rPr>
+                <w:rFonts w:cs="Times New Roman"/>
+                <w:sz w:val="24"/>
+                <w:szCs w:val="24"/>
+              </w:rPr>
+              <w:t>Show Reservations form functionality</w:t>
+            </w:r>
           </w:p>
         </w:tc>
       </w:tr>
@@ -4267,6 +5257,14 @@
                 <w:szCs w:val="24"/>
               </w:rPr>
               <w:t xml:space="preserve">Acceptance Criteria: </w:t>
+            </w:r>
+            <w:r>
+              <w:rPr>
+                <w:rFonts w:cs="Times New Roman"/>
+                <w:sz w:val="24"/>
+                <w:szCs w:val="24"/>
+              </w:rPr>
+              <w:t>Reservation successfully updates.</w:t>
             </w:r>
           </w:p>
         </w:tc>
@@ -4284,7 +5282,6 @@
             <w:pPr>
               <w:rPr>
                 <w:rFonts w:cs="Times New Roman"/>
-                <w:b/>
                 <w:sz w:val="24"/>
                 <w:szCs w:val="24"/>
               </w:rPr>
@@ -4297,6 +5294,23 @@
                 <w:szCs w:val="24"/>
               </w:rPr>
               <w:t>Special Requirements:</w:t>
+            </w:r>
+            <w:r>
+              <w:rPr>
+                <w:rFonts w:cs="Times New Roman"/>
+                <w:b/>
+                <w:sz w:val="24"/>
+                <w:szCs w:val="24"/>
+              </w:rPr>
+              <w:t xml:space="preserve"> </w:t>
+            </w:r>
+            <w:r>
+              <w:rPr>
+                <w:rFonts w:cs="Times New Roman"/>
+                <w:sz w:val="24"/>
+                <w:szCs w:val="24"/>
+              </w:rPr>
+              <w:t>None</w:t>
             </w:r>
           </w:p>
         </w:tc>
@@ -4590,30 +5604,866 @@
           <w:tcPr>
             <w:tcW w:w="2137" w:type="dxa"/>
           </w:tcPr>
-          <w:p/>
+          <w:p>
+            <w:r>
+              <w:t>Show Reservations</w:t>
+            </w:r>
+          </w:p>
         </w:tc>
         <w:tc>
           <w:tcPr>
             <w:tcW w:w="1800" w:type="dxa"/>
           </w:tcPr>
-          <w:p/>
+          <w:p>
+            <w:r>
+              <w:t xml:space="preserve">Double click on a field to edit it. </w:t>
+            </w:r>
+          </w:p>
         </w:tc>
         <w:tc>
           <w:tcPr>
             <w:tcW w:w="1794" w:type="dxa"/>
             <w:gridSpan w:val="2"/>
           </w:tcPr>
+          <w:p>
+            <w:r>
+              <w:rPr>
+                <w:b/>
+              </w:rPr>
+              <w:t>Name</w:t>
+            </w:r>
+            <w:r>
+              <w:t xml:space="preserve"> - </w:t>
+            </w:r>
+            <w:proofErr w:type="spellStart"/>
+            <w:r>
+              <w:t>NotATest</w:t>
+            </w:r>
+            <w:proofErr w:type="spellEnd"/>
+          </w:p>
+        </w:tc>
+        <w:tc>
+          <w:tcPr>
+            <w:tcW w:w="1819" w:type="dxa"/>
+          </w:tcPr>
+          <w:p>
+            <w:r>
+              <w:t xml:space="preserve">Name updates in the </w:t>
+            </w:r>
+            <w:proofErr w:type="spellStart"/>
+            <w:r>
+              <w:t>datagridview</w:t>
+            </w:r>
+            <w:proofErr w:type="spellEnd"/>
+            <w:r>
+              <w:t>.</w:t>
+            </w:r>
+          </w:p>
+        </w:tc>
+        <w:tc>
+          <w:tcPr>
+            <w:tcW w:w="1800" w:type="dxa"/>
+          </w:tcPr>
           <w:p/>
         </w:tc>
+      </w:tr>
+      <w:tr>
+        <w:tc>
+          <w:tcPr>
+            <w:tcW w:w="2137" w:type="dxa"/>
+          </w:tcPr>
+          <w:p>
+            <w:r>
+              <w:t>Show Reservations</w:t>
+            </w:r>
+          </w:p>
+        </w:tc>
+        <w:tc>
+          <w:tcPr>
+            <w:tcW w:w="1800" w:type="dxa"/>
+          </w:tcPr>
+          <w:p>
+            <w:r>
+              <w:t>Click on the left side of the row of the entry that was just updated.</w:t>
+            </w:r>
+          </w:p>
+        </w:tc>
+        <w:tc>
+          <w:tcPr>
+            <w:tcW w:w="1794" w:type="dxa"/>
+            <w:gridSpan w:val="2"/>
+          </w:tcPr>
+          <w:p>
+            <w:r>
+              <w:t>N/A</w:t>
+            </w:r>
+          </w:p>
+        </w:tc>
         <w:tc>
           <w:tcPr>
             <w:tcW w:w="1819" w:type="dxa"/>
           </w:tcPr>
+          <w:p>
+            <w:r>
+              <w:t>The entire row is selected</w:t>
+            </w:r>
+          </w:p>
+        </w:tc>
+        <w:tc>
+          <w:tcPr>
+            <w:tcW w:w="1800" w:type="dxa"/>
+          </w:tcPr>
           <w:p/>
         </w:tc>
+      </w:tr>
+      <w:tr>
+        <w:tc>
+          <w:tcPr>
+            <w:tcW w:w="2137" w:type="dxa"/>
+          </w:tcPr>
+          <w:p>
+            <w:r>
+              <w:t>Show Reservations</w:t>
+            </w:r>
+          </w:p>
+        </w:tc>
         <w:tc>
           <w:tcPr>
             <w:tcW w:w="1800" w:type="dxa"/>
+          </w:tcPr>
+          <w:p>
+            <w:r>
+              <w:t>Update Button is clicked.</w:t>
+            </w:r>
+          </w:p>
+        </w:tc>
+        <w:tc>
+          <w:tcPr>
+            <w:tcW w:w="1794" w:type="dxa"/>
+            <w:gridSpan w:val="2"/>
+          </w:tcPr>
+          <w:p/>
+        </w:tc>
+        <w:tc>
+          <w:tcPr>
+            <w:tcW w:w="1819" w:type="dxa"/>
+          </w:tcPr>
+          <w:p>
+            <w:r>
+              <w:t>Form is refreshed after confirmation message. Row is updated</w:t>
+            </w:r>
+          </w:p>
+        </w:tc>
+        <w:tc>
+          <w:tcPr>
+            <w:tcW w:w="1800" w:type="dxa"/>
+          </w:tcPr>
+          <w:p/>
+        </w:tc>
+      </w:tr>
+    </w:tbl>
+    <w:p/>
+    <w:p>
+      <w:r>
+        <w:br w:type="page"/>
+      </w:r>
+    </w:p>
+    <w:tbl>
+      <w:tblPr>
+        <w:tblStyle w:val="TableGrid"/>
+        <w:tblW w:w="0" w:type="auto"/>
+        <w:tblLook w:val="04A0" w:firstRow="1" w:lastRow="0" w:firstColumn="1" w:lastColumn="0" w:noHBand="0" w:noVBand="1"/>
+      </w:tblPr>
+      <w:tblGrid>
+        <w:gridCol w:w="2090"/>
+        <w:gridCol w:w="1795"/>
+        <w:gridCol w:w="933"/>
+        <w:gridCol w:w="900"/>
+        <w:gridCol w:w="1836"/>
+        <w:gridCol w:w="1796"/>
+      </w:tblGrid>
+      <w:tr>
+        <w:tc>
+          <w:tcPr>
+            <w:tcW w:w="9350" w:type="dxa"/>
+            <w:gridSpan w:val="6"/>
+          </w:tcPr>
+          <w:p>
+            <w:pPr>
+              <w:jc w:val="center"/>
+              <w:rPr>
+                <w:rFonts w:cs="Times New Roman"/>
+                <w:b/>
+                <w:sz w:val="24"/>
+                <w:szCs w:val="24"/>
+              </w:rPr>
+            </w:pPr>
+            <w:r>
+              <w:rPr>
+                <w:rFonts w:cs="Times New Roman"/>
+                <w:b/>
+                <w:sz w:val="24"/>
+                <w:szCs w:val="24"/>
+              </w:rPr>
+              <w:lastRenderedPageBreak/>
+              <w:t xml:space="preserve">Test Case #: </w:t>
+            </w:r>
+            <w:r>
+              <w:rPr>
+                <w:rFonts w:cs="Times New Roman"/>
+                <w:b/>
+                <w:sz w:val="24"/>
+                <w:szCs w:val="24"/>
+              </w:rPr>
+              <w:t>6</w:t>
+            </w:r>
+          </w:p>
+        </w:tc>
+      </w:tr>
+      <w:tr>
+        <w:tc>
+          <w:tcPr>
+            <w:tcW w:w="9350" w:type="dxa"/>
+            <w:gridSpan w:val="6"/>
+          </w:tcPr>
+          <w:p>
+            <w:pPr>
+              <w:rPr>
+                <w:rFonts w:cs="Times New Roman"/>
+                <w:sz w:val="24"/>
+                <w:szCs w:val="24"/>
+              </w:rPr>
+            </w:pPr>
+            <w:r>
+              <w:rPr>
+                <w:rFonts w:cs="Times New Roman"/>
+                <w:b/>
+                <w:sz w:val="24"/>
+                <w:szCs w:val="24"/>
+              </w:rPr>
+              <w:t xml:space="preserve">Test Description: </w:t>
+            </w:r>
+            <w:r>
+              <w:rPr>
+                <w:rFonts w:cs="Times New Roman"/>
+                <w:sz w:val="24"/>
+                <w:szCs w:val="24"/>
+              </w:rPr>
+              <w:t>Delete</w:t>
+            </w:r>
+            <w:r>
+              <w:rPr>
+                <w:rFonts w:cs="Times New Roman"/>
+                <w:sz w:val="24"/>
+                <w:szCs w:val="24"/>
+              </w:rPr>
+              <w:t xml:space="preserve"> existing reservation</w:t>
+            </w:r>
+          </w:p>
+        </w:tc>
+      </w:tr>
+      <w:tr>
+        <w:tc>
+          <w:tcPr>
+            <w:tcW w:w="9350" w:type="dxa"/>
+            <w:gridSpan w:val="6"/>
+          </w:tcPr>
+          <w:p>
+            <w:pPr>
+              <w:rPr>
+                <w:rFonts w:cs="Times New Roman"/>
+                <w:sz w:val="24"/>
+                <w:szCs w:val="24"/>
+              </w:rPr>
+            </w:pPr>
+            <w:r>
+              <w:rPr>
+                <w:rFonts w:cs="Times New Roman"/>
+                <w:b/>
+                <w:sz w:val="24"/>
+                <w:szCs w:val="24"/>
+              </w:rPr>
+              <w:t xml:space="preserve">Use Case: </w:t>
+            </w:r>
+            <w:r>
+              <w:rPr>
+                <w:rFonts w:cs="Times New Roman"/>
+                <w:sz w:val="24"/>
+                <w:szCs w:val="24"/>
+              </w:rPr>
+              <w:t>Delete</w:t>
+            </w:r>
+            <w:r>
+              <w:rPr>
+                <w:rFonts w:cs="Times New Roman"/>
+                <w:sz w:val="24"/>
+                <w:szCs w:val="24"/>
+              </w:rPr>
+              <w:t xml:space="preserve"> Reservation</w:t>
+            </w:r>
+          </w:p>
+        </w:tc>
+      </w:tr>
+      <w:tr>
+        <w:tc>
+          <w:tcPr>
+            <w:tcW w:w="9350" w:type="dxa"/>
+            <w:gridSpan w:val="6"/>
+          </w:tcPr>
+          <w:p>
+            <w:pPr>
+              <w:rPr>
+                <w:rFonts w:cs="Times New Roman"/>
+                <w:sz w:val="24"/>
+                <w:szCs w:val="24"/>
+              </w:rPr>
+            </w:pPr>
+            <w:r>
+              <w:rPr>
+                <w:rFonts w:cs="Times New Roman"/>
+                <w:b/>
+                <w:sz w:val="24"/>
+                <w:szCs w:val="24"/>
+              </w:rPr>
+              <w:t xml:space="preserve">Functional Requirements Tested: </w:t>
+            </w:r>
+            <w:r>
+              <w:rPr>
+                <w:rFonts w:cs="Times New Roman"/>
+                <w:sz w:val="24"/>
+                <w:szCs w:val="24"/>
+              </w:rPr>
+              <w:t>Show Reservations form functionality</w:t>
+            </w:r>
+          </w:p>
+        </w:tc>
+      </w:tr>
+      <w:tr>
+        <w:tc>
+          <w:tcPr>
+            <w:tcW w:w="9350" w:type="dxa"/>
+            <w:gridSpan w:val="6"/>
+          </w:tcPr>
+          <w:p>
+            <w:pPr>
+              <w:rPr>
+                <w:rFonts w:cs="Times New Roman"/>
+                <w:sz w:val="24"/>
+                <w:szCs w:val="24"/>
+              </w:rPr>
+            </w:pPr>
+            <w:r>
+              <w:rPr>
+                <w:rFonts w:cs="Times New Roman"/>
+                <w:b/>
+                <w:sz w:val="24"/>
+                <w:szCs w:val="24"/>
+              </w:rPr>
+              <w:t xml:space="preserve">Acceptance Criteria: </w:t>
+            </w:r>
+            <w:r>
+              <w:rPr>
+                <w:rFonts w:cs="Times New Roman"/>
+                <w:sz w:val="24"/>
+                <w:szCs w:val="24"/>
+              </w:rPr>
+              <w:t xml:space="preserve">Reservation successfully </w:t>
+            </w:r>
+            <w:r>
+              <w:rPr>
+                <w:rFonts w:cs="Times New Roman"/>
+                <w:sz w:val="24"/>
+                <w:szCs w:val="24"/>
+              </w:rPr>
+              <w:t>deletes</w:t>
+            </w:r>
+            <w:r>
+              <w:rPr>
+                <w:rFonts w:cs="Times New Roman"/>
+                <w:sz w:val="24"/>
+                <w:szCs w:val="24"/>
+              </w:rPr>
+              <w:t>.</w:t>
+            </w:r>
+          </w:p>
+        </w:tc>
+      </w:tr>
+      <w:tr>
+        <w:trPr>
+          <w:trHeight w:val="98"/>
+        </w:trPr>
+        <w:tc>
+          <w:tcPr>
+            <w:tcW w:w="9350" w:type="dxa"/>
+            <w:gridSpan w:val="6"/>
+          </w:tcPr>
+          <w:p>
+            <w:pPr>
+              <w:rPr>
+                <w:rFonts w:cs="Times New Roman"/>
+                <w:sz w:val="24"/>
+                <w:szCs w:val="24"/>
+              </w:rPr>
+            </w:pPr>
+            <w:r>
+              <w:rPr>
+                <w:rFonts w:cs="Times New Roman"/>
+                <w:b/>
+                <w:sz w:val="24"/>
+                <w:szCs w:val="24"/>
+              </w:rPr>
+              <w:t>Special Requirements:</w:t>
+            </w:r>
+            <w:r>
+              <w:rPr>
+                <w:rFonts w:cs="Times New Roman"/>
+                <w:b/>
+                <w:sz w:val="24"/>
+                <w:szCs w:val="24"/>
+              </w:rPr>
+              <w:t xml:space="preserve"> </w:t>
+            </w:r>
+            <w:r>
+              <w:rPr>
+                <w:rFonts w:cs="Times New Roman"/>
+                <w:sz w:val="24"/>
+                <w:szCs w:val="24"/>
+              </w:rPr>
+              <w:t>None</w:t>
+            </w:r>
+          </w:p>
+        </w:tc>
+      </w:tr>
+      <w:tr>
+        <w:tc>
+          <w:tcPr>
+            <w:tcW w:w="9350" w:type="dxa"/>
+            <w:gridSpan w:val="6"/>
+          </w:tcPr>
+          <w:p>
+            <w:pPr>
+              <w:rPr>
+                <w:rFonts w:cs="Times New Roman"/>
+                <w:b/>
+                <w:sz w:val="24"/>
+                <w:szCs w:val="24"/>
+              </w:rPr>
+            </w:pPr>
+            <w:r>
+              <w:rPr>
+                <w:rFonts w:cs="Times New Roman"/>
+                <w:b/>
+                <w:sz w:val="24"/>
+                <w:szCs w:val="24"/>
+              </w:rPr>
+              <w:t>Test Result:</w:t>
+            </w:r>
+          </w:p>
+        </w:tc>
+      </w:tr>
+      <w:tr>
+        <w:tc>
+          <w:tcPr>
+            <w:tcW w:w="9350" w:type="dxa"/>
+            <w:gridSpan w:val="6"/>
+          </w:tcPr>
+          <w:p>
+            <w:pPr>
+              <w:rPr>
+                <w:rFonts w:cs="Times New Roman"/>
+                <w:b/>
+                <w:sz w:val="24"/>
+                <w:szCs w:val="24"/>
+              </w:rPr>
+            </w:pPr>
+            <w:r>
+              <w:rPr>
+                <w:rFonts w:cs="Times New Roman"/>
+                <w:b/>
+                <w:sz w:val="24"/>
+                <w:szCs w:val="24"/>
+              </w:rPr>
+              <w:t>Issues/Comments:</w:t>
+            </w:r>
+          </w:p>
+        </w:tc>
+      </w:tr>
+      <w:tr>
+        <w:tc>
+          <w:tcPr>
+            <w:tcW w:w="4818" w:type="dxa"/>
+            <w:gridSpan w:val="3"/>
+          </w:tcPr>
+          <w:p>
+            <w:pPr>
+              <w:rPr>
+                <w:rFonts w:cs="Times New Roman"/>
+                <w:b/>
+                <w:sz w:val="24"/>
+                <w:szCs w:val="24"/>
+              </w:rPr>
+            </w:pPr>
+            <w:r>
+              <w:rPr>
+                <w:rFonts w:cs="Times New Roman"/>
+                <w:b/>
+                <w:sz w:val="24"/>
+                <w:szCs w:val="24"/>
+              </w:rPr>
+              <w:t xml:space="preserve">Tested </w:t>
+            </w:r>
+            <w:proofErr w:type="gramStart"/>
+            <w:r>
+              <w:rPr>
+                <w:rFonts w:cs="Times New Roman"/>
+                <w:b/>
+                <w:sz w:val="24"/>
+                <w:szCs w:val="24"/>
+              </w:rPr>
+              <w:t>By</w:t>
+            </w:r>
+            <w:proofErr w:type="gramEnd"/>
+            <w:r>
+              <w:rPr>
+                <w:rFonts w:cs="Times New Roman"/>
+                <w:b/>
+                <w:sz w:val="24"/>
+                <w:szCs w:val="24"/>
+              </w:rPr>
+              <w:t>:</w:t>
+            </w:r>
+          </w:p>
+        </w:tc>
+        <w:tc>
+          <w:tcPr>
+            <w:tcW w:w="4532" w:type="dxa"/>
+            <w:gridSpan w:val="3"/>
+          </w:tcPr>
+          <w:p>
+            <w:pPr>
+              <w:rPr>
+                <w:rFonts w:cs="Times New Roman"/>
+                <w:b/>
+                <w:sz w:val="24"/>
+                <w:szCs w:val="24"/>
+              </w:rPr>
+            </w:pPr>
+            <w:r>
+              <w:rPr>
+                <w:rFonts w:cs="Times New Roman"/>
+                <w:b/>
+                <w:sz w:val="24"/>
+                <w:szCs w:val="24"/>
+              </w:rPr>
+              <w:t xml:space="preserve">Tested </w:t>
+            </w:r>
+            <w:proofErr w:type="gramStart"/>
+            <w:r>
+              <w:rPr>
+                <w:rFonts w:cs="Times New Roman"/>
+                <w:b/>
+                <w:sz w:val="24"/>
+                <w:szCs w:val="24"/>
+              </w:rPr>
+              <w:t>By</w:t>
+            </w:r>
+            <w:proofErr w:type="gramEnd"/>
+            <w:r>
+              <w:rPr>
+                <w:rFonts w:cs="Times New Roman"/>
+                <w:b/>
+                <w:sz w:val="24"/>
+                <w:szCs w:val="24"/>
+              </w:rPr>
+              <w:t>:</w:t>
+            </w:r>
+          </w:p>
+        </w:tc>
+      </w:tr>
+      <w:tr>
+        <w:tc>
+          <w:tcPr>
+            <w:tcW w:w="9350" w:type="dxa"/>
+            <w:gridSpan w:val="6"/>
+          </w:tcPr>
+          <w:p>
+            <w:pPr>
+              <w:jc w:val="center"/>
+              <w:rPr>
+                <w:rFonts w:cs="Times New Roman"/>
+                <w:b/>
+                <w:sz w:val="24"/>
+                <w:szCs w:val="24"/>
+              </w:rPr>
+            </w:pPr>
+          </w:p>
+        </w:tc>
+      </w:tr>
+      <w:tr>
+        <w:trPr>
+          <w:trHeight w:val="98"/>
+        </w:trPr>
+        <w:tc>
+          <w:tcPr>
+            <w:tcW w:w="9350" w:type="dxa"/>
+            <w:gridSpan w:val="6"/>
+          </w:tcPr>
+          <w:p>
+            <w:pPr>
+              <w:jc w:val="center"/>
+              <w:rPr>
+                <w:rFonts w:cs="Times New Roman"/>
+                <w:b/>
+                <w:sz w:val="24"/>
+                <w:szCs w:val="24"/>
+              </w:rPr>
+            </w:pPr>
+            <w:r>
+              <w:rPr>
+                <w:rFonts w:cs="Times New Roman"/>
+                <w:b/>
+                <w:sz w:val="24"/>
+                <w:szCs w:val="24"/>
+              </w:rPr>
+              <w:t>Test Case Details</w:t>
+            </w:r>
+          </w:p>
+        </w:tc>
+      </w:tr>
+      <w:tr>
+        <w:tc>
+          <w:tcPr>
+            <w:tcW w:w="2090" w:type="dxa"/>
+          </w:tcPr>
+          <w:p>
+            <w:pPr>
+              <w:jc w:val="center"/>
+              <w:rPr>
+                <w:rFonts w:cs="Times New Roman"/>
+                <w:b/>
+                <w:sz w:val="24"/>
+                <w:szCs w:val="24"/>
+              </w:rPr>
+            </w:pPr>
+            <w:r>
+              <w:rPr>
+                <w:rFonts w:cs="Times New Roman"/>
+                <w:b/>
+                <w:sz w:val="24"/>
+                <w:szCs w:val="24"/>
+              </w:rPr>
+              <w:t>Screen/Field/Form</w:t>
+            </w:r>
+          </w:p>
+        </w:tc>
+        <w:tc>
+          <w:tcPr>
+            <w:tcW w:w="1795" w:type="dxa"/>
+          </w:tcPr>
+          <w:p>
+            <w:pPr>
+              <w:jc w:val="center"/>
+              <w:rPr>
+                <w:rFonts w:cs="Times New Roman"/>
+                <w:b/>
+                <w:sz w:val="24"/>
+                <w:szCs w:val="24"/>
+              </w:rPr>
+            </w:pPr>
+            <w:r>
+              <w:rPr>
+                <w:rFonts w:cs="Times New Roman"/>
+                <w:b/>
+                <w:sz w:val="24"/>
+                <w:szCs w:val="24"/>
+              </w:rPr>
+              <w:t>Action</w:t>
+            </w:r>
+          </w:p>
+        </w:tc>
+        <w:tc>
+          <w:tcPr>
+            <w:tcW w:w="1833" w:type="dxa"/>
+            <w:gridSpan w:val="2"/>
+          </w:tcPr>
+          <w:p>
+            <w:pPr>
+              <w:jc w:val="center"/>
+              <w:rPr>
+                <w:rFonts w:cs="Times New Roman"/>
+                <w:b/>
+                <w:sz w:val="24"/>
+                <w:szCs w:val="24"/>
+              </w:rPr>
+            </w:pPr>
+            <w:r>
+              <w:rPr>
+                <w:rFonts w:cs="Times New Roman"/>
+                <w:b/>
+                <w:sz w:val="24"/>
+                <w:szCs w:val="24"/>
+              </w:rPr>
+              <w:t>Data Value</w:t>
+            </w:r>
+          </w:p>
+        </w:tc>
+        <w:tc>
+          <w:tcPr>
+            <w:tcW w:w="1836" w:type="dxa"/>
+          </w:tcPr>
+          <w:p>
+            <w:pPr>
+              <w:jc w:val="center"/>
+              <w:rPr>
+                <w:rFonts w:cs="Times New Roman"/>
+                <w:b/>
+                <w:sz w:val="24"/>
+                <w:szCs w:val="24"/>
+              </w:rPr>
+            </w:pPr>
+            <w:r>
+              <w:rPr>
+                <w:rFonts w:cs="Times New Roman"/>
+                <w:b/>
+                <w:sz w:val="24"/>
+                <w:szCs w:val="24"/>
+              </w:rPr>
+              <w:t>Expected Result</w:t>
+            </w:r>
+          </w:p>
+        </w:tc>
+        <w:tc>
+          <w:tcPr>
+            <w:tcW w:w="1796" w:type="dxa"/>
+          </w:tcPr>
+          <w:p>
+            <w:pPr>
+              <w:jc w:val="center"/>
+              <w:rPr>
+                <w:rFonts w:cs="Times New Roman"/>
+                <w:b/>
+                <w:sz w:val="24"/>
+                <w:szCs w:val="24"/>
+              </w:rPr>
+            </w:pPr>
+            <w:r>
+              <w:rPr>
+                <w:rFonts w:cs="Times New Roman"/>
+                <w:b/>
+                <w:sz w:val="24"/>
+                <w:szCs w:val="24"/>
+              </w:rPr>
+              <w:t>Actual Result</w:t>
+            </w:r>
+          </w:p>
+        </w:tc>
+      </w:tr>
+      <w:tr>
+        <w:tc>
+          <w:tcPr>
+            <w:tcW w:w="2090" w:type="dxa"/>
+          </w:tcPr>
+          <w:p>
+            <w:r>
+              <w:t>Show Reservations</w:t>
+            </w:r>
+          </w:p>
+        </w:tc>
+        <w:tc>
+          <w:tcPr>
+            <w:tcW w:w="1795" w:type="dxa"/>
+          </w:tcPr>
+          <w:p>
+            <w:r>
+              <w:t xml:space="preserve">Click on the left side of the </w:t>
+            </w:r>
+            <w:r>
+              <w:t>row.</w:t>
+            </w:r>
+          </w:p>
+        </w:tc>
+        <w:tc>
+          <w:tcPr>
+            <w:tcW w:w="1833" w:type="dxa"/>
+            <w:gridSpan w:val="2"/>
+          </w:tcPr>
+          <w:p>
+            <w:r>
+              <w:t>N/A</w:t>
+            </w:r>
+          </w:p>
+        </w:tc>
+        <w:tc>
+          <w:tcPr>
+            <w:tcW w:w="1836" w:type="dxa"/>
+          </w:tcPr>
+          <w:p>
+            <w:r>
+              <w:t>The entire row is selected</w:t>
+            </w:r>
+          </w:p>
+        </w:tc>
+        <w:tc>
+          <w:tcPr>
+            <w:tcW w:w="1796" w:type="dxa"/>
+          </w:tcPr>
+          <w:p/>
+        </w:tc>
+      </w:tr>
+      <w:tr>
+        <w:tc>
+          <w:tcPr>
+            <w:tcW w:w="2090" w:type="dxa"/>
+          </w:tcPr>
+          <w:p>
+            <w:r>
+              <w:t>Show Reservations</w:t>
+            </w:r>
+          </w:p>
+        </w:tc>
+        <w:tc>
+          <w:tcPr>
+            <w:tcW w:w="1795" w:type="dxa"/>
+          </w:tcPr>
+          <w:p>
+            <w:r>
+              <w:t>Delete</w:t>
+            </w:r>
+            <w:r>
+              <w:t xml:space="preserve"> Button is clicked</w:t>
+            </w:r>
+            <w:r>
+              <w:t>.</w:t>
+            </w:r>
+          </w:p>
+        </w:tc>
+        <w:tc>
+          <w:tcPr>
+            <w:tcW w:w="1833" w:type="dxa"/>
+            <w:gridSpan w:val="2"/>
+          </w:tcPr>
+          <w:p>
+            <w:r>
+              <w:t>N/A</w:t>
+            </w:r>
+          </w:p>
+        </w:tc>
+        <w:tc>
+          <w:tcPr>
+            <w:tcW w:w="1836" w:type="dxa"/>
+          </w:tcPr>
+          <w:p>
+            <w:r>
+              <w:t>Form is refreshed after confirmation message.</w:t>
+            </w:r>
+            <w:r>
+              <w:t xml:space="preserve"> Row is deleted.</w:t>
+            </w:r>
+          </w:p>
+        </w:tc>
+        <w:tc>
+          <w:tcPr>
+            <w:tcW w:w="1796" w:type="dxa"/>
           </w:tcPr>
           <w:p/>
         </w:tc>
@@ -4672,7 +6522,7 @@
                 <w:sz w:val="24"/>
                 <w:szCs w:val="24"/>
               </w:rPr>
-              <w:t>5</w:t>
+              <w:t>7</w:t>
             </w:r>
           </w:p>
         </w:tc>
@@ -5174,16 +7024,7 @@
                 <w:szCs w:val="24"/>
               </w:rPr>
               <w:lastRenderedPageBreak/>
-              <w:t xml:space="preserve">Test Case #: </w:t>
-            </w:r>
-            <w:r>
-              <w:rPr>
-                <w:rFonts w:cs="Times New Roman"/>
-                <w:b/>
-                <w:sz w:val="24"/>
-                <w:szCs w:val="24"/>
-              </w:rPr>
-              <w:t>6</w:t>
+              <w:t>Test Case #: 8</w:t>
             </w:r>
           </w:p>
         </w:tc>
@@ -5694,7 +7535,7 @@
                 <w:sz w:val="24"/>
                 <w:szCs w:val="24"/>
               </w:rPr>
-              <w:t>7</w:t>
+              <w:t>9</w:t>
             </w:r>
           </w:p>
         </w:tc>
@@ -6196,7 +8037,16 @@
                 <w:szCs w:val="24"/>
               </w:rPr>
               <w:lastRenderedPageBreak/>
-              <w:t>Test Case #: 8</w:t>
+              <w:t>Test Case #: 1</w:t>
+            </w:r>
+            <w:r>
+              <w:rPr>
+                <w:rFonts w:cs="Times New Roman"/>
+                <w:b/>
+                <w:sz w:val="24"/>
+                <w:szCs w:val="24"/>
+              </w:rPr>
+              <w:t>0</w:t>
             </w:r>
           </w:p>
         </w:tc>
@@ -6698,16 +8548,16 @@
                 <w:szCs w:val="24"/>
               </w:rPr>
               <w:lastRenderedPageBreak/>
-              <w:t xml:space="preserve">Test Case #: </w:t>
-            </w:r>
-            <w:r>
-              <w:rPr>
-                <w:rFonts w:cs="Times New Roman"/>
-                <w:b/>
-                <w:sz w:val="24"/>
-                <w:szCs w:val="24"/>
-              </w:rPr>
-              <w:t>9</w:t>
+              <w:t>Test Case #: 1</w:t>
+            </w:r>
+            <w:r>
+              <w:rPr>
+                <w:rFonts w:cs="Times New Roman"/>
+                <w:b/>
+                <w:sz w:val="24"/>
+                <w:szCs w:val="24"/>
+              </w:rPr>
+              <w:t>1</w:t>
             </w:r>
           </w:p>
         </w:tc>
@@ -7218,7 +9068,7 @@
                 <w:sz w:val="24"/>
                 <w:szCs w:val="24"/>
               </w:rPr>
-              <w:t>0</w:t>
+              <w:t>2</w:t>
             </w:r>
           </w:p>
         </w:tc>
@@ -7729,7 +9579,7 @@
                 <w:sz w:val="24"/>
                 <w:szCs w:val="24"/>
               </w:rPr>
-              <w:t>1</w:t>
+              <w:t>3</w:t>
             </w:r>
           </w:p>
         </w:tc>
@@ -8240,7 +10090,7 @@
                 <w:sz w:val="24"/>
                 <w:szCs w:val="24"/>
               </w:rPr>
-              <w:t>2</w:t>
+              <w:t>4</w:t>
             </w:r>
           </w:p>
         </w:tc>
@@ -8751,7 +10601,7 @@
                 <w:sz w:val="24"/>
                 <w:szCs w:val="24"/>
               </w:rPr>
-              <w:t>3</w:t>
+              <w:t>5</w:t>
             </w:r>
           </w:p>
         </w:tc>
@@ -9262,7 +11112,7 @@
                 <w:sz w:val="24"/>
                 <w:szCs w:val="24"/>
               </w:rPr>
-              <w:t>4</w:t>
+              <w:t>6</w:t>
             </w:r>
           </w:p>
         </w:tc>
@@ -9721,1031 +11571,6 @@
       </w:tr>
     </w:tbl>
     <w:p/>
-    <w:p>
-      <w:r>
-        <w:br w:type="page"/>
-      </w:r>
-    </w:p>
-    <w:tbl>
-      <w:tblPr>
-        <w:tblStyle w:val="TableGrid"/>
-        <w:tblW w:w="0" w:type="auto"/>
-        <w:tblLook w:val="04A0" w:firstRow="1" w:lastRow="0" w:firstColumn="1" w:lastColumn="0" w:noHBand="0" w:noVBand="1"/>
-      </w:tblPr>
-      <w:tblGrid>
-        <w:gridCol w:w="2137"/>
-        <w:gridCol w:w="1800"/>
-        <w:gridCol w:w="904"/>
-        <w:gridCol w:w="890"/>
-        <w:gridCol w:w="1819"/>
-        <w:gridCol w:w="1800"/>
-      </w:tblGrid>
-      <w:tr>
-        <w:tc>
-          <w:tcPr>
-            <w:tcW w:w="9350" w:type="dxa"/>
-            <w:gridSpan w:val="6"/>
-          </w:tcPr>
-          <w:p>
-            <w:pPr>
-              <w:jc w:val="center"/>
-              <w:rPr>
-                <w:rFonts w:cs="Times New Roman"/>
-                <w:b/>
-                <w:sz w:val="24"/>
-                <w:szCs w:val="24"/>
-              </w:rPr>
-            </w:pPr>
-            <w:r>
-              <w:rPr>
-                <w:rFonts w:cs="Times New Roman"/>
-                <w:b/>
-                <w:sz w:val="24"/>
-                <w:szCs w:val="24"/>
-              </w:rPr>
-              <w:lastRenderedPageBreak/>
-              <w:t>Test Case #: 1</w:t>
-            </w:r>
-            <w:r>
-              <w:rPr>
-                <w:rFonts w:cs="Times New Roman"/>
-                <w:b/>
-                <w:sz w:val="24"/>
-                <w:szCs w:val="24"/>
-              </w:rPr>
-              <w:t>5</w:t>
-            </w:r>
-          </w:p>
-        </w:tc>
-      </w:tr>
-      <w:tr>
-        <w:tc>
-          <w:tcPr>
-            <w:tcW w:w="9350" w:type="dxa"/>
-            <w:gridSpan w:val="6"/>
-          </w:tcPr>
-          <w:p>
-            <w:pPr>
-              <w:rPr>
-                <w:rFonts w:cs="Times New Roman"/>
-                <w:b/>
-                <w:sz w:val="24"/>
-                <w:szCs w:val="24"/>
-              </w:rPr>
-            </w:pPr>
-            <w:r>
-              <w:rPr>
-                <w:rFonts w:cs="Times New Roman"/>
-                <w:b/>
-                <w:sz w:val="24"/>
-                <w:szCs w:val="24"/>
-              </w:rPr>
-              <w:t xml:space="preserve">Test Description: </w:t>
-            </w:r>
-          </w:p>
-        </w:tc>
-      </w:tr>
-      <w:tr>
-        <w:tc>
-          <w:tcPr>
-            <w:tcW w:w="9350" w:type="dxa"/>
-            <w:gridSpan w:val="6"/>
-          </w:tcPr>
-          <w:p>
-            <w:pPr>
-              <w:rPr>
-                <w:rFonts w:cs="Times New Roman"/>
-                <w:sz w:val="24"/>
-                <w:szCs w:val="24"/>
-              </w:rPr>
-            </w:pPr>
-            <w:r>
-              <w:rPr>
-                <w:rFonts w:cs="Times New Roman"/>
-                <w:b/>
-                <w:sz w:val="24"/>
-                <w:szCs w:val="24"/>
-              </w:rPr>
-              <w:t xml:space="preserve">Use Case: </w:t>
-            </w:r>
-          </w:p>
-        </w:tc>
-      </w:tr>
-      <w:tr>
-        <w:tc>
-          <w:tcPr>
-            <w:tcW w:w="9350" w:type="dxa"/>
-            <w:gridSpan w:val="6"/>
-          </w:tcPr>
-          <w:p>
-            <w:pPr>
-              <w:rPr>
-                <w:rFonts w:cs="Times New Roman"/>
-                <w:sz w:val="24"/>
-                <w:szCs w:val="24"/>
-              </w:rPr>
-            </w:pPr>
-            <w:r>
-              <w:rPr>
-                <w:rFonts w:cs="Times New Roman"/>
-                <w:b/>
-                <w:sz w:val="24"/>
-                <w:szCs w:val="24"/>
-              </w:rPr>
-              <w:t xml:space="preserve">Functional Requirements Tested: </w:t>
-            </w:r>
-          </w:p>
-        </w:tc>
-      </w:tr>
-      <w:tr>
-        <w:tc>
-          <w:tcPr>
-            <w:tcW w:w="9350" w:type="dxa"/>
-            <w:gridSpan w:val="6"/>
-          </w:tcPr>
-          <w:p>
-            <w:pPr>
-              <w:rPr>
-                <w:rFonts w:cs="Times New Roman"/>
-                <w:sz w:val="24"/>
-                <w:szCs w:val="24"/>
-              </w:rPr>
-            </w:pPr>
-            <w:r>
-              <w:rPr>
-                <w:rFonts w:cs="Times New Roman"/>
-                <w:b/>
-                <w:sz w:val="24"/>
-                <w:szCs w:val="24"/>
-              </w:rPr>
-              <w:t xml:space="preserve">Acceptance Criteria: </w:t>
-            </w:r>
-          </w:p>
-        </w:tc>
-      </w:tr>
-      <w:tr>
-        <w:trPr>
-          <w:trHeight w:val="98"/>
-        </w:trPr>
-        <w:tc>
-          <w:tcPr>
-            <w:tcW w:w="9350" w:type="dxa"/>
-            <w:gridSpan w:val="6"/>
-          </w:tcPr>
-          <w:p>
-            <w:pPr>
-              <w:rPr>
-                <w:rFonts w:cs="Times New Roman"/>
-                <w:b/>
-                <w:sz w:val="24"/>
-                <w:szCs w:val="24"/>
-              </w:rPr>
-            </w:pPr>
-            <w:r>
-              <w:rPr>
-                <w:rFonts w:cs="Times New Roman"/>
-                <w:b/>
-                <w:sz w:val="24"/>
-                <w:szCs w:val="24"/>
-              </w:rPr>
-              <w:t>Special Requirements:</w:t>
-            </w:r>
-          </w:p>
-        </w:tc>
-      </w:tr>
-      <w:tr>
-        <w:tc>
-          <w:tcPr>
-            <w:tcW w:w="9350" w:type="dxa"/>
-            <w:gridSpan w:val="6"/>
-          </w:tcPr>
-          <w:p>
-            <w:pPr>
-              <w:rPr>
-                <w:rFonts w:cs="Times New Roman"/>
-                <w:b/>
-                <w:sz w:val="24"/>
-                <w:szCs w:val="24"/>
-              </w:rPr>
-            </w:pPr>
-            <w:r>
-              <w:rPr>
-                <w:rFonts w:cs="Times New Roman"/>
-                <w:b/>
-                <w:sz w:val="24"/>
-                <w:szCs w:val="24"/>
-              </w:rPr>
-              <w:t>Test Result:</w:t>
-            </w:r>
-          </w:p>
-        </w:tc>
-      </w:tr>
-      <w:tr>
-        <w:tc>
-          <w:tcPr>
-            <w:tcW w:w="9350" w:type="dxa"/>
-            <w:gridSpan w:val="6"/>
-          </w:tcPr>
-          <w:p>
-            <w:pPr>
-              <w:rPr>
-                <w:rFonts w:cs="Times New Roman"/>
-                <w:b/>
-                <w:sz w:val="24"/>
-                <w:szCs w:val="24"/>
-              </w:rPr>
-            </w:pPr>
-            <w:r>
-              <w:rPr>
-                <w:rFonts w:cs="Times New Roman"/>
-                <w:b/>
-                <w:sz w:val="24"/>
-                <w:szCs w:val="24"/>
-              </w:rPr>
-              <w:t>Issues/Comments:</w:t>
-            </w:r>
-          </w:p>
-        </w:tc>
-      </w:tr>
-      <w:tr>
-        <w:tc>
-          <w:tcPr>
-            <w:tcW w:w="4841" w:type="dxa"/>
-            <w:gridSpan w:val="3"/>
-          </w:tcPr>
-          <w:p>
-            <w:pPr>
-              <w:rPr>
-                <w:rFonts w:cs="Times New Roman"/>
-                <w:b/>
-                <w:sz w:val="24"/>
-                <w:szCs w:val="24"/>
-              </w:rPr>
-            </w:pPr>
-            <w:r>
-              <w:rPr>
-                <w:rFonts w:cs="Times New Roman"/>
-                <w:b/>
-                <w:sz w:val="24"/>
-                <w:szCs w:val="24"/>
-              </w:rPr>
-              <w:t>Tested By:</w:t>
-            </w:r>
-          </w:p>
-        </w:tc>
-        <w:tc>
-          <w:tcPr>
-            <w:tcW w:w="4509" w:type="dxa"/>
-            <w:gridSpan w:val="3"/>
-          </w:tcPr>
-          <w:p>
-            <w:pPr>
-              <w:rPr>
-                <w:rFonts w:cs="Times New Roman"/>
-                <w:b/>
-                <w:sz w:val="24"/>
-                <w:szCs w:val="24"/>
-              </w:rPr>
-            </w:pPr>
-            <w:r>
-              <w:rPr>
-                <w:rFonts w:cs="Times New Roman"/>
-                <w:b/>
-                <w:sz w:val="24"/>
-                <w:szCs w:val="24"/>
-              </w:rPr>
-              <w:t>Date Tested:</w:t>
-            </w:r>
-          </w:p>
-        </w:tc>
-      </w:tr>
-      <w:tr>
-        <w:tc>
-          <w:tcPr>
-            <w:tcW w:w="9350" w:type="dxa"/>
-            <w:gridSpan w:val="6"/>
-          </w:tcPr>
-          <w:p>
-            <w:pPr>
-              <w:jc w:val="center"/>
-              <w:rPr>
-                <w:rFonts w:cs="Times New Roman"/>
-                <w:b/>
-                <w:sz w:val="24"/>
-                <w:szCs w:val="24"/>
-              </w:rPr>
-            </w:pPr>
-          </w:p>
-        </w:tc>
-      </w:tr>
-      <w:tr>
-        <w:trPr>
-          <w:trHeight w:val="98"/>
-        </w:trPr>
-        <w:tc>
-          <w:tcPr>
-            <w:tcW w:w="9350" w:type="dxa"/>
-            <w:gridSpan w:val="6"/>
-          </w:tcPr>
-          <w:p>
-            <w:pPr>
-              <w:jc w:val="center"/>
-              <w:rPr>
-                <w:rFonts w:cs="Times New Roman"/>
-                <w:b/>
-                <w:sz w:val="24"/>
-                <w:szCs w:val="24"/>
-              </w:rPr>
-            </w:pPr>
-            <w:r>
-              <w:rPr>
-                <w:rFonts w:cs="Times New Roman"/>
-                <w:b/>
-                <w:sz w:val="24"/>
-                <w:szCs w:val="24"/>
-              </w:rPr>
-              <w:t>Test Case Details</w:t>
-            </w:r>
-          </w:p>
-        </w:tc>
-      </w:tr>
-      <w:tr>
-        <w:tc>
-          <w:tcPr>
-            <w:tcW w:w="2137" w:type="dxa"/>
-          </w:tcPr>
-          <w:p>
-            <w:pPr>
-              <w:jc w:val="center"/>
-              <w:rPr>
-                <w:rFonts w:cs="Times New Roman"/>
-                <w:b/>
-                <w:sz w:val="24"/>
-                <w:szCs w:val="24"/>
-              </w:rPr>
-            </w:pPr>
-            <w:r>
-              <w:rPr>
-                <w:rFonts w:cs="Times New Roman"/>
-                <w:b/>
-                <w:sz w:val="24"/>
-                <w:szCs w:val="24"/>
-              </w:rPr>
-              <w:t>Screen/Field/Form</w:t>
-            </w:r>
-          </w:p>
-        </w:tc>
-        <w:tc>
-          <w:tcPr>
-            <w:tcW w:w="1800" w:type="dxa"/>
-          </w:tcPr>
-          <w:p>
-            <w:pPr>
-              <w:jc w:val="center"/>
-              <w:rPr>
-                <w:rFonts w:cs="Times New Roman"/>
-                <w:b/>
-                <w:sz w:val="24"/>
-                <w:szCs w:val="24"/>
-              </w:rPr>
-            </w:pPr>
-            <w:r>
-              <w:rPr>
-                <w:rFonts w:cs="Times New Roman"/>
-                <w:b/>
-                <w:sz w:val="24"/>
-                <w:szCs w:val="24"/>
-              </w:rPr>
-              <w:t>Action</w:t>
-            </w:r>
-          </w:p>
-        </w:tc>
-        <w:tc>
-          <w:tcPr>
-            <w:tcW w:w="1794" w:type="dxa"/>
-            <w:gridSpan w:val="2"/>
-          </w:tcPr>
-          <w:p>
-            <w:pPr>
-              <w:jc w:val="center"/>
-              <w:rPr>
-                <w:rFonts w:cs="Times New Roman"/>
-                <w:b/>
-                <w:sz w:val="24"/>
-                <w:szCs w:val="24"/>
-              </w:rPr>
-            </w:pPr>
-            <w:r>
-              <w:rPr>
-                <w:rFonts w:cs="Times New Roman"/>
-                <w:b/>
-                <w:sz w:val="24"/>
-                <w:szCs w:val="24"/>
-              </w:rPr>
-              <w:t>Data Value</w:t>
-            </w:r>
-          </w:p>
-        </w:tc>
-        <w:tc>
-          <w:tcPr>
-            <w:tcW w:w="1819" w:type="dxa"/>
-          </w:tcPr>
-          <w:p>
-            <w:pPr>
-              <w:jc w:val="center"/>
-              <w:rPr>
-                <w:rFonts w:cs="Times New Roman"/>
-                <w:b/>
-                <w:sz w:val="24"/>
-                <w:szCs w:val="24"/>
-              </w:rPr>
-            </w:pPr>
-            <w:r>
-              <w:rPr>
-                <w:rFonts w:cs="Times New Roman"/>
-                <w:b/>
-                <w:sz w:val="24"/>
-                <w:szCs w:val="24"/>
-              </w:rPr>
-              <w:t>Expected Result</w:t>
-            </w:r>
-          </w:p>
-        </w:tc>
-        <w:tc>
-          <w:tcPr>
-            <w:tcW w:w="1800" w:type="dxa"/>
-          </w:tcPr>
-          <w:p>
-            <w:pPr>
-              <w:jc w:val="center"/>
-              <w:rPr>
-                <w:rFonts w:cs="Times New Roman"/>
-                <w:b/>
-                <w:sz w:val="24"/>
-                <w:szCs w:val="24"/>
-              </w:rPr>
-            </w:pPr>
-            <w:r>
-              <w:rPr>
-                <w:rFonts w:cs="Times New Roman"/>
-                <w:b/>
-                <w:sz w:val="24"/>
-                <w:szCs w:val="24"/>
-              </w:rPr>
-              <w:t>Actual  Result</w:t>
-            </w:r>
-          </w:p>
-        </w:tc>
-      </w:tr>
-      <w:tr>
-        <w:tc>
-          <w:tcPr>
-            <w:tcW w:w="2137" w:type="dxa"/>
-          </w:tcPr>
-          <w:p/>
-        </w:tc>
-        <w:tc>
-          <w:tcPr>
-            <w:tcW w:w="1800" w:type="dxa"/>
-          </w:tcPr>
-          <w:p/>
-        </w:tc>
-        <w:tc>
-          <w:tcPr>
-            <w:tcW w:w="1794" w:type="dxa"/>
-            <w:gridSpan w:val="2"/>
-          </w:tcPr>
-          <w:p/>
-        </w:tc>
-        <w:tc>
-          <w:tcPr>
-            <w:tcW w:w="1819" w:type="dxa"/>
-          </w:tcPr>
-          <w:p/>
-        </w:tc>
-        <w:tc>
-          <w:tcPr>
-            <w:tcW w:w="1800" w:type="dxa"/>
-          </w:tcPr>
-          <w:p/>
-        </w:tc>
-      </w:tr>
-    </w:tbl>
-    <w:p/>
-    <w:p>
-      <w:r>
-        <w:br w:type="page"/>
-      </w:r>
-    </w:p>
-    <w:tbl>
-      <w:tblPr>
-        <w:tblStyle w:val="TableGrid"/>
-        <w:tblW w:w="0" w:type="auto"/>
-        <w:tblLook w:val="04A0" w:firstRow="1" w:lastRow="0" w:firstColumn="1" w:lastColumn="0" w:noHBand="0" w:noVBand="1"/>
-      </w:tblPr>
-      <w:tblGrid>
-        <w:gridCol w:w="2137"/>
-        <w:gridCol w:w="1800"/>
-        <w:gridCol w:w="904"/>
-        <w:gridCol w:w="890"/>
-        <w:gridCol w:w="1819"/>
-        <w:gridCol w:w="1800"/>
-      </w:tblGrid>
-      <w:tr>
-        <w:tc>
-          <w:tcPr>
-            <w:tcW w:w="9350" w:type="dxa"/>
-            <w:gridSpan w:val="6"/>
-          </w:tcPr>
-          <w:p>
-            <w:pPr>
-              <w:jc w:val="center"/>
-              <w:rPr>
-                <w:rFonts w:cs="Times New Roman"/>
-                <w:b/>
-                <w:sz w:val="24"/>
-                <w:szCs w:val="24"/>
-              </w:rPr>
-            </w:pPr>
-            <w:r>
-              <w:rPr>
-                <w:rFonts w:cs="Times New Roman"/>
-                <w:b/>
-                <w:sz w:val="24"/>
-                <w:szCs w:val="24"/>
-              </w:rPr>
-              <w:lastRenderedPageBreak/>
-              <w:t>Test Case #: 1</w:t>
-            </w:r>
-            <w:r>
-              <w:rPr>
-                <w:rFonts w:cs="Times New Roman"/>
-                <w:b/>
-                <w:sz w:val="24"/>
-                <w:szCs w:val="24"/>
-              </w:rPr>
-              <w:t>6</w:t>
-            </w:r>
-          </w:p>
-        </w:tc>
-      </w:tr>
-      <w:tr>
-        <w:tc>
-          <w:tcPr>
-            <w:tcW w:w="9350" w:type="dxa"/>
-            <w:gridSpan w:val="6"/>
-          </w:tcPr>
-          <w:p>
-            <w:pPr>
-              <w:rPr>
-                <w:rFonts w:cs="Times New Roman"/>
-                <w:b/>
-                <w:sz w:val="24"/>
-                <w:szCs w:val="24"/>
-              </w:rPr>
-            </w:pPr>
-            <w:r>
-              <w:rPr>
-                <w:rFonts w:cs="Times New Roman"/>
-                <w:b/>
-                <w:sz w:val="24"/>
-                <w:szCs w:val="24"/>
-              </w:rPr>
-              <w:t xml:space="preserve">Test Description: </w:t>
-            </w:r>
-          </w:p>
-        </w:tc>
-      </w:tr>
-      <w:tr>
-        <w:tc>
-          <w:tcPr>
-            <w:tcW w:w="9350" w:type="dxa"/>
-            <w:gridSpan w:val="6"/>
-          </w:tcPr>
-          <w:p>
-            <w:pPr>
-              <w:rPr>
-                <w:rFonts w:cs="Times New Roman"/>
-                <w:sz w:val="24"/>
-                <w:szCs w:val="24"/>
-              </w:rPr>
-            </w:pPr>
-            <w:r>
-              <w:rPr>
-                <w:rFonts w:cs="Times New Roman"/>
-                <w:b/>
-                <w:sz w:val="24"/>
-                <w:szCs w:val="24"/>
-              </w:rPr>
-              <w:t xml:space="preserve">Use Case: </w:t>
-            </w:r>
-          </w:p>
-        </w:tc>
-      </w:tr>
-      <w:tr>
-        <w:tc>
-          <w:tcPr>
-            <w:tcW w:w="9350" w:type="dxa"/>
-            <w:gridSpan w:val="6"/>
-          </w:tcPr>
-          <w:p>
-            <w:pPr>
-              <w:rPr>
-                <w:rFonts w:cs="Times New Roman"/>
-                <w:sz w:val="24"/>
-                <w:szCs w:val="24"/>
-              </w:rPr>
-            </w:pPr>
-            <w:r>
-              <w:rPr>
-                <w:rFonts w:cs="Times New Roman"/>
-                <w:b/>
-                <w:sz w:val="24"/>
-                <w:szCs w:val="24"/>
-              </w:rPr>
-              <w:t xml:space="preserve">Functional Requirements Tested: </w:t>
-            </w:r>
-          </w:p>
-        </w:tc>
-      </w:tr>
-      <w:tr>
-        <w:tc>
-          <w:tcPr>
-            <w:tcW w:w="9350" w:type="dxa"/>
-            <w:gridSpan w:val="6"/>
-          </w:tcPr>
-          <w:p>
-            <w:pPr>
-              <w:rPr>
-                <w:rFonts w:cs="Times New Roman"/>
-                <w:sz w:val="24"/>
-                <w:szCs w:val="24"/>
-              </w:rPr>
-            </w:pPr>
-            <w:r>
-              <w:rPr>
-                <w:rFonts w:cs="Times New Roman"/>
-                <w:b/>
-                <w:sz w:val="24"/>
-                <w:szCs w:val="24"/>
-              </w:rPr>
-              <w:t xml:space="preserve">Acceptance Criteria: </w:t>
-            </w:r>
-          </w:p>
-        </w:tc>
-      </w:tr>
-      <w:tr>
-        <w:trPr>
-          <w:trHeight w:val="98"/>
-        </w:trPr>
-        <w:tc>
-          <w:tcPr>
-            <w:tcW w:w="9350" w:type="dxa"/>
-            <w:gridSpan w:val="6"/>
-          </w:tcPr>
-          <w:p>
-            <w:pPr>
-              <w:rPr>
-                <w:rFonts w:cs="Times New Roman"/>
-                <w:b/>
-                <w:sz w:val="24"/>
-                <w:szCs w:val="24"/>
-              </w:rPr>
-            </w:pPr>
-            <w:r>
-              <w:rPr>
-                <w:rFonts w:cs="Times New Roman"/>
-                <w:b/>
-                <w:sz w:val="24"/>
-                <w:szCs w:val="24"/>
-              </w:rPr>
-              <w:t>Special Requirements:</w:t>
-            </w:r>
-          </w:p>
-        </w:tc>
-      </w:tr>
-      <w:tr>
-        <w:tc>
-          <w:tcPr>
-            <w:tcW w:w="9350" w:type="dxa"/>
-            <w:gridSpan w:val="6"/>
-          </w:tcPr>
-          <w:p>
-            <w:pPr>
-              <w:rPr>
-                <w:rFonts w:cs="Times New Roman"/>
-                <w:b/>
-                <w:sz w:val="24"/>
-                <w:szCs w:val="24"/>
-              </w:rPr>
-            </w:pPr>
-            <w:r>
-              <w:rPr>
-                <w:rFonts w:cs="Times New Roman"/>
-                <w:b/>
-                <w:sz w:val="24"/>
-                <w:szCs w:val="24"/>
-              </w:rPr>
-              <w:t>Test Result:</w:t>
-            </w:r>
-          </w:p>
-        </w:tc>
-      </w:tr>
-      <w:tr>
-        <w:tc>
-          <w:tcPr>
-            <w:tcW w:w="9350" w:type="dxa"/>
-            <w:gridSpan w:val="6"/>
-          </w:tcPr>
-          <w:p>
-            <w:pPr>
-              <w:rPr>
-                <w:rFonts w:cs="Times New Roman"/>
-                <w:b/>
-                <w:sz w:val="24"/>
-                <w:szCs w:val="24"/>
-              </w:rPr>
-            </w:pPr>
-            <w:r>
-              <w:rPr>
-                <w:rFonts w:cs="Times New Roman"/>
-                <w:b/>
-                <w:sz w:val="24"/>
-                <w:szCs w:val="24"/>
-              </w:rPr>
-              <w:t>Issues/Comments:</w:t>
-            </w:r>
-          </w:p>
-        </w:tc>
-      </w:tr>
-      <w:tr>
-        <w:tc>
-          <w:tcPr>
-            <w:tcW w:w="4841" w:type="dxa"/>
-            <w:gridSpan w:val="3"/>
-          </w:tcPr>
-          <w:p>
-            <w:pPr>
-              <w:rPr>
-                <w:rFonts w:cs="Times New Roman"/>
-                <w:b/>
-                <w:sz w:val="24"/>
-                <w:szCs w:val="24"/>
-              </w:rPr>
-            </w:pPr>
-            <w:r>
-              <w:rPr>
-                <w:rFonts w:cs="Times New Roman"/>
-                <w:b/>
-                <w:sz w:val="24"/>
-                <w:szCs w:val="24"/>
-              </w:rPr>
-              <w:t>Tested By:</w:t>
-            </w:r>
-          </w:p>
-        </w:tc>
-        <w:tc>
-          <w:tcPr>
-            <w:tcW w:w="4509" w:type="dxa"/>
-            <w:gridSpan w:val="3"/>
-          </w:tcPr>
-          <w:p>
-            <w:pPr>
-              <w:rPr>
-                <w:rFonts w:cs="Times New Roman"/>
-                <w:b/>
-                <w:sz w:val="24"/>
-                <w:szCs w:val="24"/>
-              </w:rPr>
-            </w:pPr>
-            <w:r>
-              <w:rPr>
-                <w:rFonts w:cs="Times New Roman"/>
-                <w:b/>
-                <w:sz w:val="24"/>
-                <w:szCs w:val="24"/>
-              </w:rPr>
-              <w:t>Date Tested:</w:t>
-            </w:r>
-          </w:p>
-        </w:tc>
-      </w:tr>
-      <w:tr>
-        <w:tc>
-          <w:tcPr>
-            <w:tcW w:w="9350" w:type="dxa"/>
-            <w:gridSpan w:val="6"/>
-          </w:tcPr>
-          <w:p>
-            <w:pPr>
-              <w:jc w:val="center"/>
-              <w:rPr>
-                <w:rFonts w:cs="Times New Roman"/>
-                <w:b/>
-                <w:sz w:val="24"/>
-                <w:szCs w:val="24"/>
-              </w:rPr>
-            </w:pPr>
-          </w:p>
-        </w:tc>
-      </w:tr>
-      <w:tr>
-        <w:trPr>
-          <w:trHeight w:val="98"/>
-        </w:trPr>
-        <w:tc>
-          <w:tcPr>
-            <w:tcW w:w="9350" w:type="dxa"/>
-            <w:gridSpan w:val="6"/>
-          </w:tcPr>
-          <w:p>
-            <w:pPr>
-              <w:jc w:val="center"/>
-              <w:rPr>
-                <w:rFonts w:cs="Times New Roman"/>
-                <w:b/>
-                <w:sz w:val="24"/>
-                <w:szCs w:val="24"/>
-              </w:rPr>
-            </w:pPr>
-            <w:r>
-              <w:rPr>
-                <w:rFonts w:cs="Times New Roman"/>
-                <w:b/>
-                <w:sz w:val="24"/>
-                <w:szCs w:val="24"/>
-              </w:rPr>
-              <w:t>Test Case Details</w:t>
-            </w:r>
-          </w:p>
-        </w:tc>
-      </w:tr>
-      <w:tr>
-        <w:tc>
-          <w:tcPr>
-            <w:tcW w:w="2137" w:type="dxa"/>
-          </w:tcPr>
-          <w:p>
-            <w:pPr>
-              <w:jc w:val="center"/>
-              <w:rPr>
-                <w:rFonts w:cs="Times New Roman"/>
-                <w:b/>
-                <w:sz w:val="24"/>
-                <w:szCs w:val="24"/>
-              </w:rPr>
-            </w:pPr>
-            <w:r>
-              <w:rPr>
-                <w:rFonts w:cs="Times New Roman"/>
-                <w:b/>
-                <w:sz w:val="24"/>
-                <w:szCs w:val="24"/>
-              </w:rPr>
-              <w:t>Screen/Field/Form</w:t>
-            </w:r>
-          </w:p>
-        </w:tc>
-        <w:tc>
-          <w:tcPr>
-            <w:tcW w:w="1800" w:type="dxa"/>
-          </w:tcPr>
-          <w:p>
-            <w:pPr>
-              <w:jc w:val="center"/>
-              <w:rPr>
-                <w:rFonts w:cs="Times New Roman"/>
-                <w:b/>
-                <w:sz w:val="24"/>
-                <w:szCs w:val="24"/>
-              </w:rPr>
-            </w:pPr>
-            <w:r>
-              <w:rPr>
-                <w:rFonts w:cs="Times New Roman"/>
-                <w:b/>
-                <w:sz w:val="24"/>
-                <w:szCs w:val="24"/>
-              </w:rPr>
-              <w:t>Action</w:t>
-            </w:r>
-          </w:p>
-        </w:tc>
-        <w:tc>
-          <w:tcPr>
-            <w:tcW w:w="1794" w:type="dxa"/>
-            <w:gridSpan w:val="2"/>
-          </w:tcPr>
-          <w:p>
-            <w:pPr>
-              <w:jc w:val="center"/>
-              <w:rPr>
-                <w:rFonts w:cs="Times New Roman"/>
-                <w:b/>
-                <w:sz w:val="24"/>
-                <w:szCs w:val="24"/>
-              </w:rPr>
-            </w:pPr>
-            <w:r>
-              <w:rPr>
-                <w:rFonts w:cs="Times New Roman"/>
-                <w:b/>
-                <w:sz w:val="24"/>
-                <w:szCs w:val="24"/>
-              </w:rPr>
-              <w:t>Data Value</w:t>
-            </w:r>
-          </w:p>
-        </w:tc>
-        <w:tc>
-          <w:tcPr>
-            <w:tcW w:w="1819" w:type="dxa"/>
-          </w:tcPr>
-          <w:p>
-            <w:pPr>
-              <w:jc w:val="center"/>
-              <w:rPr>
-                <w:rFonts w:cs="Times New Roman"/>
-                <w:b/>
-                <w:sz w:val="24"/>
-                <w:szCs w:val="24"/>
-              </w:rPr>
-            </w:pPr>
-            <w:r>
-              <w:rPr>
-                <w:rFonts w:cs="Times New Roman"/>
-                <w:b/>
-                <w:sz w:val="24"/>
-                <w:szCs w:val="24"/>
-              </w:rPr>
-              <w:t>Expected Result</w:t>
-            </w:r>
-          </w:p>
-        </w:tc>
-        <w:tc>
-          <w:tcPr>
-            <w:tcW w:w="1800" w:type="dxa"/>
-          </w:tcPr>
-          <w:p>
-            <w:pPr>
-              <w:jc w:val="center"/>
-              <w:rPr>
-                <w:rFonts w:cs="Times New Roman"/>
-                <w:b/>
-                <w:sz w:val="24"/>
-                <w:szCs w:val="24"/>
-              </w:rPr>
-            </w:pPr>
-            <w:r>
-              <w:rPr>
-                <w:rFonts w:cs="Times New Roman"/>
-                <w:b/>
-                <w:sz w:val="24"/>
-                <w:szCs w:val="24"/>
-              </w:rPr>
-              <w:t>Actual  Result</w:t>
-            </w:r>
-          </w:p>
-        </w:tc>
-      </w:tr>
-      <w:tr>
-        <w:tc>
-          <w:tcPr>
-            <w:tcW w:w="2137" w:type="dxa"/>
-          </w:tcPr>
-          <w:p/>
-        </w:tc>
-        <w:tc>
-          <w:tcPr>
-            <w:tcW w:w="1800" w:type="dxa"/>
-          </w:tcPr>
-          <w:p/>
-        </w:tc>
-        <w:tc>
-          <w:tcPr>
-            <w:tcW w:w="1794" w:type="dxa"/>
-            <w:gridSpan w:val="2"/>
-          </w:tcPr>
-          <w:p/>
-        </w:tc>
-        <w:tc>
-          <w:tcPr>
-            <w:tcW w:w="1819" w:type="dxa"/>
-          </w:tcPr>
-          <w:p/>
-        </w:tc>
-        <w:tc>
-          <w:tcPr>
-            <w:tcW w:w="1800" w:type="dxa"/>
-          </w:tcPr>
-          <w:p/>
-        </w:tc>
-      </w:tr>
-    </w:tbl>
-    <w:p>
-      <w:bookmarkStart w:id="5" w:name="_GoBack"/>
-      <w:bookmarkEnd w:id="5"/>
-    </w:p>
     <w:sectPr>
       <w:pgSz w:w="12240" w:h="15840"/>
       <w:pgMar w:top="1440" w:right="1440" w:bottom="1440" w:left="1440" w:header="720" w:footer="720" w:gutter="0"/>
@@ -10757,7 +11582,7 @@
 </file>
 
 <file path=word/numbering.xml><?xml version="1.0" encoding="utf-8"?>
-<w:numbering xmlns:wpc="http://schemas.microsoft.com/office/word/2010/wordprocessingCanvas" xmlns:mc="http://schemas.openxmlformats.org/markup-compatibility/2006" xmlns:o="urn:schemas-microsoft-com:office:office" xmlns:r="http://schemas.openxmlformats.org/officeDocument/2006/relationships" xmlns:m="http://schemas.openxmlformats.org/officeDocument/2006/math" xmlns:v="urn:schemas-microsoft-com:vml" xmlns:wp14="http://schemas.microsoft.com/office/word/2010/wordprocessingDrawing" xmlns:wp="http://schemas.openxmlformats.org/drawingml/2006/wordprocessingDrawing" xmlns:w10="urn:schemas-microsoft-com:office:word" xmlns:w="http://schemas.openxmlformats.org/wordprocessingml/2006/main" xmlns:w14="http://schemas.microsoft.com/office/word/2010/wordml" xmlns:w15="http://schemas.microsoft.com/office/word/2012/wordml" xmlns:wpg="http://schemas.microsoft.com/office/word/2010/wordprocessingGroup" xmlns:wpi="http://schemas.microsoft.com/office/word/2010/wordprocessingInk" xmlns:wne="http://schemas.microsoft.com/office/word/2006/wordml" xmlns:wps="http://schemas.microsoft.com/office/word/2010/wordprocessingShape" mc:Ignorable="w14 w15 wp14">
+<w:numbering xmlns:wpc="http://schemas.microsoft.com/office/word/2010/wordprocessingCanvas" xmlns:cx="http://schemas.microsoft.com/office/drawing/2014/chartex" xmlns:cx1="http://schemas.microsoft.com/office/drawing/2015/9/8/chartex" xmlns:cx2="http://schemas.microsoft.com/office/drawing/2015/10/21/chartex" xmlns:mc="http://schemas.openxmlformats.org/markup-compatibility/2006" xmlns:o="urn:schemas-microsoft-com:office:office" xmlns:r="http://schemas.openxmlformats.org/officeDocument/2006/relationships" xmlns:m="http://schemas.openxmlformats.org/officeDocument/2006/math" xmlns:v="urn:schemas-microsoft-com:vml" xmlns:wp14="http://schemas.microsoft.com/office/word/2010/wordprocessingDrawing" xmlns:wp="http://schemas.openxmlformats.org/drawingml/2006/wordprocessingDrawing" xmlns:w10="urn:schemas-microsoft-com:office:word" xmlns:w="http://schemas.openxmlformats.org/wordprocessingml/2006/main" xmlns:w14="http://schemas.microsoft.com/office/word/2010/wordml" xmlns:w15="http://schemas.microsoft.com/office/word/2012/wordml" xmlns:w16se="http://schemas.microsoft.com/office/word/2015/wordml/symex" xmlns:wpg="http://schemas.microsoft.com/office/word/2010/wordprocessingGroup" xmlns:wpi="http://schemas.microsoft.com/office/word/2010/wordprocessingInk" xmlns:wne="http://schemas.microsoft.com/office/word/2006/wordml" xmlns:wps="http://schemas.microsoft.com/office/word/2010/wordprocessingShape" mc:Ignorable="w14 w15 w16se wp14">
   <w:abstractNum w:abstractNumId="0" w15:restartNumberingAfterBreak="0">
     <w:nsid w:val="0D4B1A67"/>
     <w:multiLevelType w:val="hybridMultilevel"/>
@@ -12040,7 +12865,7 @@
 </file>
 
 <file path=word/styles.xml><?xml version="1.0" encoding="utf-8"?>
-<w:styles xmlns:mc="http://schemas.openxmlformats.org/markup-compatibility/2006" xmlns:r="http://schemas.openxmlformats.org/officeDocument/2006/relationships" xmlns:w="http://schemas.openxmlformats.org/wordprocessingml/2006/main" xmlns:w14="http://schemas.microsoft.com/office/word/2010/wordml" xmlns:w15="http://schemas.microsoft.com/office/word/2012/wordml" mc:Ignorable="w14 w15">
+<w:styles xmlns:mc="http://schemas.openxmlformats.org/markup-compatibility/2006" xmlns:r="http://schemas.openxmlformats.org/officeDocument/2006/relationships" xmlns:w="http://schemas.openxmlformats.org/wordprocessingml/2006/main" xmlns:w14="http://schemas.microsoft.com/office/word/2010/wordml" xmlns:w15="http://schemas.microsoft.com/office/word/2012/wordml" xmlns:w16se="http://schemas.microsoft.com/office/word/2015/wordml/symex" mc:Ignorable="w14 w15 w16se">
   <w:docDefaults>
     <w:rPrDefault>
       <w:rPr>
@@ -12056,7 +12881,7 @@
       </w:pPr>
     </w:pPrDefault>
   </w:docDefaults>
-  <w:latentStyles w:defLockedState="0" w:defUIPriority="99" w:defSemiHidden="0" w:defUnhideWhenUsed="0" w:defQFormat="0" w:count="371">
+  <w:latentStyles w:defLockedState="0" w:defUIPriority="99" w:defSemiHidden="0" w:defUnhideWhenUsed="0" w:defQFormat="0" w:count="372">
     <w:lsdException w:name="Normal" w:uiPriority="0" w:qFormat="1"/>
     <w:lsdException w:name="heading 1" w:uiPriority="9" w:qFormat="1"/>
     <w:lsdException w:name="heading 2" w:semiHidden="1" w:uiPriority="9" w:unhideWhenUsed="1" w:qFormat="1"/>
@@ -12162,7 +12987,6 @@
     <w:lsdException w:name="HTML Sample" w:semiHidden="1" w:unhideWhenUsed="1"/>
     <w:lsdException w:name="HTML Typewriter" w:semiHidden="1" w:unhideWhenUsed="1"/>
     <w:lsdException w:name="HTML Variable" w:semiHidden="1" w:unhideWhenUsed="1"/>
-    <w:lsdException w:name="Normal Table" w:semiHidden="1" w:unhideWhenUsed="1"/>
     <w:lsdException w:name="annotation subject" w:semiHidden="1" w:unhideWhenUsed="1"/>
     <w:lsdException w:name="No List" w:semiHidden="1" w:unhideWhenUsed="1"/>
     <w:lsdException w:name="Outline List 1" w:semiHidden="1" w:unhideWhenUsed="1"/>
@@ -12209,10 +13033,8 @@
     <w:lsdException w:name="Table Subtle 2" w:semiHidden="1" w:unhideWhenUsed="1"/>
     <w:lsdException w:name="Table Web 1" w:semiHidden="1" w:unhideWhenUsed="1"/>
     <w:lsdException w:name="Table Web 2" w:semiHidden="1" w:unhideWhenUsed="1"/>
-    <w:lsdException w:name="Table Web 3" w:semiHidden="1" w:unhideWhenUsed="1"/>
     <w:lsdException w:name="Balloon Text" w:semiHidden="1" w:unhideWhenUsed="1"/>
     <w:lsdException w:name="Table Grid" w:uiPriority="39"/>
-    <w:lsdException w:name="Table Theme" w:semiHidden="1" w:unhideWhenUsed="1"/>
     <w:lsdException w:name="Placeholder Text" w:semiHidden="1"/>
     <w:lsdException w:name="No Spacing" w:uiPriority="1" w:qFormat="1"/>
     <w:lsdException w:name="Light Shading" w:uiPriority="60"/>
@@ -12428,6 +13250,7 @@
     <w:lsdException w:name="List Table 5 Dark Accent 6" w:uiPriority="50"/>
     <w:lsdException w:name="List Table 6 Colorful Accent 6" w:uiPriority="51"/>
     <w:lsdException w:name="List Table 7 Colorful Accent 6" w:uiPriority="52"/>
+    <w:lsdException w:name="Mention" w:semiHidden="1" w:unhideWhenUsed="1"/>
   </w:latentStyles>
   <w:style w:type="paragraph" w:default="1" w:styleId="Normal">
     <w:name w:val="Normal"/>
@@ -12997,7 +13820,7 @@
 </file>
 
 <file path=customXml/itemProps1.xml><?xml version="1.0" encoding="utf-8"?>
-<ds:datastoreItem xmlns:ds="http://schemas.openxmlformats.org/officeDocument/2006/customXml" ds:itemID="{F6CFBB78-CA7D-4C6D-80A0-0788F9076492}">
+<ds:datastoreItem xmlns:ds="http://schemas.openxmlformats.org/officeDocument/2006/customXml" ds:itemID="{BEDDD741-D8CB-4999-B26D-E1D6D830A69D}">
   <ds:schemaRefs>
     <ds:schemaRef ds:uri="http://schemas.openxmlformats.org/officeDocument/2006/bibliography"/>
   </ds:schemaRefs>

</xml_diff>

<commit_message>
Added login test cases to test plan
</commit_message>
<xml_diff>
--- a/Documentation/PorkShopTestPlan.docx
+++ b/Documentation/PorkShopTestPlan.docx
@@ -1,6 +1,6 @@
 
 <file path=word/document.xml><?xml version="1.0" encoding="utf-8"?>
-<w:document xmlns:wpc="http://schemas.microsoft.com/office/word/2010/wordprocessingCanvas" xmlns:cx="http://schemas.microsoft.com/office/drawing/2014/chartex" xmlns:cx1="http://schemas.microsoft.com/office/drawing/2015/9/8/chartex" xmlns:cx2="http://schemas.microsoft.com/office/drawing/2015/10/21/chartex" xmlns:mc="http://schemas.openxmlformats.org/markup-compatibility/2006" xmlns:o="urn:schemas-microsoft-com:office:office" xmlns:r="http://schemas.openxmlformats.org/officeDocument/2006/relationships" xmlns:m="http://schemas.openxmlformats.org/officeDocument/2006/math" xmlns:v="urn:schemas-microsoft-com:vml" xmlns:wp14="http://schemas.microsoft.com/office/word/2010/wordprocessingDrawing" xmlns:wp="http://schemas.openxmlformats.org/drawingml/2006/wordprocessingDrawing" xmlns:w10="urn:schemas-microsoft-com:office:word" xmlns:w="http://schemas.openxmlformats.org/wordprocessingml/2006/main" xmlns:w14="http://schemas.microsoft.com/office/word/2010/wordml" xmlns:w15="http://schemas.microsoft.com/office/word/2012/wordml" xmlns:w16se="http://schemas.microsoft.com/office/word/2015/wordml/symex" xmlns:wpg="http://schemas.microsoft.com/office/word/2010/wordprocessingGroup" xmlns:wpi="http://schemas.microsoft.com/office/word/2010/wordprocessingInk" xmlns:wne="http://schemas.microsoft.com/office/word/2006/wordml" xmlns:wps="http://schemas.microsoft.com/office/word/2010/wordprocessingShape" mc:Ignorable="w14 w15 w16se wp14">
+<w:document xmlns:wpc="http://schemas.microsoft.com/office/word/2010/wordprocessingCanvas" xmlns:cx="http://schemas.microsoft.com/office/drawing/2014/chartex" xmlns:cx1="http://schemas.microsoft.com/office/drawing/2015/9/8/chartex" xmlns:cx2="http://schemas.microsoft.com/office/drawing/2015/10/21/chartex" xmlns:cx3="http://schemas.microsoft.com/office/drawing/2016/5/9/chartex" xmlns:cx4="http://schemas.microsoft.com/office/drawing/2016/5/10/chartex" xmlns:cx5="http://schemas.microsoft.com/office/drawing/2016/5/11/chartex" xmlns:mc="http://schemas.openxmlformats.org/markup-compatibility/2006" xmlns:o="urn:schemas-microsoft-com:office:office" xmlns:r="http://schemas.openxmlformats.org/officeDocument/2006/relationships" xmlns:m="http://schemas.openxmlformats.org/officeDocument/2006/math" xmlns:v="urn:schemas-microsoft-com:vml" xmlns:wp14="http://schemas.microsoft.com/office/word/2010/wordprocessingDrawing" xmlns:wp="http://schemas.openxmlformats.org/drawingml/2006/wordprocessingDrawing" xmlns:w10="urn:schemas-microsoft-com:office:word" xmlns:w="http://schemas.openxmlformats.org/wordprocessingml/2006/main" xmlns:w14="http://schemas.microsoft.com/office/word/2010/wordml" xmlns:w15="http://schemas.microsoft.com/office/word/2012/wordml" xmlns:w16se="http://schemas.microsoft.com/office/word/2015/wordml/symex" xmlns:wpg="http://schemas.microsoft.com/office/word/2010/wordprocessingGroup" xmlns:wpi="http://schemas.microsoft.com/office/word/2010/wordprocessingInk" xmlns:wne="http://schemas.microsoft.com/office/word/2006/wordml" xmlns:wps="http://schemas.microsoft.com/office/word/2010/wordprocessingShape" mc:Ignorable="w14 w15 w16se wp14">
   <w:body>
     <w:p>
       <w:pPr>
@@ -163,7 +163,7 @@
         <w:pStyle w:val="Heading1"/>
         <w:jc w:val="center"/>
       </w:pPr>
-      <w:bookmarkStart w:id="0" w:name="_Toc474401621"/>
+      <w:bookmarkStart w:id="0" w:name="_Toc474671115"/>
       <w:r>
         <w:t>Document Tracking</w:t>
       </w:r>
@@ -871,7 +871,7 @@
         <w:pStyle w:val="Heading1"/>
         <w:jc w:val="center"/>
       </w:pPr>
-      <w:bookmarkStart w:id="1" w:name="_Toc474401622"/>
+      <w:bookmarkStart w:id="1" w:name="_Toc474671116"/>
       <w:r>
         <w:lastRenderedPageBreak/>
         <w:t>Table of Contents</w:t>
@@ -942,6 +942,7 @@
               <w:tab w:val="right" w:leader="dot" w:pos="9350"/>
             </w:tabs>
             <w:rPr>
+              <w:rFonts w:eastAsiaTheme="minorEastAsia"/>
               <w:noProof/>
             </w:rPr>
           </w:pPr>
@@ -954,7 +955,7 @@
           <w:r>
             <w:fldChar w:fldCharType="separate"/>
           </w:r>
-          <w:hyperlink w:anchor="_Toc474401621" w:history="1">
+          <w:hyperlink w:anchor="_Toc474671115" w:history="1">
             <w:r>
               <w:rPr>
                 <w:rStyle w:val="Hyperlink"/>
@@ -981,7 +982,7 @@
                 <w:noProof/>
                 <w:webHidden/>
               </w:rPr>
-              <w:instrText xml:space="preserve"> PAGEREF _Toc474401621 \h </w:instrText>
+              <w:instrText xml:space="preserve"> PAGEREF _Toc474671115 \h </w:instrText>
             </w:r>
             <w:r>
               <w:rPr>
@@ -1019,10 +1020,11 @@
               <w:tab w:val="right" w:leader="dot" w:pos="9350"/>
             </w:tabs>
             <w:rPr>
+              <w:rFonts w:eastAsiaTheme="minorEastAsia"/>
               <w:noProof/>
             </w:rPr>
           </w:pPr>
-          <w:hyperlink w:anchor="_Toc474401622" w:history="1">
+          <w:hyperlink w:anchor="_Toc474671116" w:history="1">
             <w:r>
               <w:rPr>
                 <w:rStyle w:val="Hyperlink"/>
@@ -1049,7 +1051,7 @@
                 <w:noProof/>
                 <w:webHidden/>
               </w:rPr>
-              <w:instrText xml:space="preserve"> PAGEREF _Toc474401622 \h </w:instrText>
+              <w:instrText xml:space="preserve"> PAGEREF _Toc474671116 \h </w:instrText>
             </w:r>
             <w:r>
               <w:rPr>
@@ -1070,6 +1072,75 @@
                 <w:webHidden/>
               </w:rPr>
               <w:t>3</w:t>
+            </w:r>
+            <w:r>
+              <w:rPr>
+                <w:noProof/>
+                <w:webHidden/>
+              </w:rPr>
+              <w:fldChar w:fldCharType="end"/>
+            </w:r>
+          </w:hyperlink>
+        </w:p>
+        <w:p>
+          <w:pPr>
+            <w:pStyle w:val="TOC2"/>
+            <w:tabs>
+              <w:tab w:val="right" w:leader="dot" w:pos="9350"/>
+            </w:tabs>
+            <w:rPr>
+              <w:rFonts w:eastAsiaTheme="minorEastAsia"/>
+              <w:noProof/>
+            </w:rPr>
+          </w:pPr>
+          <w:hyperlink w:anchor="_Toc474671117" w:history="1">
+            <w:r>
+              <w:rPr>
+                <w:rStyle w:val="Hyperlink"/>
+                <w:noProof/>
+              </w:rPr>
+              <w:t>Test Plan Overview</w:t>
+            </w:r>
+            <w:r>
+              <w:rPr>
+                <w:noProof/>
+                <w:webHidden/>
+              </w:rPr>
+              <w:tab/>
+            </w:r>
+            <w:r>
+              <w:rPr>
+                <w:noProof/>
+                <w:webHidden/>
+              </w:rPr>
+              <w:fldChar w:fldCharType="begin"/>
+            </w:r>
+            <w:r>
+              <w:rPr>
+                <w:noProof/>
+                <w:webHidden/>
+              </w:rPr>
+              <w:instrText xml:space="preserve"> PAGEREF _Toc474671117 \h </w:instrText>
+            </w:r>
+            <w:r>
+              <w:rPr>
+                <w:noProof/>
+                <w:webHidden/>
+              </w:rPr>
+            </w:r>
+            <w:r>
+              <w:rPr>
+                <w:noProof/>
+                <w:webHidden/>
+              </w:rPr>
+              <w:fldChar w:fldCharType="separate"/>
+            </w:r>
+            <w:r>
+              <w:rPr>
+                <w:noProof/>
+                <w:webHidden/>
+              </w:rPr>
+              <w:t>4</w:t>
             </w:r>
             <w:r>
               <w:rPr>
@@ -1087,17 +1158,18 @@
               <w:tab w:val="right" w:leader="dot" w:pos="9350"/>
             </w:tabs>
             <w:rPr>
+              <w:rFonts w:eastAsiaTheme="minorEastAsia"/>
               <w:noProof/>
             </w:rPr>
           </w:pPr>
-          <w:hyperlink w:anchor="_Toc474401623" w:history="1">
+          <w:hyperlink w:anchor="_Toc474671118" w:history="1">
             <w:r>
               <w:rPr>
                 <w:rStyle w:val="Hyperlink"/>
                 <w:rFonts w:eastAsia="Times New Roman"/>
                 <w:noProof/>
               </w:rPr>
-              <w:t>Test Plan Overview</w:t>
+              <w:t>Introduction</w:t>
             </w:r>
             <w:r>
               <w:rPr>
@@ -1118,7 +1190,7 @@
                 <w:noProof/>
                 <w:webHidden/>
               </w:rPr>
-              <w:instrText xml:space="preserve"> PAGEREF _Toc474401623 \h </w:instrText>
+              <w:instrText xml:space="preserve"> PAGEREF _Toc474671118 \h </w:instrText>
             </w:r>
             <w:r>
               <w:rPr>
@@ -1156,17 +1228,18 @@
               <w:tab w:val="right" w:leader="dot" w:pos="9350"/>
             </w:tabs>
             <w:rPr>
+              <w:rFonts w:eastAsiaTheme="minorEastAsia"/>
               <w:noProof/>
             </w:rPr>
           </w:pPr>
-          <w:hyperlink w:anchor="_Toc474401624" w:history="1">
+          <w:hyperlink w:anchor="_Toc474671119" w:history="1">
             <w:r>
               <w:rPr>
                 <w:rStyle w:val="Hyperlink"/>
                 <w:rFonts w:eastAsia="Times New Roman"/>
                 <w:noProof/>
               </w:rPr>
-              <w:t>Testing Tasks &amp; Schedule</w:t>
+              <w:t>Features to be tested</w:t>
             </w:r>
             <w:r>
               <w:rPr>
@@ -1187,7 +1260,147 @@
                 <w:noProof/>
                 <w:webHidden/>
               </w:rPr>
-              <w:instrText xml:space="preserve"> PAGEREF _Toc474401624 \h </w:instrText>
+              <w:instrText xml:space="preserve"> PAGEREF _Toc474671119 \h </w:instrText>
+            </w:r>
+            <w:r>
+              <w:rPr>
+                <w:noProof/>
+                <w:webHidden/>
+              </w:rPr>
+            </w:r>
+            <w:r>
+              <w:rPr>
+                <w:noProof/>
+                <w:webHidden/>
+              </w:rPr>
+              <w:fldChar w:fldCharType="separate"/>
+            </w:r>
+            <w:r>
+              <w:rPr>
+                <w:noProof/>
+                <w:webHidden/>
+              </w:rPr>
+              <w:t>4</w:t>
+            </w:r>
+            <w:r>
+              <w:rPr>
+                <w:noProof/>
+                <w:webHidden/>
+              </w:rPr>
+              <w:fldChar w:fldCharType="end"/>
+            </w:r>
+          </w:hyperlink>
+        </w:p>
+        <w:p>
+          <w:pPr>
+            <w:pStyle w:val="TOC3"/>
+            <w:tabs>
+              <w:tab w:val="right" w:leader="dot" w:pos="9350"/>
+            </w:tabs>
+            <w:rPr>
+              <w:rFonts w:eastAsiaTheme="minorEastAsia"/>
+              <w:noProof/>
+            </w:rPr>
+          </w:pPr>
+          <w:hyperlink w:anchor="_Toc474671120" w:history="1">
+            <w:r>
+              <w:rPr>
+                <w:rStyle w:val="Hyperlink"/>
+                <w:rFonts w:eastAsia="Times New Roman"/>
+                <w:noProof/>
+              </w:rPr>
+              <w:t>Features not to be tested</w:t>
+            </w:r>
+            <w:r>
+              <w:rPr>
+                <w:noProof/>
+                <w:webHidden/>
+              </w:rPr>
+              <w:tab/>
+            </w:r>
+            <w:r>
+              <w:rPr>
+                <w:noProof/>
+                <w:webHidden/>
+              </w:rPr>
+              <w:fldChar w:fldCharType="begin"/>
+            </w:r>
+            <w:r>
+              <w:rPr>
+                <w:noProof/>
+                <w:webHidden/>
+              </w:rPr>
+              <w:instrText xml:space="preserve"> PAGEREF _Toc474671120 \h </w:instrText>
+            </w:r>
+            <w:r>
+              <w:rPr>
+                <w:noProof/>
+                <w:webHidden/>
+              </w:rPr>
+            </w:r>
+            <w:r>
+              <w:rPr>
+                <w:noProof/>
+                <w:webHidden/>
+              </w:rPr>
+              <w:fldChar w:fldCharType="separate"/>
+            </w:r>
+            <w:r>
+              <w:rPr>
+                <w:noProof/>
+                <w:webHidden/>
+              </w:rPr>
+              <w:t>5</w:t>
+            </w:r>
+            <w:r>
+              <w:rPr>
+                <w:noProof/>
+                <w:webHidden/>
+              </w:rPr>
+              <w:fldChar w:fldCharType="end"/>
+            </w:r>
+          </w:hyperlink>
+        </w:p>
+        <w:p>
+          <w:pPr>
+            <w:pStyle w:val="TOC3"/>
+            <w:tabs>
+              <w:tab w:val="right" w:leader="dot" w:pos="9350"/>
+            </w:tabs>
+            <w:rPr>
+              <w:rFonts w:eastAsiaTheme="minorEastAsia"/>
+              <w:noProof/>
+            </w:rPr>
+          </w:pPr>
+          <w:hyperlink w:anchor="_Toc474671121" w:history="1">
+            <w:r>
+              <w:rPr>
+                <w:rStyle w:val="Hyperlink"/>
+                <w:rFonts w:eastAsia="Times New Roman"/>
+                <w:noProof/>
+              </w:rPr>
+              <w:t>Environmental needs</w:t>
+            </w:r>
+            <w:r>
+              <w:rPr>
+                <w:noProof/>
+                <w:webHidden/>
+              </w:rPr>
+              <w:tab/>
+            </w:r>
+            <w:r>
+              <w:rPr>
+                <w:noProof/>
+                <w:webHidden/>
+              </w:rPr>
+              <w:fldChar w:fldCharType="begin"/>
+            </w:r>
+            <w:r>
+              <w:rPr>
+                <w:noProof/>
+                <w:webHidden/>
+              </w:rPr>
+              <w:instrText xml:space="preserve"> PAGEREF _Toc474671121 \h </w:instrText>
             </w:r>
             <w:r>
               <w:rPr>
@@ -1222,37 +1435,20 @@
           <w:pPr>
             <w:pStyle w:val="TOC2"/>
             <w:tabs>
-              <w:tab w:val="left" w:pos="660"/>
               <w:tab w:val="right" w:leader="dot" w:pos="9350"/>
             </w:tabs>
             <w:rPr>
+              <w:rFonts w:eastAsiaTheme="minorEastAsia"/>
               <w:noProof/>
             </w:rPr>
           </w:pPr>
-          <w:hyperlink w:anchor="_Toc474401625" w:history="1">
+          <w:hyperlink w:anchor="_Toc474671122" w:history="1">
             <w:r>
               <w:rPr>
                 <w:rStyle w:val="Hyperlink"/>
-                <w:rFonts w:eastAsia="Times New Roman" w:cs="Times New Roman"/>
-                <w:b/>
-                <w:bCs/>
                 <w:noProof/>
               </w:rPr>
-              <w:t>f.</w:t>
-            </w:r>
-            <w:r>
-              <w:rPr>
-                <w:noProof/>
-              </w:rPr>
-              <w:tab/>
-            </w:r>
-            <w:r>
-              <w:rPr>
-                <w:rStyle w:val="Hyperlink"/>
-                <w:rFonts w:eastAsia="Times New Roman" w:cs="Times New Roman"/>
-                <w:noProof/>
-              </w:rPr>
-              <w:t>Approvals</w:t>
+              <w:t>Testing Tasks &amp; Schedule</w:t>
             </w:r>
             <w:r>
               <w:rPr>
@@ -1273,7 +1469,76 @@
                 <w:noProof/>
                 <w:webHidden/>
               </w:rPr>
-              <w:instrText xml:space="preserve"> PAGEREF _Toc474401625 \h </w:instrText>
+              <w:instrText xml:space="preserve"> PAGEREF _Toc474671122 \h </w:instrText>
+            </w:r>
+            <w:r>
+              <w:rPr>
+                <w:noProof/>
+                <w:webHidden/>
+              </w:rPr>
+            </w:r>
+            <w:r>
+              <w:rPr>
+                <w:noProof/>
+                <w:webHidden/>
+              </w:rPr>
+              <w:fldChar w:fldCharType="separate"/>
+            </w:r>
+            <w:r>
+              <w:rPr>
+                <w:noProof/>
+                <w:webHidden/>
+              </w:rPr>
+              <w:t>6</w:t>
+            </w:r>
+            <w:r>
+              <w:rPr>
+                <w:noProof/>
+                <w:webHidden/>
+              </w:rPr>
+              <w:fldChar w:fldCharType="end"/>
+            </w:r>
+          </w:hyperlink>
+        </w:p>
+        <w:p>
+          <w:pPr>
+            <w:pStyle w:val="TOC2"/>
+            <w:tabs>
+              <w:tab w:val="right" w:leader="dot" w:pos="9350"/>
+            </w:tabs>
+            <w:rPr>
+              <w:rFonts w:eastAsiaTheme="minorEastAsia"/>
+              <w:noProof/>
+            </w:rPr>
+          </w:pPr>
+          <w:hyperlink w:anchor="_Toc474671123" w:history="1">
+            <w:r>
+              <w:rPr>
+                <w:rStyle w:val="Hyperlink"/>
+                <w:noProof/>
+              </w:rPr>
+              <w:t>Approvals</w:t>
+            </w:r>
+            <w:r>
+              <w:rPr>
+                <w:noProof/>
+                <w:webHidden/>
+              </w:rPr>
+              <w:tab/>
+            </w:r>
+            <w:r>
+              <w:rPr>
+                <w:noProof/>
+                <w:webHidden/>
+              </w:rPr>
+              <w:fldChar w:fldCharType="begin"/>
+            </w:r>
+            <w:r>
+              <w:rPr>
+                <w:noProof/>
+                <w:webHidden/>
+              </w:rPr>
+              <w:instrText xml:space="preserve"> PAGEREF _Toc474671123 \h </w:instrText>
             </w:r>
             <w:r>
               <w:rPr>
@@ -1365,7 +1630,7 @@
       <w:pPr>
         <w:pStyle w:val="Heading2"/>
       </w:pPr>
-      <w:bookmarkStart w:id="2" w:name="_Toc474401623"/>
+      <w:bookmarkStart w:id="2" w:name="_Toc474671117"/>
       <w:r>
         <w:t>Test Plan Overview</w:t>
       </w:r>
@@ -1382,12 +1647,14 @@
           <w:szCs w:val="36"/>
         </w:rPr>
       </w:pPr>
+      <w:bookmarkStart w:id="3" w:name="_Toc474671118"/>
       <w:r>
         <w:rPr>
           <w:rFonts w:eastAsia="Times New Roman"/>
         </w:rPr>
         <w:t>Introduction</w:t>
       </w:r>
+      <w:bookmarkEnd w:id="3"/>
     </w:p>
     <w:p>
       <w:pPr>
@@ -1569,12 +1836,14 @@
           <w:szCs w:val="36"/>
         </w:rPr>
       </w:pPr>
+      <w:bookmarkStart w:id="4" w:name="_Toc474671119"/>
       <w:r>
         <w:rPr>
           <w:rFonts w:eastAsia="Times New Roman"/>
         </w:rPr>
         <w:t>Features to be tested</w:t>
       </w:r>
+      <w:bookmarkEnd w:id="4"/>
     </w:p>
     <w:p>
       <w:pPr>
@@ -2016,12 +2285,14 @@
           <w:szCs w:val="36"/>
         </w:rPr>
       </w:pPr>
+      <w:bookmarkStart w:id="5" w:name="_Toc474671120"/>
       <w:r>
         <w:rPr>
           <w:rFonts w:eastAsia="Times New Roman"/>
         </w:rPr>
         <w:t>Features not to be tested</w:t>
       </w:r>
+      <w:bookmarkEnd w:id="5"/>
     </w:p>
     <w:p>
       <w:pPr>
@@ -2302,6 +2573,7 @@
           <w:szCs w:val="36"/>
         </w:rPr>
       </w:pPr>
+      <w:bookmarkStart w:id="6" w:name="_Toc474671121"/>
       <w:r>
         <w:rPr>
           <w:rFonts w:eastAsia="Times New Roman"/>
@@ -2309,6 +2581,7 @@
         <w:lastRenderedPageBreak/>
         <w:t>Environmental needs</w:t>
       </w:r>
+      <w:bookmarkEnd w:id="6"/>
     </w:p>
     <w:p>
       <w:pPr>
@@ -2374,11 +2647,11 @@
       <w:pPr>
         <w:pStyle w:val="Heading2"/>
       </w:pPr>
-      <w:bookmarkStart w:id="3" w:name="_Toc474401624"/>
+      <w:bookmarkStart w:id="7" w:name="_Toc474671122"/>
       <w:r>
         <w:t>Testing Tasks &amp; Schedule</w:t>
       </w:r>
-      <w:bookmarkEnd w:id="3"/>
+      <w:bookmarkEnd w:id="7"/>
       <w:r>
         <w:rPr>
           <w:rFonts w:cs="Arial"/>
@@ -2475,11 +2748,11 @@
       <w:pPr>
         <w:pStyle w:val="Heading2"/>
       </w:pPr>
-      <w:bookmarkStart w:id="4" w:name="_Toc474401625"/>
+      <w:bookmarkStart w:id="8" w:name="_Toc474671123"/>
       <w:r>
         <w:t>Approvals</w:t>
       </w:r>
-      <w:bookmarkEnd w:id="4"/>
+      <w:bookmarkEnd w:id="8"/>
     </w:p>
     <w:p>
       <w:pPr>
@@ -3196,13 +3469,8 @@
           </w:tcPr>
           <w:p>
             <w:r>
-              <w:t>No error message</w:t>
-            </w:r>
-            <w:r>
-              <w:t>. Confirmation screen showing the submitted data shows up.</w:t>
-            </w:r>
-            <w:bookmarkStart w:id="5" w:name="_GoBack"/>
-            <w:bookmarkEnd w:id="5"/>
+              <w:t>No error message. Confirmation screen showing the submitted data shows up.</w:t>
+            </w:r>
           </w:p>
         </w:tc>
         <w:tc>
@@ -4489,23 +4757,7 @@
                 <w:sz w:val="24"/>
                 <w:szCs w:val="24"/>
               </w:rPr>
-              <w:t xml:space="preserve">Use the </w:t>
-            </w:r>
-            <w:r>
-              <w:rPr>
-                <w:rFonts w:cs="Times New Roman"/>
-                <w:sz w:val="24"/>
-                <w:szCs w:val="24"/>
-              </w:rPr>
-              <w:t>Back Office form</w:t>
-            </w:r>
-            <w:r>
-              <w:rPr>
-                <w:rFonts w:cs="Times New Roman"/>
-                <w:sz w:val="24"/>
-                <w:szCs w:val="24"/>
-              </w:rPr>
-              <w:t xml:space="preserve"> to view reservations</w:t>
+              <w:t>Use the Back Office form to view reservations</w:t>
             </w:r>
           </w:p>
         </w:tc>
@@ -4573,15 +4825,7 @@
                 <w:sz w:val="24"/>
                 <w:szCs w:val="24"/>
               </w:rPr>
-              <w:t xml:space="preserve">Functionality of the Show All Reservations form using the </w:t>
-            </w:r>
-            <w:r>
-              <w:rPr>
-                <w:rFonts w:cs="Times New Roman"/>
-                <w:sz w:val="24"/>
-                <w:szCs w:val="24"/>
-              </w:rPr>
-              <w:t xml:space="preserve">Back Office </w:t>
+              <w:t xml:space="preserve">Functionality of the Show All Reservations form using the Back Office </w:t>
             </w:r>
           </w:p>
         </w:tc>
@@ -4742,27 +4986,7 @@
                 <w:sz w:val="24"/>
                 <w:szCs w:val="24"/>
               </w:rPr>
-              <w:t xml:space="preserve">Tested </w:t>
-            </w:r>
-            <w:proofErr w:type="gramStart"/>
-            <w:r>
-              <w:rPr>
-                <w:rFonts w:cs="Times New Roman"/>
-                <w:b/>
-                <w:sz w:val="24"/>
-                <w:szCs w:val="24"/>
-              </w:rPr>
-              <w:t>By</w:t>
-            </w:r>
-            <w:proofErr w:type="gramEnd"/>
-            <w:r>
-              <w:rPr>
-                <w:rFonts w:cs="Times New Roman"/>
-                <w:b/>
-                <w:sz w:val="24"/>
-                <w:szCs w:val="24"/>
-              </w:rPr>
-              <w:t>:</w:t>
+              <w:t>Tested By:</w:t>
             </w:r>
           </w:p>
         </w:tc>
@@ -5036,13 +5260,7 @@
           </w:tcPr>
           <w:p>
             <w:r>
-              <w:t xml:space="preserve">Click “Show </w:t>
-            </w:r>
-            <w:r>
-              <w:t>All</w:t>
-            </w:r>
-            <w:r>
-              <w:t>”</w:t>
+              <w:t>Click “Show All”</w:t>
             </w:r>
           </w:p>
         </w:tc>
@@ -5849,15 +6067,7 @@
                 <w:sz w:val="24"/>
                 <w:szCs w:val="24"/>
               </w:rPr>
-              <w:t>Delete</w:t>
-            </w:r>
-            <w:r>
-              <w:rPr>
-                <w:rFonts w:cs="Times New Roman"/>
-                <w:sz w:val="24"/>
-                <w:szCs w:val="24"/>
-              </w:rPr>
-              <w:t xml:space="preserve"> existing reservation</w:t>
+              <w:t>Delete existing reservation</w:t>
             </w:r>
           </w:p>
         </w:tc>
@@ -5891,15 +6101,7 @@
                 <w:sz w:val="24"/>
                 <w:szCs w:val="24"/>
               </w:rPr>
-              <w:t>Delete</w:t>
-            </w:r>
-            <w:r>
-              <w:rPr>
-                <w:rFonts w:cs="Times New Roman"/>
-                <w:sz w:val="24"/>
-                <w:szCs w:val="24"/>
-              </w:rPr>
-              <w:t xml:space="preserve"> Reservation</w:t>
+              <w:t>Delete Reservation</w:t>
             </w:r>
           </w:p>
         </w:tc>
@@ -5967,23 +6169,7 @@
                 <w:sz w:val="24"/>
                 <w:szCs w:val="24"/>
               </w:rPr>
-              <w:t xml:space="preserve">Reservation successfully </w:t>
-            </w:r>
-            <w:r>
-              <w:rPr>
-                <w:rFonts w:cs="Times New Roman"/>
-                <w:sz w:val="24"/>
-                <w:szCs w:val="24"/>
-              </w:rPr>
-              <w:t>deletes</w:t>
-            </w:r>
-            <w:r>
-              <w:rPr>
-                <w:rFonts w:cs="Times New Roman"/>
-                <w:sz w:val="24"/>
-                <w:szCs w:val="24"/>
-              </w:rPr>
-              <w:t>.</w:t>
+              <w:t>Reservation successfully deletes.</w:t>
             </w:r>
           </w:p>
         </w:tc>
@@ -6110,27 +6296,7 @@
                 <w:sz w:val="24"/>
                 <w:szCs w:val="24"/>
               </w:rPr>
-              <w:t xml:space="preserve">Tested </w:t>
-            </w:r>
-            <w:proofErr w:type="gramStart"/>
-            <w:r>
-              <w:rPr>
-                <w:rFonts w:cs="Times New Roman"/>
-                <w:b/>
-                <w:sz w:val="24"/>
-                <w:szCs w:val="24"/>
-              </w:rPr>
-              <w:t>By</w:t>
-            </w:r>
-            <w:proofErr w:type="gramEnd"/>
-            <w:r>
-              <w:rPr>
-                <w:rFonts w:cs="Times New Roman"/>
-                <w:b/>
-                <w:sz w:val="24"/>
-                <w:szCs w:val="24"/>
-              </w:rPr>
-              <w:t>:</w:t>
+              <w:t>Tested By:</w:t>
             </w:r>
           </w:p>
         </w:tc>
@@ -6155,27 +6321,7 @@
                 <w:sz w:val="24"/>
                 <w:szCs w:val="24"/>
               </w:rPr>
-              <w:t xml:space="preserve">Tested </w:t>
-            </w:r>
-            <w:proofErr w:type="gramStart"/>
-            <w:r>
-              <w:rPr>
-                <w:rFonts w:cs="Times New Roman"/>
-                <w:b/>
-                <w:sz w:val="24"/>
-                <w:szCs w:val="24"/>
-              </w:rPr>
-              <w:t>By</w:t>
-            </w:r>
-            <w:proofErr w:type="gramEnd"/>
-            <w:r>
-              <w:rPr>
-                <w:rFonts w:cs="Times New Roman"/>
-                <w:b/>
-                <w:sz w:val="24"/>
-                <w:szCs w:val="24"/>
-              </w:rPr>
-              <w:t>:</w:t>
+              <w:t>Tested By:</w:t>
             </w:r>
           </w:p>
         </w:tc>
@@ -6375,10 +6521,7 @@
           </w:tcPr>
           <w:p>
             <w:r>
-              <w:t xml:space="preserve">Click on the left side of the </w:t>
-            </w:r>
-            <w:r>
-              <w:t>row.</w:t>
+              <w:t>Click on the left side of the row.</w:t>
             </w:r>
           </w:p>
         </w:tc>
@@ -6427,13 +6570,7 @@
           </w:tcPr>
           <w:p>
             <w:r>
-              <w:t>Delete</w:t>
-            </w:r>
-            <w:r>
-              <w:t xml:space="preserve"> Button is clicked</w:t>
-            </w:r>
-            <w:r>
-              <w:t>.</w:t>
+              <w:t>Delete Button is clicked.</w:t>
             </w:r>
           </w:p>
         </w:tc>
@@ -6454,10 +6591,7 @@
           </w:tcPr>
           <w:p>
             <w:r>
-              <w:t>Form is refreshed after confirmation message.</w:t>
-            </w:r>
-            <w:r>
-              <w:t xml:space="preserve"> Row is deleted.</w:t>
+              <w:t>Form is refreshed after confirmation message. Row is deleted.</w:t>
             </w:r>
           </w:p>
         </w:tc>
@@ -6551,6 +6685,14 @@
               </w:rPr>
               <w:t xml:space="preserve">Test Description: </w:t>
             </w:r>
+            <w:r>
+              <w:rPr>
+                <w:rFonts w:cs="Times New Roman"/>
+                <w:sz w:val="24"/>
+                <w:szCs w:val="24"/>
+              </w:rPr>
+              <w:t>User logs in to POS system</w:t>
+            </w:r>
           </w:p>
         </w:tc>
       </w:tr>
@@ -6577,6 +6719,23 @@
               </w:rPr>
               <w:t xml:space="preserve">Use Case: </w:t>
             </w:r>
+            <w:r>
+              <w:rPr>
+                <w:rFonts w:cs="Times New Roman"/>
+                <w:b/>
+                <w:sz w:val="24"/>
+                <w:szCs w:val="24"/>
+              </w:rPr>
+              <w:t xml:space="preserve"> </w:t>
+            </w:r>
+            <w:r>
+              <w:rPr>
+                <w:rFonts w:cs="Times New Roman"/>
+                <w:sz w:val="24"/>
+                <w:szCs w:val="24"/>
+              </w:rPr>
+              <w:t>POS Login</w:t>
+            </w:r>
           </w:p>
         </w:tc>
       </w:tr>
@@ -6603,6 +6762,14 @@
               </w:rPr>
               <w:t xml:space="preserve">Functional Requirements Tested: </w:t>
             </w:r>
+            <w:r>
+              <w:rPr>
+                <w:rFonts w:cs="Times New Roman"/>
+                <w:sz w:val="24"/>
+                <w:szCs w:val="24"/>
+              </w:rPr>
+              <w:t>user credentials are authenticated to allow access to POS</w:t>
+            </w:r>
           </w:p>
         </w:tc>
       </w:tr>
@@ -6628,6 +6795,22 @@
                 <w:szCs w:val="24"/>
               </w:rPr>
               <w:t xml:space="preserve">Acceptance Criteria: </w:t>
+            </w:r>
+            <w:r>
+              <w:rPr>
+                <w:rFonts w:cs="Times New Roman"/>
+                <w:sz w:val="24"/>
+                <w:szCs w:val="24"/>
+              </w:rPr>
+              <w:t xml:space="preserve">user </w:t>
+            </w:r>
+            <w:r>
+              <w:rPr>
+                <w:rFonts w:cs="Times New Roman"/>
+                <w:sz w:val="24"/>
+                <w:szCs w:val="24"/>
+              </w:rPr>
+              <w:t>is directed to POS screen</w:t>
             </w:r>
           </w:p>
         </w:tc>
@@ -6659,6 +6842,23 @@
               </w:rPr>
               <w:t>Special Requirements:</w:t>
             </w:r>
+            <w:r>
+              <w:rPr>
+                <w:rFonts w:cs="Times New Roman"/>
+                <w:b/>
+                <w:sz w:val="24"/>
+                <w:szCs w:val="24"/>
+              </w:rPr>
+              <w:t xml:space="preserve"> </w:t>
+            </w:r>
+            <w:r>
+              <w:rPr>
+                <w:rFonts w:cs="Times New Roman"/>
+                <w:sz w:val="24"/>
+                <w:szCs w:val="24"/>
+              </w:rPr>
+              <w:t>must be on Welcome screen</w:t>
+            </w:r>
           </w:p>
         </w:tc>
       </w:tr>
@@ -6951,26 +7151,92 @@
           <w:tcPr>
             <w:tcW w:w="2137" w:type="dxa"/>
           </w:tcPr>
-          <w:p/>
+          <w:p>
+            <w:r>
+              <w:t>Welcome screen</w:t>
+            </w:r>
+          </w:p>
         </w:tc>
         <w:tc>
           <w:tcPr>
             <w:tcW w:w="1800" w:type="dxa"/>
           </w:tcPr>
-          <w:p/>
+          <w:p>
+            <w:r>
+              <w:t>Input employee number and password</w:t>
+            </w:r>
+          </w:p>
         </w:tc>
         <w:tc>
           <w:tcPr>
             <w:tcW w:w="1794" w:type="dxa"/>
             <w:gridSpan w:val="2"/>
           </w:tcPr>
+          <w:p>
+            <w:r>
+              <w:t>Employee “M00001”</w:t>
+            </w:r>
+          </w:p>
+          <w:p>
+            <w:r>
+              <w:t>Password “boss”</w:t>
+            </w:r>
+          </w:p>
+        </w:tc>
+        <w:tc>
+          <w:tcPr>
+            <w:tcW w:w="1819" w:type="dxa"/>
+          </w:tcPr>
+          <w:p>
+            <w:r>
+              <w:t>Employee number and password fields filled</w:t>
+            </w:r>
+          </w:p>
+        </w:tc>
+        <w:tc>
+          <w:tcPr>
+            <w:tcW w:w="1800" w:type="dxa"/>
+          </w:tcPr>
           <w:p/>
         </w:tc>
+      </w:tr>
+      <w:tr>
+        <w:tc>
+          <w:tcPr>
+            <w:tcW w:w="2137" w:type="dxa"/>
+          </w:tcPr>
+          <w:p>
+            <w:r>
+              <w:t>Welcome Screen</w:t>
+            </w:r>
+          </w:p>
+        </w:tc>
+        <w:tc>
+          <w:tcPr>
+            <w:tcW w:w="1800" w:type="dxa"/>
+          </w:tcPr>
+          <w:p>
+            <w:r>
+              <w:t>Click POS button</w:t>
+            </w:r>
+          </w:p>
+        </w:tc>
+        <w:tc>
+          <w:tcPr>
+            <w:tcW w:w="1794" w:type="dxa"/>
+            <w:gridSpan w:val="2"/>
+          </w:tcPr>
+          <w:p/>
+        </w:tc>
         <w:tc>
           <w:tcPr>
             <w:tcW w:w="1819" w:type="dxa"/>
           </w:tcPr>
-          <w:p/>
+          <w:p>
+            <w:r>
+              <w:t>POS screen is displayed</w:t>
+            </w:r>
+          </w:p>
         </w:tc>
         <w:tc>
           <w:tcPr>
@@ -7010,21 +7276,710 @@
             <w:pPr>
               <w:jc w:val="center"/>
               <w:rPr>
-                <w:rFonts w:cs="Times New Roman"/>
-                <w:b/>
-                <w:sz w:val="24"/>
-                <w:szCs w:val="24"/>
-              </w:rPr>
-            </w:pPr>
-            <w:r>
-              <w:rPr>
-                <w:rFonts w:cs="Times New Roman"/>
+                <w:b/>
+                <w:sz w:val="24"/>
+                <w:szCs w:val="24"/>
+              </w:rPr>
+            </w:pPr>
+            <w:r>
+              <w:rPr>
                 <w:b/>
                 <w:sz w:val="24"/>
                 <w:szCs w:val="24"/>
               </w:rPr>
               <w:lastRenderedPageBreak/>
               <w:t>Test Case #: 8</w:t>
+            </w:r>
+          </w:p>
+        </w:tc>
+      </w:tr>
+      <w:tr>
+        <w:tc>
+          <w:tcPr>
+            <w:tcW w:w="9350" w:type="dxa"/>
+            <w:gridSpan w:val="6"/>
+          </w:tcPr>
+          <w:p>
+            <w:pPr>
+              <w:rPr>
+                <w:sz w:val="24"/>
+                <w:szCs w:val="24"/>
+              </w:rPr>
+            </w:pPr>
+            <w:r>
+              <w:rPr>
+                <w:b/>
+                <w:sz w:val="24"/>
+                <w:szCs w:val="24"/>
+              </w:rPr>
+              <w:t>Test Description:</w:t>
+            </w:r>
+            <w:r>
+              <w:rPr>
+                <w:sz w:val="24"/>
+                <w:szCs w:val="24"/>
+              </w:rPr>
+              <w:t xml:space="preserve"> User logs in to POS system</w:t>
+            </w:r>
+          </w:p>
+        </w:tc>
+      </w:tr>
+      <w:tr>
+        <w:tc>
+          <w:tcPr>
+            <w:tcW w:w="9350" w:type="dxa"/>
+            <w:gridSpan w:val="6"/>
+          </w:tcPr>
+          <w:p>
+            <w:pPr>
+              <w:rPr>
+                <w:sz w:val="24"/>
+                <w:szCs w:val="24"/>
+              </w:rPr>
+            </w:pPr>
+            <w:r>
+              <w:rPr>
+                <w:b/>
+                <w:sz w:val="24"/>
+                <w:szCs w:val="24"/>
+              </w:rPr>
+              <w:t>Use Case:</w:t>
+            </w:r>
+            <w:r>
+              <w:rPr>
+                <w:sz w:val="24"/>
+                <w:szCs w:val="24"/>
+              </w:rPr>
+              <w:t xml:space="preserve">  Back Office Login</w:t>
+            </w:r>
+          </w:p>
+        </w:tc>
+      </w:tr>
+      <w:tr>
+        <w:tc>
+          <w:tcPr>
+            <w:tcW w:w="9350" w:type="dxa"/>
+            <w:gridSpan w:val="6"/>
+          </w:tcPr>
+          <w:p>
+            <w:pPr>
+              <w:rPr>
+                <w:sz w:val="24"/>
+                <w:szCs w:val="24"/>
+              </w:rPr>
+            </w:pPr>
+            <w:r>
+              <w:rPr>
+                <w:b/>
+                <w:sz w:val="24"/>
+                <w:szCs w:val="24"/>
+              </w:rPr>
+              <w:t>Functional Requirements Tested:</w:t>
+            </w:r>
+            <w:r>
+              <w:rPr>
+                <w:sz w:val="24"/>
+                <w:szCs w:val="24"/>
+              </w:rPr>
+              <w:t xml:space="preserve"> user credentials are authenticated to allow access to Back Office</w:t>
+            </w:r>
+          </w:p>
+        </w:tc>
+      </w:tr>
+      <w:tr>
+        <w:tc>
+          <w:tcPr>
+            <w:tcW w:w="9350" w:type="dxa"/>
+            <w:gridSpan w:val="6"/>
+          </w:tcPr>
+          <w:p>
+            <w:pPr>
+              <w:rPr>
+                <w:sz w:val="24"/>
+                <w:szCs w:val="24"/>
+              </w:rPr>
+            </w:pPr>
+            <w:r>
+              <w:rPr>
+                <w:b/>
+                <w:sz w:val="24"/>
+                <w:szCs w:val="24"/>
+              </w:rPr>
+              <w:t>Acceptance Criteria:</w:t>
+            </w:r>
+            <w:r>
+              <w:rPr>
+                <w:sz w:val="24"/>
+                <w:szCs w:val="24"/>
+              </w:rPr>
+              <w:t xml:space="preserve"> user is directed to Back Office screen</w:t>
+            </w:r>
+          </w:p>
+        </w:tc>
+      </w:tr>
+      <w:tr>
+        <w:trPr>
+          <w:trHeight w:val="98"/>
+        </w:trPr>
+        <w:tc>
+          <w:tcPr>
+            <w:tcW w:w="9350" w:type="dxa"/>
+            <w:gridSpan w:val="6"/>
+          </w:tcPr>
+          <w:p>
+            <w:pPr>
+              <w:rPr>
+                <w:sz w:val="24"/>
+                <w:szCs w:val="24"/>
+              </w:rPr>
+            </w:pPr>
+            <w:r>
+              <w:rPr>
+                <w:b/>
+                <w:sz w:val="24"/>
+                <w:szCs w:val="24"/>
+              </w:rPr>
+              <w:t>Special Requirements:</w:t>
+            </w:r>
+            <w:r>
+              <w:rPr>
+                <w:sz w:val="24"/>
+                <w:szCs w:val="24"/>
+              </w:rPr>
+              <w:t xml:space="preserve"> must be on Welcome screen</w:t>
+            </w:r>
+          </w:p>
+        </w:tc>
+      </w:tr>
+      <w:tr>
+        <w:tc>
+          <w:tcPr>
+            <w:tcW w:w="9350" w:type="dxa"/>
+            <w:gridSpan w:val="6"/>
+          </w:tcPr>
+          <w:p>
+            <w:pPr>
+              <w:rPr>
+                <w:b/>
+                <w:sz w:val="24"/>
+                <w:szCs w:val="24"/>
+              </w:rPr>
+            </w:pPr>
+            <w:r>
+              <w:rPr>
+                <w:b/>
+                <w:sz w:val="24"/>
+                <w:szCs w:val="24"/>
+              </w:rPr>
+              <w:t>Test Result:</w:t>
+            </w:r>
+          </w:p>
+        </w:tc>
+      </w:tr>
+      <w:tr>
+        <w:tc>
+          <w:tcPr>
+            <w:tcW w:w="9350" w:type="dxa"/>
+            <w:gridSpan w:val="6"/>
+          </w:tcPr>
+          <w:p>
+            <w:pPr>
+              <w:rPr>
+                <w:b/>
+                <w:sz w:val="24"/>
+                <w:szCs w:val="24"/>
+              </w:rPr>
+            </w:pPr>
+            <w:r>
+              <w:rPr>
+                <w:b/>
+                <w:sz w:val="24"/>
+                <w:szCs w:val="24"/>
+              </w:rPr>
+              <w:t>Issues/Comments:</w:t>
+            </w:r>
+          </w:p>
+        </w:tc>
+      </w:tr>
+      <w:tr>
+        <w:tc>
+          <w:tcPr>
+            <w:tcW w:w="4841" w:type="dxa"/>
+            <w:gridSpan w:val="3"/>
+          </w:tcPr>
+          <w:p>
+            <w:pPr>
+              <w:rPr>
+                <w:b/>
+                <w:sz w:val="24"/>
+                <w:szCs w:val="24"/>
+              </w:rPr>
+            </w:pPr>
+            <w:r>
+              <w:rPr>
+                <w:b/>
+                <w:sz w:val="24"/>
+                <w:szCs w:val="24"/>
+              </w:rPr>
+              <w:t>Tested By:</w:t>
+            </w:r>
+          </w:p>
+        </w:tc>
+        <w:tc>
+          <w:tcPr>
+            <w:tcW w:w="4509" w:type="dxa"/>
+            <w:gridSpan w:val="3"/>
+          </w:tcPr>
+          <w:p>
+            <w:pPr>
+              <w:rPr>
+                <w:b/>
+                <w:sz w:val="24"/>
+                <w:szCs w:val="24"/>
+              </w:rPr>
+            </w:pPr>
+            <w:r>
+              <w:rPr>
+                <w:b/>
+                <w:sz w:val="24"/>
+                <w:szCs w:val="24"/>
+              </w:rPr>
+              <w:t>Date Tested:</w:t>
+            </w:r>
+          </w:p>
+        </w:tc>
+      </w:tr>
+      <w:tr>
+        <w:tc>
+          <w:tcPr>
+            <w:tcW w:w="9350" w:type="dxa"/>
+            <w:gridSpan w:val="6"/>
+          </w:tcPr>
+          <w:p>
+            <w:pPr>
+              <w:rPr>
+                <w:sz w:val="24"/>
+                <w:szCs w:val="24"/>
+              </w:rPr>
+            </w:pPr>
+          </w:p>
+        </w:tc>
+      </w:tr>
+      <w:tr>
+        <w:trPr>
+          <w:trHeight w:val="98"/>
+        </w:trPr>
+        <w:tc>
+          <w:tcPr>
+            <w:tcW w:w="9350" w:type="dxa"/>
+            <w:gridSpan w:val="6"/>
+          </w:tcPr>
+          <w:p>
+            <w:pPr>
+              <w:rPr>
+                <w:b/>
+                <w:sz w:val="24"/>
+                <w:szCs w:val="24"/>
+              </w:rPr>
+            </w:pPr>
+            <w:r>
+              <w:rPr>
+                <w:b/>
+                <w:sz w:val="24"/>
+                <w:szCs w:val="24"/>
+              </w:rPr>
+              <w:t>Test Case Details</w:t>
+            </w:r>
+          </w:p>
+        </w:tc>
+      </w:tr>
+      <w:tr>
+        <w:tc>
+          <w:tcPr>
+            <w:tcW w:w="2137" w:type="dxa"/>
+          </w:tcPr>
+          <w:p>
+            <w:pPr>
+              <w:rPr>
+                <w:b/>
+                <w:sz w:val="24"/>
+                <w:szCs w:val="24"/>
+              </w:rPr>
+            </w:pPr>
+            <w:r>
+              <w:rPr>
+                <w:b/>
+                <w:sz w:val="24"/>
+                <w:szCs w:val="24"/>
+              </w:rPr>
+              <w:t>Screen/Field/Form</w:t>
+            </w:r>
+          </w:p>
+        </w:tc>
+        <w:tc>
+          <w:tcPr>
+            <w:tcW w:w="1800" w:type="dxa"/>
+          </w:tcPr>
+          <w:p>
+            <w:pPr>
+              <w:rPr>
+                <w:b/>
+                <w:sz w:val="24"/>
+                <w:szCs w:val="24"/>
+              </w:rPr>
+            </w:pPr>
+            <w:r>
+              <w:rPr>
+                <w:b/>
+                <w:sz w:val="24"/>
+                <w:szCs w:val="24"/>
+              </w:rPr>
+              <w:t>Action</w:t>
+            </w:r>
+          </w:p>
+        </w:tc>
+        <w:tc>
+          <w:tcPr>
+            <w:tcW w:w="1794" w:type="dxa"/>
+            <w:gridSpan w:val="2"/>
+          </w:tcPr>
+          <w:p>
+            <w:pPr>
+              <w:rPr>
+                <w:b/>
+                <w:sz w:val="24"/>
+                <w:szCs w:val="24"/>
+              </w:rPr>
+            </w:pPr>
+            <w:r>
+              <w:rPr>
+                <w:b/>
+                <w:sz w:val="24"/>
+                <w:szCs w:val="24"/>
+              </w:rPr>
+              <w:t>Data Value</w:t>
+            </w:r>
+          </w:p>
+        </w:tc>
+        <w:tc>
+          <w:tcPr>
+            <w:tcW w:w="1819" w:type="dxa"/>
+          </w:tcPr>
+          <w:p>
+            <w:pPr>
+              <w:rPr>
+                <w:b/>
+                <w:sz w:val="24"/>
+                <w:szCs w:val="24"/>
+              </w:rPr>
+            </w:pPr>
+            <w:r>
+              <w:rPr>
+                <w:b/>
+                <w:sz w:val="24"/>
+                <w:szCs w:val="24"/>
+              </w:rPr>
+              <w:t>Expected Result</w:t>
+            </w:r>
+          </w:p>
+        </w:tc>
+        <w:tc>
+          <w:tcPr>
+            <w:tcW w:w="1800" w:type="dxa"/>
+          </w:tcPr>
+          <w:p>
+            <w:pPr>
+              <w:rPr>
+                <w:b/>
+                <w:sz w:val="24"/>
+                <w:szCs w:val="24"/>
+              </w:rPr>
+            </w:pPr>
+            <w:r>
+              <w:rPr>
+                <w:b/>
+                <w:sz w:val="24"/>
+                <w:szCs w:val="24"/>
+              </w:rPr>
+              <w:t>Actual  Result</w:t>
+            </w:r>
+          </w:p>
+        </w:tc>
+      </w:tr>
+      <w:tr>
+        <w:tc>
+          <w:tcPr>
+            <w:tcW w:w="2137" w:type="dxa"/>
+          </w:tcPr>
+          <w:p>
+            <w:pPr>
+              <w:rPr>
+                <w:sz w:val="24"/>
+                <w:szCs w:val="24"/>
+              </w:rPr>
+            </w:pPr>
+            <w:r>
+              <w:rPr>
+                <w:sz w:val="24"/>
+                <w:szCs w:val="24"/>
+              </w:rPr>
+              <w:t>Welcome screen</w:t>
+            </w:r>
+          </w:p>
+        </w:tc>
+        <w:tc>
+          <w:tcPr>
+            <w:tcW w:w="1800" w:type="dxa"/>
+          </w:tcPr>
+          <w:p>
+            <w:pPr>
+              <w:rPr>
+                <w:sz w:val="24"/>
+                <w:szCs w:val="24"/>
+              </w:rPr>
+            </w:pPr>
+            <w:r>
+              <w:rPr>
+                <w:sz w:val="24"/>
+                <w:szCs w:val="24"/>
+              </w:rPr>
+              <w:t>Input employee number and password</w:t>
+            </w:r>
+          </w:p>
+        </w:tc>
+        <w:tc>
+          <w:tcPr>
+            <w:tcW w:w="1794" w:type="dxa"/>
+            <w:gridSpan w:val="2"/>
+          </w:tcPr>
+          <w:p>
+            <w:pPr>
+              <w:rPr>
+                <w:sz w:val="24"/>
+                <w:szCs w:val="24"/>
+              </w:rPr>
+            </w:pPr>
+            <w:r>
+              <w:rPr>
+                <w:sz w:val="24"/>
+                <w:szCs w:val="24"/>
+              </w:rPr>
+              <w:t>Employee "M00001"</w:t>
+            </w:r>
+          </w:p>
+          <w:p>
+            <w:pPr>
+              <w:rPr>
+                <w:sz w:val="24"/>
+                <w:szCs w:val="24"/>
+              </w:rPr>
+            </w:pPr>
+            <w:r>
+              <w:rPr>
+                <w:sz w:val="24"/>
+                <w:szCs w:val="24"/>
+              </w:rPr>
+              <w:t>Password “boss”</w:t>
+            </w:r>
+          </w:p>
+        </w:tc>
+        <w:tc>
+          <w:tcPr>
+            <w:tcW w:w="1819" w:type="dxa"/>
+          </w:tcPr>
+          <w:p>
+            <w:pPr>
+              <w:rPr>
+                <w:sz w:val="24"/>
+                <w:szCs w:val="24"/>
+              </w:rPr>
+            </w:pPr>
+            <w:r>
+              <w:rPr>
+                <w:sz w:val="24"/>
+                <w:szCs w:val="24"/>
+              </w:rPr>
+              <w:t>Employee Number and Password boxes populated</w:t>
+            </w:r>
+          </w:p>
+        </w:tc>
+        <w:tc>
+          <w:tcPr>
+            <w:tcW w:w="1800" w:type="dxa"/>
+          </w:tcPr>
+          <w:p>
+            <w:pPr>
+              <w:rPr>
+                <w:sz w:val="24"/>
+                <w:szCs w:val="24"/>
+              </w:rPr>
+            </w:pPr>
+          </w:p>
+        </w:tc>
+      </w:tr>
+      <w:tr>
+        <w:tc>
+          <w:tcPr>
+            <w:tcW w:w="2137" w:type="dxa"/>
+          </w:tcPr>
+          <w:p>
+            <w:pPr>
+              <w:rPr>
+                <w:sz w:val="24"/>
+                <w:szCs w:val="24"/>
+              </w:rPr>
+            </w:pPr>
+            <w:r>
+              <w:rPr>
+                <w:sz w:val="24"/>
+                <w:szCs w:val="24"/>
+              </w:rPr>
+              <w:t>Welcome screen</w:t>
+            </w:r>
+          </w:p>
+        </w:tc>
+        <w:tc>
+          <w:tcPr>
+            <w:tcW w:w="1800" w:type="dxa"/>
+          </w:tcPr>
+          <w:p>
+            <w:pPr>
+              <w:rPr>
+                <w:sz w:val="24"/>
+                <w:szCs w:val="24"/>
+              </w:rPr>
+            </w:pPr>
+            <w:r>
+              <w:rPr>
+                <w:sz w:val="24"/>
+                <w:szCs w:val="24"/>
+              </w:rPr>
+              <w:t>Back Office button clicked</w:t>
+            </w:r>
+          </w:p>
+        </w:tc>
+        <w:tc>
+          <w:tcPr>
+            <w:tcW w:w="1794" w:type="dxa"/>
+            <w:gridSpan w:val="2"/>
+          </w:tcPr>
+          <w:p>
+            <w:pPr>
+              <w:rPr>
+                <w:sz w:val="24"/>
+                <w:szCs w:val="24"/>
+              </w:rPr>
+            </w:pPr>
+          </w:p>
+        </w:tc>
+        <w:tc>
+          <w:tcPr>
+            <w:tcW w:w="1819" w:type="dxa"/>
+          </w:tcPr>
+          <w:p>
+            <w:pPr>
+              <w:rPr>
+                <w:sz w:val="24"/>
+                <w:szCs w:val="24"/>
+              </w:rPr>
+            </w:pPr>
+            <w:r>
+              <w:rPr>
+                <w:sz w:val="24"/>
+                <w:szCs w:val="24"/>
+              </w:rPr>
+              <w:t>Back Office Screen displayed</w:t>
+            </w:r>
+            <w:bookmarkStart w:id="9" w:name="_GoBack"/>
+            <w:bookmarkEnd w:id="9"/>
+          </w:p>
+        </w:tc>
+        <w:tc>
+          <w:tcPr>
+            <w:tcW w:w="1800" w:type="dxa"/>
+          </w:tcPr>
+          <w:p>
+            <w:pPr>
+              <w:rPr>
+                <w:sz w:val="24"/>
+                <w:szCs w:val="24"/>
+              </w:rPr>
+            </w:pPr>
+          </w:p>
+        </w:tc>
+      </w:tr>
+    </w:tbl>
+    <w:p>
+      <w:pPr>
+        <w:rPr>
+          <w:sz w:val="24"/>
+          <w:szCs w:val="24"/>
+        </w:rPr>
+      </w:pPr>
+    </w:p>
+    <w:p>
+      <w:pPr>
+        <w:rPr>
+          <w:sz w:val="24"/>
+          <w:szCs w:val="24"/>
+        </w:rPr>
+      </w:pPr>
+      <w:r>
+        <w:rPr>
+          <w:sz w:val="24"/>
+          <w:szCs w:val="24"/>
+        </w:rPr>
+        <w:br w:type="page"/>
+      </w:r>
+    </w:p>
+    <w:tbl>
+      <w:tblPr>
+        <w:tblStyle w:val="TableGrid"/>
+        <w:tblW w:w="0" w:type="auto"/>
+        <w:tblLook w:val="04A0" w:firstRow="1" w:lastRow="0" w:firstColumn="1" w:lastColumn="0" w:noHBand="0" w:noVBand="1"/>
+      </w:tblPr>
+      <w:tblGrid>
+        <w:gridCol w:w="2137"/>
+        <w:gridCol w:w="1800"/>
+        <w:gridCol w:w="904"/>
+        <w:gridCol w:w="890"/>
+        <w:gridCol w:w="1819"/>
+        <w:gridCol w:w="1800"/>
+      </w:tblGrid>
+      <w:tr>
+        <w:tc>
+          <w:tcPr>
+            <w:tcW w:w="9350" w:type="dxa"/>
+            <w:gridSpan w:val="6"/>
+          </w:tcPr>
+          <w:p>
+            <w:pPr>
+              <w:jc w:val="center"/>
+              <w:rPr>
+                <w:rFonts w:cs="Times New Roman"/>
+                <w:b/>
+                <w:sz w:val="24"/>
+                <w:szCs w:val="24"/>
+              </w:rPr>
+            </w:pPr>
+            <w:r>
+              <w:rPr>
+                <w:rFonts w:cs="Times New Roman"/>
+                <w:b/>
+                <w:sz w:val="24"/>
+                <w:szCs w:val="24"/>
+              </w:rPr>
+              <w:lastRenderedPageBreak/>
+              <w:t xml:space="preserve">Test Case #: </w:t>
+            </w:r>
+            <w:r>
+              <w:rPr>
+                <w:rFonts w:cs="Times New Roman"/>
+                <w:b/>
+                <w:sz w:val="24"/>
+                <w:szCs w:val="24"/>
+              </w:rPr>
+              <w:t>9</w:t>
             </w:r>
           </w:p>
         </w:tc>
@@ -7526,16 +8481,16 @@
                 <w:szCs w:val="24"/>
               </w:rPr>
               <w:lastRenderedPageBreak/>
-              <w:t xml:space="preserve">Test Case #: </w:t>
-            </w:r>
-            <w:r>
-              <w:rPr>
-                <w:rFonts w:cs="Times New Roman"/>
-                <w:b/>
-                <w:sz w:val="24"/>
-                <w:szCs w:val="24"/>
-              </w:rPr>
-              <w:t>9</w:t>
+              <w:t>Test Case #: 1</w:t>
+            </w:r>
+            <w:r>
+              <w:rPr>
+                <w:rFonts w:cs="Times New Roman"/>
+                <w:b/>
+                <w:sz w:val="24"/>
+                <w:szCs w:val="24"/>
+              </w:rPr>
+              <w:t>0</w:t>
             </w:r>
           </w:p>
         </w:tc>
@@ -8046,7 +9001,7 @@
                 <w:sz w:val="24"/>
                 <w:szCs w:val="24"/>
               </w:rPr>
-              <w:t>0</w:t>
+              <w:t>1</w:t>
             </w:r>
           </w:p>
         </w:tc>
@@ -8557,7 +9512,7 @@
                 <w:sz w:val="24"/>
                 <w:szCs w:val="24"/>
               </w:rPr>
-              <w:t>1</w:t>
+              <w:t>2</w:t>
             </w:r>
           </w:p>
         </w:tc>
@@ -9068,7 +10023,7 @@
                 <w:sz w:val="24"/>
                 <w:szCs w:val="24"/>
               </w:rPr>
-              <w:t>2</w:t>
+              <w:t>3</w:t>
             </w:r>
           </w:p>
         </w:tc>
@@ -9579,7 +10534,7 @@
                 <w:sz w:val="24"/>
                 <w:szCs w:val="24"/>
               </w:rPr>
-              <w:t>3</w:t>
+              <w:t>4</w:t>
             </w:r>
           </w:p>
         </w:tc>
@@ -10090,7 +11045,7 @@
                 <w:sz w:val="24"/>
                 <w:szCs w:val="24"/>
               </w:rPr>
-              <w:t>4</w:t>
+              <w:t>5</w:t>
             </w:r>
           </w:p>
         </w:tc>
@@ -10601,517 +11556,6 @@
                 <w:sz w:val="24"/>
                 <w:szCs w:val="24"/>
               </w:rPr>
-              <w:t>5</w:t>
-            </w:r>
-          </w:p>
-        </w:tc>
-      </w:tr>
-      <w:tr>
-        <w:tc>
-          <w:tcPr>
-            <w:tcW w:w="9350" w:type="dxa"/>
-            <w:gridSpan w:val="6"/>
-          </w:tcPr>
-          <w:p>
-            <w:pPr>
-              <w:rPr>
-                <w:rFonts w:cs="Times New Roman"/>
-                <w:b/>
-                <w:sz w:val="24"/>
-                <w:szCs w:val="24"/>
-              </w:rPr>
-            </w:pPr>
-            <w:r>
-              <w:rPr>
-                <w:rFonts w:cs="Times New Roman"/>
-                <w:b/>
-                <w:sz w:val="24"/>
-                <w:szCs w:val="24"/>
-              </w:rPr>
-              <w:t xml:space="preserve">Test Description: </w:t>
-            </w:r>
-          </w:p>
-        </w:tc>
-      </w:tr>
-      <w:tr>
-        <w:tc>
-          <w:tcPr>
-            <w:tcW w:w="9350" w:type="dxa"/>
-            <w:gridSpan w:val="6"/>
-          </w:tcPr>
-          <w:p>
-            <w:pPr>
-              <w:rPr>
-                <w:rFonts w:cs="Times New Roman"/>
-                <w:sz w:val="24"/>
-                <w:szCs w:val="24"/>
-              </w:rPr>
-            </w:pPr>
-            <w:r>
-              <w:rPr>
-                <w:rFonts w:cs="Times New Roman"/>
-                <w:b/>
-                <w:sz w:val="24"/>
-                <w:szCs w:val="24"/>
-              </w:rPr>
-              <w:t xml:space="preserve">Use Case: </w:t>
-            </w:r>
-          </w:p>
-        </w:tc>
-      </w:tr>
-      <w:tr>
-        <w:tc>
-          <w:tcPr>
-            <w:tcW w:w="9350" w:type="dxa"/>
-            <w:gridSpan w:val="6"/>
-          </w:tcPr>
-          <w:p>
-            <w:pPr>
-              <w:rPr>
-                <w:rFonts w:cs="Times New Roman"/>
-                <w:sz w:val="24"/>
-                <w:szCs w:val="24"/>
-              </w:rPr>
-            </w:pPr>
-            <w:r>
-              <w:rPr>
-                <w:rFonts w:cs="Times New Roman"/>
-                <w:b/>
-                <w:sz w:val="24"/>
-                <w:szCs w:val="24"/>
-              </w:rPr>
-              <w:t xml:space="preserve">Functional Requirements Tested: </w:t>
-            </w:r>
-          </w:p>
-        </w:tc>
-      </w:tr>
-      <w:tr>
-        <w:tc>
-          <w:tcPr>
-            <w:tcW w:w="9350" w:type="dxa"/>
-            <w:gridSpan w:val="6"/>
-          </w:tcPr>
-          <w:p>
-            <w:pPr>
-              <w:rPr>
-                <w:rFonts w:cs="Times New Roman"/>
-                <w:sz w:val="24"/>
-                <w:szCs w:val="24"/>
-              </w:rPr>
-            </w:pPr>
-            <w:r>
-              <w:rPr>
-                <w:rFonts w:cs="Times New Roman"/>
-                <w:b/>
-                <w:sz w:val="24"/>
-                <w:szCs w:val="24"/>
-              </w:rPr>
-              <w:t xml:space="preserve">Acceptance Criteria: </w:t>
-            </w:r>
-          </w:p>
-        </w:tc>
-      </w:tr>
-      <w:tr>
-        <w:trPr>
-          <w:trHeight w:val="98"/>
-        </w:trPr>
-        <w:tc>
-          <w:tcPr>
-            <w:tcW w:w="9350" w:type="dxa"/>
-            <w:gridSpan w:val="6"/>
-          </w:tcPr>
-          <w:p>
-            <w:pPr>
-              <w:rPr>
-                <w:rFonts w:cs="Times New Roman"/>
-                <w:b/>
-                <w:sz w:val="24"/>
-                <w:szCs w:val="24"/>
-              </w:rPr>
-            </w:pPr>
-            <w:r>
-              <w:rPr>
-                <w:rFonts w:cs="Times New Roman"/>
-                <w:b/>
-                <w:sz w:val="24"/>
-                <w:szCs w:val="24"/>
-              </w:rPr>
-              <w:t>Special Requirements:</w:t>
-            </w:r>
-          </w:p>
-        </w:tc>
-      </w:tr>
-      <w:tr>
-        <w:tc>
-          <w:tcPr>
-            <w:tcW w:w="9350" w:type="dxa"/>
-            <w:gridSpan w:val="6"/>
-          </w:tcPr>
-          <w:p>
-            <w:pPr>
-              <w:rPr>
-                <w:rFonts w:cs="Times New Roman"/>
-                <w:b/>
-                <w:sz w:val="24"/>
-                <w:szCs w:val="24"/>
-              </w:rPr>
-            </w:pPr>
-            <w:r>
-              <w:rPr>
-                <w:rFonts w:cs="Times New Roman"/>
-                <w:b/>
-                <w:sz w:val="24"/>
-                <w:szCs w:val="24"/>
-              </w:rPr>
-              <w:t>Test Result:</w:t>
-            </w:r>
-          </w:p>
-        </w:tc>
-      </w:tr>
-      <w:tr>
-        <w:tc>
-          <w:tcPr>
-            <w:tcW w:w="9350" w:type="dxa"/>
-            <w:gridSpan w:val="6"/>
-          </w:tcPr>
-          <w:p>
-            <w:pPr>
-              <w:rPr>
-                <w:rFonts w:cs="Times New Roman"/>
-                <w:b/>
-                <w:sz w:val="24"/>
-                <w:szCs w:val="24"/>
-              </w:rPr>
-            </w:pPr>
-            <w:r>
-              <w:rPr>
-                <w:rFonts w:cs="Times New Roman"/>
-                <w:b/>
-                <w:sz w:val="24"/>
-                <w:szCs w:val="24"/>
-              </w:rPr>
-              <w:t>Issues/Comments:</w:t>
-            </w:r>
-          </w:p>
-        </w:tc>
-      </w:tr>
-      <w:tr>
-        <w:tc>
-          <w:tcPr>
-            <w:tcW w:w="4841" w:type="dxa"/>
-            <w:gridSpan w:val="3"/>
-          </w:tcPr>
-          <w:p>
-            <w:pPr>
-              <w:rPr>
-                <w:rFonts w:cs="Times New Roman"/>
-                <w:b/>
-                <w:sz w:val="24"/>
-                <w:szCs w:val="24"/>
-              </w:rPr>
-            </w:pPr>
-            <w:r>
-              <w:rPr>
-                <w:rFonts w:cs="Times New Roman"/>
-                <w:b/>
-                <w:sz w:val="24"/>
-                <w:szCs w:val="24"/>
-              </w:rPr>
-              <w:t>Tested By:</w:t>
-            </w:r>
-          </w:p>
-        </w:tc>
-        <w:tc>
-          <w:tcPr>
-            <w:tcW w:w="4509" w:type="dxa"/>
-            <w:gridSpan w:val="3"/>
-          </w:tcPr>
-          <w:p>
-            <w:pPr>
-              <w:rPr>
-                <w:rFonts w:cs="Times New Roman"/>
-                <w:b/>
-                <w:sz w:val="24"/>
-                <w:szCs w:val="24"/>
-              </w:rPr>
-            </w:pPr>
-            <w:r>
-              <w:rPr>
-                <w:rFonts w:cs="Times New Roman"/>
-                <w:b/>
-                <w:sz w:val="24"/>
-                <w:szCs w:val="24"/>
-              </w:rPr>
-              <w:t>Date Tested:</w:t>
-            </w:r>
-          </w:p>
-        </w:tc>
-      </w:tr>
-      <w:tr>
-        <w:tc>
-          <w:tcPr>
-            <w:tcW w:w="9350" w:type="dxa"/>
-            <w:gridSpan w:val="6"/>
-          </w:tcPr>
-          <w:p>
-            <w:pPr>
-              <w:jc w:val="center"/>
-              <w:rPr>
-                <w:rFonts w:cs="Times New Roman"/>
-                <w:b/>
-                <w:sz w:val="24"/>
-                <w:szCs w:val="24"/>
-              </w:rPr>
-            </w:pPr>
-          </w:p>
-        </w:tc>
-      </w:tr>
-      <w:tr>
-        <w:trPr>
-          <w:trHeight w:val="98"/>
-        </w:trPr>
-        <w:tc>
-          <w:tcPr>
-            <w:tcW w:w="9350" w:type="dxa"/>
-            <w:gridSpan w:val="6"/>
-          </w:tcPr>
-          <w:p>
-            <w:pPr>
-              <w:jc w:val="center"/>
-              <w:rPr>
-                <w:rFonts w:cs="Times New Roman"/>
-                <w:b/>
-                <w:sz w:val="24"/>
-                <w:szCs w:val="24"/>
-              </w:rPr>
-            </w:pPr>
-            <w:r>
-              <w:rPr>
-                <w:rFonts w:cs="Times New Roman"/>
-                <w:b/>
-                <w:sz w:val="24"/>
-                <w:szCs w:val="24"/>
-              </w:rPr>
-              <w:t>Test Case Details</w:t>
-            </w:r>
-          </w:p>
-        </w:tc>
-      </w:tr>
-      <w:tr>
-        <w:tc>
-          <w:tcPr>
-            <w:tcW w:w="2137" w:type="dxa"/>
-          </w:tcPr>
-          <w:p>
-            <w:pPr>
-              <w:jc w:val="center"/>
-              <w:rPr>
-                <w:rFonts w:cs="Times New Roman"/>
-                <w:b/>
-                <w:sz w:val="24"/>
-                <w:szCs w:val="24"/>
-              </w:rPr>
-            </w:pPr>
-            <w:r>
-              <w:rPr>
-                <w:rFonts w:cs="Times New Roman"/>
-                <w:b/>
-                <w:sz w:val="24"/>
-                <w:szCs w:val="24"/>
-              </w:rPr>
-              <w:t>Screen/Field/Form</w:t>
-            </w:r>
-          </w:p>
-        </w:tc>
-        <w:tc>
-          <w:tcPr>
-            <w:tcW w:w="1800" w:type="dxa"/>
-          </w:tcPr>
-          <w:p>
-            <w:pPr>
-              <w:jc w:val="center"/>
-              <w:rPr>
-                <w:rFonts w:cs="Times New Roman"/>
-                <w:b/>
-                <w:sz w:val="24"/>
-                <w:szCs w:val="24"/>
-              </w:rPr>
-            </w:pPr>
-            <w:r>
-              <w:rPr>
-                <w:rFonts w:cs="Times New Roman"/>
-                <w:b/>
-                <w:sz w:val="24"/>
-                <w:szCs w:val="24"/>
-              </w:rPr>
-              <w:t>Action</w:t>
-            </w:r>
-          </w:p>
-        </w:tc>
-        <w:tc>
-          <w:tcPr>
-            <w:tcW w:w="1794" w:type="dxa"/>
-            <w:gridSpan w:val="2"/>
-          </w:tcPr>
-          <w:p>
-            <w:pPr>
-              <w:jc w:val="center"/>
-              <w:rPr>
-                <w:rFonts w:cs="Times New Roman"/>
-                <w:b/>
-                <w:sz w:val="24"/>
-                <w:szCs w:val="24"/>
-              </w:rPr>
-            </w:pPr>
-            <w:r>
-              <w:rPr>
-                <w:rFonts w:cs="Times New Roman"/>
-                <w:b/>
-                <w:sz w:val="24"/>
-                <w:szCs w:val="24"/>
-              </w:rPr>
-              <w:t>Data Value</w:t>
-            </w:r>
-          </w:p>
-        </w:tc>
-        <w:tc>
-          <w:tcPr>
-            <w:tcW w:w="1819" w:type="dxa"/>
-          </w:tcPr>
-          <w:p>
-            <w:pPr>
-              <w:jc w:val="center"/>
-              <w:rPr>
-                <w:rFonts w:cs="Times New Roman"/>
-                <w:b/>
-                <w:sz w:val="24"/>
-                <w:szCs w:val="24"/>
-              </w:rPr>
-            </w:pPr>
-            <w:r>
-              <w:rPr>
-                <w:rFonts w:cs="Times New Roman"/>
-                <w:b/>
-                <w:sz w:val="24"/>
-                <w:szCs w:val="24"/>
-              </w:rPr>
-              <w:t>Expected Result</w:t>
-            </w:r>
-          </w:p>
-        </w:tc>
-        <w:tc>
-          <w:tcPr>
-            <w:tcW w:w="1800" w:type="dxa"/>
-          </w:tcPr>
-          <w:p>
-            <w:pPr>
-              <w:jc w:val="center"/>
-              <w:rPr>
-                <w:rFonts w:cs="Times New Roman"/>
-                <w:b/>
-                <w:sz w:val="24"/>
-                <w:szCs w:val="24"/>
-              </w:rPr>
-            </w:pPr>
-            <w:r>
-              <w:rPr>
-                <w:rFonts w:cs="Times New Roman"/>
-                <w:b/>
-                <w:sz w:val="24"/>
-                <w:szCs w:val="24"/>
-              </w:rPr>
-              <w:t>Actual  Result</w:t>
-            </w:r>
-          </w:p>
-        </w:tc>
-      </w:tr>
-      <w:tr>
-        <w:tc>
-          <w:tcPr>
-            <w:tcW w:w="2137" w:type="dxa"/>
-          </w:tcPr>
-          <w:p/>
-        </w:tc>
-        <w:tc>
-          <w:tcPr>
-            <w:tcW w:w="1800" w:type="dxa"/>
-          </w:tcPr>
-          <w:p/>
-        </w:tc>
-        <w:tc>
-          <w:tcPr>
-            <w:tcW w:w="1794" w:type="dxa"/>
-            <w:gridSpan w:val="2"/>
-          </w:tcPr>
-          <w:p/>
-        </w:tc>
-        <w:tc>
-          <w:tcPr>
-            <w:tcW w:w="1819" w:type="dxa"/>
-          </w:tcPr>
-          <w:p/>
-        </w:tc>
-        <w:tc>
-          <w:tcPr>
-            <w:tcW w:w="1800" w:type="dxa"/>
-          </w:tcPr>
-          <w:p/>
-        </w:tc>
-      </w:tr>
-    </w:tbl>
-    <w:p/>
-    <w:p>
-      <w:r>
-        <w:br w:type="page"/>
-      </w:r>
-    </w:p>
-    <w:tbl>
-      <w:tblPr>
-        <w:tblStyle w:val="TableGrid"/>
-        <w:tblW w:w="0" w:type="auto"/>
-        <w:tblLook w:val="04A0" w:firstRow="1" w:lastRow="0" w:firstColumn="1" w:lastColumn="0" w:noHBand="0" w:noVBand="1"/>
-      </w:tblPr>
-      <w:tblGrid>
-        <w:gridCol w:w="2137"/>
-        <w:gridCol w:w="1800"/>
-        <w:gridCol w:w="904"/>
-        <w:gridCol w:w="890"/>
-        <w:gridCol w:w="1819"/>
-        <w:gridCol w:w="1800"/>
-      </w:tblGrid>
-      <w:tr>
-        <w:tc>
-          <w:tcPr>
-            <w:tcW w:w="9350" w:type="dxa"/>
-            <w:gridSpan w:val="6"/>
-          </w:tcPr>
-          <w:p>
-            <w:pPr>
-              <w:jc w:val="center"/>
-              <w:rPr>
-                <w:rFonts w:cs="Times New Roman"/>
-                <w:b/>
-                <w:sz w:val="24"/>
-                <w:szCs w:val="24"/>
-              </w:rPr>
-            </w:pPr>
-            <w:r>
-              <w:rPr>
-                <w:rFonts w:cs="Times New Roman"/>
-                <w:b/>
-                <w:sz w:val="24"/>
-                <w:szCs w:val="24"/>
-              </w:rPr>
-              <w:lastRenderedPageBreak/>
-              <w:t>Test Case #: 1</w:t>
-            </w:r>
-            <w:r>
-              <w:rPr>
-                <w:rFonts w:cs="Times New Roman"/>
-                <w:b/>
-                <w:sz w:val="24"/>
-                <w:szCs w:val="24"/>
-              </w:rPr>
               <w:t>6</w:t>
             </w:r>
           </w:p>
@@ -11582,7 +12026,7 @@
 </file>
 
 <file path=word/numbering.xml><?xml version="1.0" encoding="utf-8"?>
-<w:numbering xmlns:wpc="http://schemas.microsoft.com/office/word/2010/wordprocessingCanvas" xmlns:cx="http://schemas.microsoft.com/office/drawing/2014/chartex" xmlns:cx1="http://schemas.microsoft.com/office/drawing/2015/9/8/chartex" xmlns:cx2="http://schemas.microsoft.com/office/drawing/2015/10/21/chartex" xmlns:mc="http://schemas.openxmlformats.org/markup-compatibility/2006" xmlns:o="urn:schemas-microsoft-com:office:office" xmlns:r="http://schemas.openxmlformats.org/officeDocument/2006/relationships" xmlns:m="http://schemas.openxmlformats.org/officeDocument/2006/math" xmlns:v="urn:schemas-microsoft-com:vml" xmlns:wp14="http://schemas.microsoft.com/office/word/2010/wordprocessingDrawing" xmlns:wp="http://schemas.openxmlformats.org/drawingml/2006/wordprocessingDrawing" xmlns:w10="urn:schemas-microsoft-com:office:word" xmlns:w="http://schemas.openxmlformats.org/wordprocessingml/2006/main" xmlns:w14="http://schemas.microsoft.com/office/word/2010/wordml" xmlns:w15="http://schemas.microsoft.com/office/word/2012/wordml" xmlns:w16se="http://schemas.microsoft.com/office/word/2015/wordml/symex" xmlns:wpg="http://schemas.microsoft.com/office/word/2010/wordprocessingGroup" xmlns:wpi="http://schemas.microsoft.com/office/word/2010/wordprocessingInk" xmlns:wne="http://schemas.microsoft.com/office/word/2006/wordml" xmlns:wps="http://schemas.microsoft.com/office/word/2010/wordprocessingShape" mc:Ignorable="w14 w15 w16se wp14">
+<w:numbering xmlns:wpc="http://schemas.microsoft.com/office/word/2010/wordprocessingCanvas" xmlns:cx="http://schemas.microsoft.com/office/drawing/2014/chartex" xmlns:cx1="http://schemas.microsoft.com/office/drawing/2015/9/8/chartex" xmlns:cx2="http://schemas.microsoft.com/office/drawing/2015/10/21/chartex" xmlns:cx3="http://schemas.microsoft.com/office/drawing/2016/5/9/chartex" xmlns:cx4="http://schemas.microsoft.com/office/drawing/2016/5/10/chartex" xmlns:cx5="http://schemas.microsoft.com/office/drawing/2016/5/11/chartex" xmlns:mc="http://schemas.openxmlformats.org/markup-compatibility/2006" xmlns:o="urn:schemas-microsoft-com:office:office" xmlns:r="http://schemas.openxmlformats.org/officeDocument/2006/relationships" xmlns:m="http://schemas.openxmlformats.org/officeDocument/2006/math" xmlns:v="urn:schemas-microsoft-com:vml" xmlns:wp14="http://schemas.microsoft.com/office/word/2010/wordprocessingDrawing" xmlns:wp="http://schemas.openxmlformats.org/drawingml/2006/wordprocessingDrawing" xmlns:w10="urn:schemas-microsoft-com:office:word" xmlns:w="http://schemas.openxmlformats.org/wordprocessingml/2006/main" xmlns:w14="http://schemas.microsoft.com/office/word/2010/wordml" xmlns:w15="http://schemas.microsoft.com/office/word/2012/wordml" xmlns:w16se="http://schemas.microsoft.com/office/word/2015/wordml/symex" xmlns:wpg="http://schemas.microsoft.com/office/word/2010/wordprocessingGroup" xmlns:wpi="http://schemas.microsoft.com/office/word/2010/wordprocessingInk" xmlns:wne="http://schemas.microsoft.com/office/word/2006/wordml" xmlns:wps="http://schemas.microsoft.com/office/word/2010/wordprocessingShape" mc:Ignorable="w14 w15 w16se wp14">
   <w:abstractNum w:abstractNumId="0" w15:restartNumberingAfterBreak="0">
     <w:nsid w:val="0D4B1A67"/>
     <w:multiLevelType w:val="hybridMultilevel"/>
@@ -12881,7 +13325,7 @@
       </w:pPr>
     </w:pPrDefault>
   </w:docDefaults>
-  <w:latentStyles w:defLockedState="0" w:defUIPriority="99" w:defSemiHidden="0" w:defUnhideWhenUsed="0" w:defQFormat="0" w:count="372">
+  <w:latentStyles w:defLockedState="0" w:defUIPriority="99" w:defSemiHidden="0" w:defUnhideWhenUsed="0" w:defQFormat="0" w:count="374">
     <w:lsdException w:name="Normal" w:uiPriority="0" w:qFormat="1"/>
     <w:lsdException w:name="heading 1" w:uiPriority="9" w:qFormat="1"/>
     <w:lsdException w:name="heading 2" w:semiHidden="1" w:uiPriority="9" w:unhideWhenUsed="1" w:qFormat="1"/>
@@ -13032,7 +13476,7 @@
     <w:lsdException w:name="Table Subtle 1" w:semiHidden="1" w:unhideWhenUsed="1"/>
     <w:lsdException w:name="Table Subtle 2" w:semiHidden="1" w:unhideWhenUsed="1"/>
     <w:lsdException w:name="Table Web 1" w:semiHidden="1" w:unhideWhenUsed="1"/>
-    <w:lsdException w:name="Table Web 2" w:semiHidden="1" w:unhideWhenUsed="1"/>
+    <w:lsdException w:name="Table Web 3" w:semiHidden="1" w:unhideWhenUsed="1"/>
     <w:lsdException w:name="Balloon Text" w:semiHidden="1" w:unhideWhenUsed="1"/>
     <w:lsdException w:name="Table Grid" w:uiPriority="39"/>
     <w:lsdException w:name="Placeholder Text" w:semiHidden="1"/>
@@ -13251,6 +13695,8 @@
     <w:lsdException w:name="List Table 6 Colorful Accent 6" w:uiPriority="51"/>
     <w:lsdException w:name="List Table 7 Colorful Accent 6" w:uiPriority="52"/>
     <w:lsdException w:name="Mention" w:semiHidden="1" w:unhideWhenUsed="1"/>
+    <w:lsdException w:name="Smart Hyperlink" w:semiHidden="1" w:unhideWhenUsed="1"/>
+    <w:lsdException w:name="Hashtag" w:semiHidden="1" w:unhideWhenUsed="1"/>
   </w:latentStyles>
   <w:style w:type="paragraph" w:default="1" w:styleId="Normal">
     <w:name w:val="Normal"/>
@@ -13820,7 +14266,7 @@
 </file>
 
 <file path=customXml/itemProps1.xml><?xml version="1.0" encoding="utf-8"?>
-<ds:datastoreItem xmlns:ds="http://schemas.openxmlformats.org/officeDocument/2006/customXml" ds:itemID="{BEDDD741-D8CB-4999-B26D-E1D6D830A69D}">
+<ds:datastoreItem xmlns:ds="http://schemas.openxmlformats.org/officeDocument/2006/customXml" ds:itemID="{FEC09F13-6D74-46A1-93FB-74FE8EF05025}">
   <ds:schemaRefs>
     <ds:schemaRef ds:uri="http://schemas.openxmlformats.org/officeDocument/2006/bibliography"/>
   </ds:schemaRefs>

</xml_diff>